<commit_message>
ajout de l'introduction dans le rapport
</commit_message>
<xml_diff>
--- a/RapportProjet.docx
+++ b/RapportProjet.docx
@@ -397,7 +397,7 @@
               </mc:Choice>
               <mc:Fallback>
                 <w:pict>
-                  <v:rect w14:anchorId="015C9212" id="Rectangle 468" o:spid="_x0000_s1026" style="position:absolute;margin-left:189.35pt;margin-top:21.35pt;width:378pt;height:585.5pt;z-index:251662336;visibility:visible;mso-wrap-style:square;mso-width-percent:0;mso-height-percent:0;mso-wrap-distance-left:9pt;mso-wrap-distance-top:0;mso-wrap-distance-right:9pt;mso-wrap-distance-bottom:0;mso-position-horizontal:absolute;mso-position-horizontal-relative:page;mso-position-vertical:absolute;mso-position-vertical-relative:page;mso-width-percent:0;mso-height-percent:0;mso-width-relative:page;mso-height-relative:page;v-text-anchor:middle" o:gfxdata="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" fillcolor="white [3212]" strokecolor="#2190c7 [1614]" strokeweight="1.25pt">
+                  <v:rect w14:anchorId="0D0478EE" id="Rectangle 468" o:spid="_x0000_s1026" style="position:absolute;margin-left:189.35pt;margin-top:21.35pt;width:378pt;height:585.5pt;z-index:251662336;visibility:visible;mso-wrap-style:square;mso-width-percent:0;mso-height-percent:0;mso-wrap-distance-left:9pt;mso-wrap-distance-top:0;mso-wrap-distance-right:9pt;mso-wrap-distance-bottom:0;mso-position-horizontal:absolute;mso-position-horizontal-relative:page;mso-position-vertical:absolute;mso-position-vertical-relative:page;mso-width-percent:0;mso-height-percent:0;mso-width-relative:page;mso-height-relative:page;v-text-anchor:middle" o:gfxdata="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" fillcolor="white [3212]" strokecolor="#2190c7 [1614]" strokeweight="1.25pt">
                     <v:stroke endcap="round"/>
                     <w10:wrap anchorx="page" anchory="page"/>
                   </v:rect>
@@ -972,7 +972,7 @@
               </mc:Choice>
               <mc:Fallback>
                 <w:pict>
-                  <v:rect w14:anchorId="68C207BE" id="Rectangle 469" o:spid="_x0000_s1026" style="position:absolute;margin-left:0;margin-top:0;width:226.45pt;height:9.35pt;z-index:251665408;visibility:visible;mso-wrap-style:square;mso-width-percent:370;mso-height-percent:0;mso-left-percent:455;mso-top-percent:690;mso-wrap-distance-left:9pt;mso-wrap-distance-top:0;mso-wrap-distance-right:9pt;mso-wrap-distance-bottom:0;mso-position-horizontal-relative:page;mso-position-vertical-relative:page;mso-width-percent:370;mso-height-percent:0;mso-left-percent:455;mso-top-percent:690;mso-width-relative:page;mso-height-relative:margin;v-text-anchor:middle" o:gfxdata="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" fillcolor="#0f6fc6 [3204]" stroked="f" strokeweight="1.5pt">
+                  <v:rect w14:anchorId="7498D1B7" id="Rectangle 469" o:spid="_x0000_s1026" style="position:absolute;margin-left:0;margin-top:0;width:226.45pt;height:9.35pt;z-index:251665408;visibility:visible;mso-wrap-style:square;mso-width-percent:370;mso-height-percent:0;mso-left-percent:455;mso-top-percent:690;mso-wrap-distance-left:9pt;mso-wrap-distance-top:0;mso-wrap-distance-right:9pt;mso-wrap-distance-bottom:0;mso-position-horizontal-relative:page;mso-position-vertical-relative:page;mso-width-percent:370;mso-height-percent:0;mso-left-percent:455;mso-top-percent:690;mso-width-relative:page;mso-height-relative:margin;v-text-anchor:middle" o:gfxdata="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" fillcolor="#0f6fc6 [3204]" stroked="f" strokeweight="1.5pt">
                     <v:stroke endcap="round"/>
                     <w10:wrap anchorx="page" anchory="page"/>
                   </v:rect>
@@ -1428,15 +1428,12 @@
         <w:p>
           <w:pPr>
             <w:pStyle w:val="TM1"/>
-            <w:tabs>
-              <w:tab w:val="left" w:pos="400"/>
-            </w:tabs>
             <w:rPr>
               <w:rFonts w:ascii="Times New Roman" w:hAnsi="Times New Roman" w:cs="Times New Roman"/>
               <w:b w:val="0"/>
               <w:caps w:val="0"/>
               <w:noProof/>
-              <w:sz w:val="28"/>
+              <w:lang w:eastAsia="fr-FR"/>
             </w:rPr>
           </w:pPr>
           <w:r>
@@ -1463,14 +1460,66 @@
             </w:rPr>
             <w:fldChar w:fldCharType="separate"/>
           </w:r>
-          <w:hyperlink w:anchor="_Toc422301547" w:history="1">
+          <w:hyperlink w:anchor="_Toc422342874" w:history="1">
             <w:r>
               <w:rPr>
                 <w:rStyle w:val="Lienhypertexte"/>
                 <w:rFonts w:ascii="Times New Roman" w:hAnsi="Times New Roman" w:cs="Times New Roman"/>
                 <w:b w:val="0"/>
                 <w:noProof/>
-                <w:sz w:val="24"/>
+              </w:rPr>
+              <w:t>Introduction</w:t>
+            </w:r>
+            <w:r>
+              <w:rPr>
+                <w:rFonts w:ascii="Times New Roman" w:hAnsi="Times New Roman" w:cs="Times New Roman"/>
+                <w:b w:val="0"/>
+                <w:noProof/>
+                <w:webHidden/>
+              </w:rPr>
+              <w:tab/>
+            </w:r>
+            <w:r>
+              <w:rPr>
+                <w:rFonts w:ascii="Times New Roman" w:hAnsi="Times New Roman" w:cs="Times New Roman"/>
+                <w:b w:val="0"/>
+                <w:noProof/>
+                <w:webHidden/>
+              </w:rPr>
+              <w:fldChar w:fldCharType="begin"/>
+            </w:r>
+            <w:r>
+              <w:rPr>
+                <w:rFonts w:ascii="Times New Roman" w:hAnsi="Times New Roman" w:cs="Times New Roman"/>
+                <w:b w:val="0"/>
+                <w:noProof/>
+                <w:webHidden/>
+              </w:rPr>
+              <w:instrText xml:space="preserve"> PAGEREF _Toc422342874 \h </w:instrText>
+            </w:r>
+            <w:r>
+              <w:rPr>
+                <w:rFonts w:ascii="Times New Roman" w:hAnsi="Times New Roman" w:cs="Times New Roman"/>
+                <w:b w:val="0"/>
+                <w:noProof/>
+                <w:webHidden/>
+              </w:rPr>
+            </w:r>
+            <w:r>
+              <w:rPr>
+                <w:rFonts w:ascii="Times New Roman" w:hAnsi="Times New Roman" w:cs="Times New Roman"/>
+                <w:b w:val="0"/>
+                <w:noProof/>
+                <w:webHidden/>
+              </w:rPr>
+              <w:fldChar w:fldCharType="separate"/>
+            </w:r>
+            <w:r>
+              <w:rPr>
+                <w:rFonts w:ascii="Times New Roman" w:hAnsi="Times New Roman" w:cs="Times New Roman"/>
+                <w:b w:val="0"/>
+                <w:noProof/>
+                <w:webHidden/>
               </w:rPr>
               <w:t>1</w:t>
             </w:r>
@@ -1478,88 +1527,8 @@
               <w:rPr>
                 <w:rFonts w:ascii="Times New Roman" w:hAnsi="Times New Roman" w:cs="Times New Roman"/>
                 <w:b w:val="0"/>
-                <w:caps w:val="0"/>
-                <w:noProof/>
-                <w:sz w:val="28"/>
-              </w:rPr>
-              <w:tab/>
-            </w:r>
-            <w:r>
-              <w:rPr>
-                <w:rStyle w:val="Lienhypertexte"/>
-                <w:rFonts w:ascii="Times New Roman" w:hAnsi="Times New Roman" w:cs="Times New Roman"/>
-                <w:b w:val="0"/>
-                <w:noProof/>
-                <w:sz w:val="24"/>
-              </w:rPr>
-              <w:t>Introduction</w:t>
-            </w:r>
-            <w:r>
-              <w:rPr>
-                <w:rFonts w:ascii="Times New Roman" w:hAnsi="Times New Roman" w:cs="Times New Roman"/>
-                <w:b w:val="0"/>
-                <w:noProof/>
-                <w:webHidden/>
-                <w:sz w:val="24"/>
-              </w:rPr>
-              <w:tab/>
-            </w:r>
-            <w:r>
-              <w:rPr>
-                <w:rFonts w:ascii="Times New Roman" w:hAnsi="Times New Roman" w:cs="Times New Roman"/>
-                <w:b w:val="0"/>
-                <w:noProof/>
-                <w:webHidden/>
-                <w:sz w:val="24"/>
-              </w:rPr>
-              <w:fldChar w:fldCharType="begin"/>
-            </w:r>
-            <w:r>
-              <w:rPr>
-                <w:rFonts w:ascii="Times New Roman" w:hAnsi="Times New Roman" w:cs="Times New Roman"/>
-                <w:b w:val="0"/>
-                <w:noProof/>
-                <w:webHidden/>
-                <w:sz w:val="24"/>
-              </w:rPr>
-              <w:instrText xml:space="preserve"> PAGEREF _Toc422301547 \h </w:instrText>
-            </w:r>
-            <w:r>
-              <w:rPr>
-                <w:rFonts w:ascii="Times New Roman" w:hAnsi="Times New Roman" w:cs="Times New Roman"/>
-                <w:b w:val="0"/>
-                <w:noProof/>
-                <w:webHidden/>
-                <w:sz w:val="24"/>
-              </w:rPr>
-            </w:r>
-            <w:r>
-              <w:rPr>
-                <w:rFonts w:ascii="Times New Roman" w:hAnsi="Times New Roman" w:cs="Times New Roman"/>
-                <w:b w:val="0"/>
-                <w:noProof/>
-                <w:webHidden/>
-                <w:sz w:val="24"/>
-              </w:rPr>
-              <w:fldChar w:fldCharType="separate"/>
-            </w:r>
-            <w:r>
-              <w:rPr>
-                <w:rFonts w:ascii="Times New Roman" w:hAnsi="Times New Roman" w:cs="Times New Roman"/>
-                <w:b w:val="0"/>
-                <w:noProof/>
-                <w:webHidden/>
-                <w:sz w:val="24"/>
-              </w:rPr>
-              <w:t>1</w:t>
-            </w:r>
-            <w:r>
-              <w:rPr>
-                <w:rFonts w:ascii="Times New Roman" w:hAnsi="Times New Roman" w:cs="Times New Roman"/>
-                <w:b w:val="0"/>
-                <w:noProof/>
-                <w:webHidden/>
-                <w:sz w:val="24"/>
+                <w:noProof/>
+                <w:webHidden/>
               </w:rPr>
               <w:fldChar w:fldCharType="end"/>
             </w:r>
@@ -1568,65 +1537,39 @@
         <w:p>
           <w:pPr>
             <w:pStyle w:val="TM1"/>
-            <w:tabs>
-              <w:tab w:val="left" w:pos="400"/>
-            </w:tabs>
             <w:rPr>
               <w:rFonts w:ascii="Times New Roman" w:hAnsi="Times New Roman" w:cs="Times New Roman"/>
               <w:b w:val="0"/>
               <w:caps w:val="0"/>
               <w:noProof/>
-              <w:sz w:val="28"/>
+              <w:lang w:eastAsia="fr-FR"/>
             </w:rPr>
           </w:pPr>
-          <w:hyperlink w:anchor="_Toc422301548" w:history="1">
+          <w:hyperlink w:anchor="_Toc422342875" w:history="1">
             <w:r>
               <w:rPr>
                 <w:rStyle w:val="Lienhypertexte"/>
                 <w:rFonts w:ascii="Times New Roman" w:hAnsi="Times New Roman" w:cs="Times New Roman"/>
                 <w:b w:val="0"/>
                 <w:noProof/>
-                <w:sz w:val="24"/>
-              </w:rPr>
-              <w:t>2</w:t>
-            </w:r>
-            <w:r>
-              <w:rPr>
-                <w:rFonts w:ascii="Times New Roman" w:hAnsi="Times New Roman" w:cs="Times New Roman"/>
-                <w:b w:val="0"/>
-                <w:caps w:val="0"/>
-                <w:noProof/>
-                <w:sz w:val="28"/>
+              </w:rPr>
+              <w:t>Présentation de l’équipe</w:t>
+            </w:r>
+            <w:r>
+              <w:rPr>
+                <w:rFonts w:ascii="Times New Roman" w:hAnsi="Times New Roman" w:cs="Times New Roman"/>
+                <w:b w:val="0"/>
+                <w:noProof/>
+                <w:webHidden/>
               </w:rPr>
               <w:tab/>
             </w:r>
             <w:r>
               <w:rPr>
-                <w:rStyle w:val="Lienhypertexte"/>
-                <w:rFonts w:ascii="Times New Roman" w:hAnsi="Times New Roman" w:cs="Times New Roman"/>
-                <w:b w:val="0"/>
-                <w:noProof/>
-                <w:sz w:val="24"/>
-              </w:rPr>
-              <w:t>eQUIPE</w:t>
-            </w:r>
-            <w:r>
-              <w:rPr>
-                <w:rFonts w:ascii="Times New Roman" w:hAnsi="Times New Roman" w:cs="Times New Roman"/>
-                <w:b w:val="0"/>
-                <w:noProof/>
-                <w:webHidden/>
-                <w:sz w:val="24"/>
-              </w:rPr>
-              <w:tab/>
-            </w:r>
-            <w:r>
-              <w:rPr>
-                <w:rFonts w:ascii="Times New Roman" w:hAnsi="Times New Roman" w:cs="Times New Roman"/>
-                <w:b w:val="0"/>
-                <w:noProof/>
-                <w:webHidden/>
-                <w:sz w:val="24"/>
+                <w:rFonts w:ascii="Times New Roman" w:hAnsi="Times New Roman" w:cs="Times New Roman"/>
+                <w:b w:val="0"/>
+                <w:noProof/>
+                <w:webHidden/>
               </w:rPr>
               <w:fldChar w:fldCharType="begin"/>
             </w:r>
@@ -1636,26 +1579,23 @@
                 <w:b w:val="0"/>
                 <w:noProof/>
                 <w:webHidden/>
-                <w:sz w:val="24"/>
-              </w:rPr>
-              <w:instrText xml:space="preserve"> PAGEREF _Toc422301548 \h </w:instrText>
-            </w:r>
-            <w:r>
-              <w:rPr>
-                <w:rFonts w:ascii="Times New Roman" w:hAnsi="Times New Roman" w:cs="Times New Roman"/>
-                <w:b w:val="0"/>
-                <w:noProof/>
-                <w:webHidden/>
-                <w:sz w:val="24"/>
-              </w:rPr>
-            </w:r>
-            <w:r>
-              <w:rPr>
-                <w:rFonts w:ascii="Times New Roman" w:hAnsi="Times New Roman" w:cs="Times New Roman"/>
-                <w:b w:val="0"/>
-                <w:noProof/>
-                <w:webHidden/>
-                <w:sz w:val="24"/>
+              </w:rPr>
+              <w:instrText xml:space="preserve"> PAGEREF _Toc422342875 \h </w:instrText>
+            </w:r>
+            <w:r>
+              <w:rPr>
+                <w:rFonts w:ascii="Times New Roman" w:hAnsi="Times New Roman" w:cs="Times New Roman"/>
+                <w:b w:val="0"/>
+                <w:noProof/>
+                <w:webHidden/>
+              </w:rPr>
+            </w:r>
+            <w:r>
+              <w:rPr>
+                <w:rFonts w:ascii="Times New Roman" w:hAnsi="Times New Roman" w:cs="Times New Roman"/>
+                <w:b w:val="0"/>
+                <w:noProof/>
+                <w:webHidden/>
               </w:rPr>
               <w:fldChar w:fldCharType="separate"/>
             </w:r>
@@ -1665,17 +1605,15 @@
                 <w:b w:val="0"/>
                 <w:noProof/>
                 <w:webHidden/>
-                <w:sz w:val="24"/>
-              </w:rPr>
-              <w:t>2</w:t>
-            </w:r>
-            <w:r>
-              <w:rPr>
-                <w:rFonts w:ascii="Times New Roman" w:hAnsi="Times New Roman" w:cs="Times New Roman"/>
-                <w:b w:val="0"/>
-                <w:noProof/>
-                <w:webHidden/>
-                <w:sz w:val="24"/>
+              </w:rPr>
+              <w:t>1</w:t>
+            </w:r>
+            <w:r>
+              <w:rPr>
+                <w:rFonts w:ascii="Times New Roman" w:hAnsi="Times New Roman" w:cs="Times New Roman"/>
+                <w:b w:val="0"/>
+                <w:noProof/>
+                <w:webHidden/>
               </w:rPr>
               <w:fldChar w:fldCharType="end"/>
             </w:r>
@@ -1684,65 +1622,39 @@
         <w:p>
           <w:pPr>
             <w:pStyle w:val="TM1"/>
-            <w:tabs>
-              <w:tab w:val="left" w:pos="400"/>
-            </w:tabs>
             <w:rPr>
               <w:rFonts w:ascii="Times New Roman" w:hAnsi="Times New Roman" w:cs="Times New Roman"/>
               <w:b w:val="0"/>
               <w:caps w:val="0"/>
               <w:noProof/>
-              <w:sz w:val="28"/>
+              <w:lang w:eastAsia="fr-FR"/>
             </w:rPr>
           </w:pPr>
-          <w:hyperlink w:anchor="_Toc422301549" w:history="1">
+          <w:hyperlink w:anchor="_Toc422342876" w:history="1">
             <w:r>
               <w:rPr>
                 <w:rStyle w:val="Lienhypertexte"/>
                 <w:rFonts w:ascii="Times New Roman" w:hAnsi="Times New Roman" w:cs="Times New Roman"/>
                 <w:b w:val="0"/>
                 <w:noProof/>
-                <w:sz w:val="24"/>
-              </w:rPr>
-              <w:t>3</w:t>
-            </w:r>
-            <w:r>
-              <w:rPr>
-                <w:rFonts w:ascii="Times New Roman" w:hAnsi="Times New Roman" w:cs="Times New Roman"/>
-                <w:b w:val="0"/>
-                <w:caps w:val="0"/>
-                <w:noProof/>
-                <w:sz w:val="28"/>
+              </w:rPr>
+              <w:t>Rappel du contexte</w:t>
+            </w:r>
+            <w:r>
+              <w:rPr>
+                <w:rFonts w:ascii="Times New Roman" w:hAnsi="Times New Roman" w:cs="Times New Roman"/>
+                <w:b w:val="0"/>
+                <w:noProof/>
+                <w:webHidden/>
               </w:rPr>
               <w:tab/>
             </w:r>
             <w:r>
               <w:rPr>
-                <w:rStyle w:val="Lienhypertexte"/>
-                <w:rFonts w:ascii="Times New Roman" w:hAnsi="Times New Roman" w:cs="Times New Roman"/>
-                <w:b w:val="0"/>
-                <w:noProof/>
-                <w:sz w:val="24"/>
-              </w:rPr>
-              <w:t>Rappel du besoin</w:t>
-            </w:r>
-            <w:r>
-              <w:rPr>
-                <w:rFonts w:ascii="Times New Roman" w:hAnsi="Times New Roman" w:cs="Times New Roman"/>
-                <w:b w:val="0"/>
-                <w:noProof/>
-                <w:webHidden/>
-                <w:sz w:val="24"/>
-              </w:rPr>
-              <w:tab/>
-            </w:r>
-            <w:r>
-              <w:rPr>
-                <w:rFonts w:ascii="Times New Roman" w:hAnsi="Times New Roman" w:cs="Times New Roman"/>
-                <w:b w:val="0"/>
-                <w:noProof/>
-                <w:webHidden/>
-                <w:sz w:val="24"/>
+                <w:rFonts w:ascii="Times New Roman" w:hAnsi="Times New Roman" w:cs="Times New Roman"/>
+                <w:b w:val="0"/>
+                <w:noProof/>
+                <w:webHidden/>
               </w:rPr>
               <w:fldChar w:fldCharType="begin"/>
             </w:r>
@@ -1752,26 +1664,23 @@
                 <w:b w:val="0"/>
                 <w:noProof/>
                 <w:webHidden/>
-                <w:sz w:val="24"/>
-              </w:rPr>
-              <w:instrText xml:space="preserve"> PAGEREF _Toc422301549 \h </w:instrText>
-            </w:r>
-            <w:r>
-              <w:rPr>
-                <w:rFonts w:ascii="Times New Roman" w:hAnsi="Times New Roman" w:cs="Times New Roman"/>
-                <w:b w:val="0"/>
-                <w:noProof/>
-                <w:webHidden/>
-                <w:sz w:val="24"/>
-              </w:rPr>
-            </w:r>
-            <w:r>
-              <w:rPr>
-                <w:rFonts w:ascii="Times New Roman" w:hAnsi="Times New Roman" w:cs="Times New Roman"/>
-                <w:b w:val="0"/>
-                <w:noProof/>
-                <w:webHidden/>
-                <w:sz w:val="24"/>
+              </w:rPr>
+              <w:instrText xml:space="preserve"> PAGEREF _Toc422342876 \h </w:instrText>
+            </w:r>
+            <w:r>
+              <w:rPr>
+                <w:rFonts w:ascii="Times New Roman" w:hAnsi="Times New Roman" w:cs="Times New Roman"/>
+                <w:b w:val="0"/>
+                <w:noProof/>
+                <w:webHidden/>
+              </w:rPr>
+            </w:r>
+            <w:r>
+              <w:rPr>
+                <w:rFonts w:ascii="Times New Roman" w:hAnsi="Times New Roman" w:cs="Times New Roman"/>
+                <w:b w:val="0"/>
+                <w:noProof/>
+                <w:webHidden/>
               </w:rPr>
               <w:fldChar w:fldCharType="separate"/>
             </w:r>
@@ -1781,17 +1690,15 @@
                 <w:b w:val="0"/>
                 <w:noProof/>
                 <w:webHidden/>
-                <w:sz w:val="24"/>
-              </w:rPr>
-              <w:t>3</w:t>
-            </w:r>
-            <w:r>
-              <w:rPr>
-                <w:rFonts w:ascii="Times New Roman" w:hAnsi="Times New Roman" w:cs="Times New Roman"/>
-                <w:b w:val="0"/>
-                <w:noProof/>
-                <w:webHidden/>
-                <w:sz w:val="24"/>
+              </w:rPr>
+              <w:t>1</w:t>
+            </w:r>
+            <w:r>
+              <w:rPr>
+                <w:rFonts w:ascii="Times New Roman" w:hAnsi="Times New Roman" w:cs="Times New Roman"/>
+                <w:b w:val="0"/>
+                <w:noProof/>
+                <w:webHidden/>
               </w:rPr>
               <w:fldChar w:fldCharType="end"/>
             </w:r>
@@ -1800,65 +1707,39 @@
         <w:p>
           <w:pPr>
             <w:pStyle w:val="TM1"/>
-            <w:tabs>
-              <w:tab w:val="left" w:pos="400"/>
-            </w:tabs>
             <w:rPr>
               <w:rFonts w:ascii="Times New Roman" w:hAnsi="Times New Roman" w:cs="Times New Roman"/>
               <w:b w:val="0"/>
               <w:caps w:val="0"/>
               <w:noProof/>
-              <w:sz w:val="28"/>
+              <w:lang w:eastAsia="fr-FR"/>
             </w:rPr>
           </w:pPr>
-          <w:hyperlink w:anchor="_Toc422301550" w:history="1">
+          <w:hyperlink w:anchor="_Toc422342877" w:history="1">
             <w:r>
               <w:rPr>
                 <w:rStyle w:val="Lienhypertexte"/>
                 <w:rFonts w:ascii="Times New Roman" w:hAnsi="Times New Roman" w:cs="Times New Roman"/>
                 <w:b w:val="0"/>
                 <w:noProof/>
-                <w:sz w:val="24"/>
-              </w:rPr>
-              <w:t>4</w:t>
-            </w:r>
-            <w:r>
-              <w:rPr>
-                <w:rFonts w:ascii="Times New Roman" w:hAnsi="Times New Roman" w:cs="Times New Roman"/>
-                <w:b w:val="0"/>
-                <w:caps w:val="0"/>
-                <w:noProof/>
-                <w:sz w:val="28"/>
+              </w:rPr>
+              <w:t>Expression du besoin</w:t>
+            </w:r>
+            <w:r>
+              <w:rPr>
+                <w:rFonts w:ascii="Times New Roman" w:hAnsi="Times New Roman" w:cs="Times New Roman"/>
+                <w:b w:val="0"/>
+                <w:noProof/>
+                <w:webHidden/>
               </w:rPr>
               <w:tab/>
             </w:r>
             <w:r>
               <w:rPr>
-                <w:rStyle w:val="Lienhypertexte"/>
-                <w:rFonts w:ascii="Times New Roman" w:hAnsi="Times New Roman" w:cs="Times New Roman"/>
-                <w:b w:val="0"/>
-                <w:noProof/>
-                <w:sz w:val="24"/>
-              </w:rPr>
-              <w:t>PROPOSITION D’UNE SOLUTION</w:t>
-            </w:r>
-            <w:r>
-              <w:rPr>
-                <w:rFonts w:ascii="Times New Roman" w:hAnsi="Times New Roman" w:cs="Times New Roman"/>
-                <w:b w:val="0"/>
-                <w:noProof/>
-                <w:webHidden/>
-                <w:sz w:val="24"/>
-              </w:rPr>
-              <w:tab/>
-            </w:r>
-            <w:r>
-              <w:rPr>
-                <w:rFonts w:ascii="Times New Roman" w:hAnsi="Times New Roman" w:cs="Times New Roman"/>
-                <w:b w:val="0"/>
-                <w:noProof/>
-                <w:webHidden/>
-                <w:sz w:val="24"/>
+                <w:rFonts w:ascii="Times New Roman" w:hAnsi="Times New Roman" w:cs="Times New Roman"/>
+                <w:b w:val="0"/>
+                <w:noProof/>
+                <w:webHidden/>
               </w:rPr>
               <w:fldChar w:fldCharType="begin"/>
             </w:r>
@@ -1868,26 +1749,23 @@
                 <w:b w:val="0"/>
                 <w:noProof/>
                 <w:webHidden/>
-                <w:sz w:val="24"/>
-              </w:rPr>
-              <w:instrText xml:space="preserve"> PAGEREF _Toc422301550 \h </w:instrText>
-            </w:r>
-            <w:r>
-              <w:rPr>
-                <w:rFonts w:ascii="Times New Roman" w:hAnsi="Times New Roman" w:cs="Times New Roman"/>
-                <w:b w:val="0"/>
-                <w:noProof/>
-                <w:webHidden/>
-                <w:sz w:val="24"/>
-              </w:rPr>
-            </w:r>
-            <w:r>
-              <w:rPr>
-                <w:rFonts w:ascii="Times New Roman" w:hAnsi="Times New Roman" w:cs="Times New Roman"/>
-                <w:b w:val="0"/>
-                <w:noProof/>
-                <w:webHidden/>
-                <w:sz w:val="24"/>
+              </w:rPr>
+              <w:instrText xml:space="preserve"> PAGEREF _Toc422342877 \h </w:instrText>
+            </w:r>
+            <w:r>
+              <w:rPr>
+                <w:rFonts w:ascii="Times New Roman" w:hAnsi="Times New Roman" w:cs="Times New Roman"/>
+                <w:b w:val="0"/>
+                <w:noProof/>
+                <w:webHidden/>
+              </w:rPr>
+            </w:r>
+            <w:r>
+              <w:rPr>
+                <w:rFonts w:ascii="Times New Roman" w:hAnsi="Times New Roman" w:cs="Times New Roman"/>
+                <w:b w:val="0"/>
+                <w:noProof/>
+                <w:webHidden/>
               </w:rPr>
               <w:fldChar w:fldCharType="separate"/>
             </w:r>
@@ -1897,17 +1775,15 @@
                 <w:b w:val="0"/>
                 <w:noProof/>
                 <w:webHidden/>
-                <w:sz w:val="24"/>
-              </w:rPr>
-              <w:t>4</w:t>
-            </w:r>
-            <w:r>
-              <w:rPr>
-                <w:rFonts w:ascii="Times New Roman" w:hAnsi="Times New Roman" w:cs="Times New Roman"/>
-                <w:b w:val="0"/>
-                <w:noProof/>
-                <w:webHidden/>
-                <w:sz w:val="24"/>
+              </w:rPr>
+              <w:t>1</w:t>
+            </w:r>
+            <w:r>
+              <w:rPr>
+                <w:rFonts w:ascii="Times New Roman" w:hAnsi="Times New Roman" w:cs="Times New Roman"/>
+                <w:b w:val="0"/>
+                <w:noProof/>
+                <w:webHidden/>
               </w:rPr>
               <w:fldChar w:fldCharType="end"/>
             </w:r>
@@ -1916,65 +1792,39 @@
         <w:p>
           <w:pPr>
             <w:pStyle w:val="TM1"/>
-            <w:tabs>
-              <w:tab w:val="left" w:pos="400"/>
-            </w:tabs>
             <w:rPr>
               <w:rFonts w:ascii="Times New Roman" w:hAnsi="Times New Roman" w:cs="Times New Roman"/>
               <w:b w:val="0"/>
               <w:caps w:val="0"/>
               <w:noProof/>
-              <w:sz w:val="28"/>
+              <w:lang w:eastAsia="fr-FR"/>
             </w:rPr>
           </w:pPr>
-          <w:hyperlink w:anchor="_Toc422301551" w:history="1">
+          <w:hyperlink w:anchor="_Toc422342878" w:history="1">
             <w:r>
               <w:rPr>
                 <w:rStyle w:val="Lienhypertexte"/>
                 <w:rFonts w:ascii="Times New Roman" w:hAnsi="Times New Roman" w:cs="Times New Roman"/>
                 <w:b w:val="0"/>
                 <w:noProof/>
-                <w:sz w:val="24"/>
-              </w:rPr>
-              <w:t>5</w:t>
-            </w:r>
-            <w:r>
-              <w:rPr>
-                <w:rFonts w:ascii="Times New Roman" w:hAnsi="Times New Roman" w:cs="Times New Roman"/>
-                <w:b w:val="0"/>
-                <w:caps w:val="0"/>
-                <w:noProof/>
-                <w:sz w:val="28"/>
+              </w:rPr>
+              <w:t>Proposition d’une solution</w:t>
+            </w:r>
+            <w:r>
+              <w:rPr>
+                <w:rFonts w:ascii="Times New Roman" w:hAnsi="Times New Roman" w:cs="Times New Roman"/>
+                <w:b w:val="0"/>
+                <w:noProof/>
+                <w:webHidden/>
               </w:rPr>
               <w:tab/>
             </w:r>
             <w:r>
               <w:rPr>
-                <w:rStyle w:val="Lienhypertexte"/>
-                <w:rFonts w:ascii="Times New Roman" w:hAnsi="Times New Roman" w:cs="Times New Roman"/>
-                <w:b w:val="0"/>
-                <w:noProof/>
-                <w:sz w:val="24"/>
-              </w:rPr>
-              <w:t>Planning</w:t>
-            </w:r>
-            <w:r>
-              <w:rPr>
-                <w:rFonts w:ascii="Times New Roman" w:hAnsi="Times New Roman" w:cs="Times New Roman"/>
-                <w:b w:val="0"/>
-                <w:noProof/>
-                <w:webHidden/>
-                <w:sz w:val="24"/>
-              </w:rPr>
-              <w:tab/>
-            </w:r>
-            <w:r>
-              <w:rPr>
-                <w:rFonts w:ascii="Times New Roman" w:hAnsi="Times New Roman" w:cs="Times New Roman"/>
-                <w:b w:val="0"/>
-                <w:noProof/>
-                <w:webHidden/>
-                <w:sz w:val="24"/>
+                <w:rFonts w:ascii="Times New Roman" w:hAnsi="Times New Roman" w:cs="Times New Roman"/>
+                <w:b w:val="0"/>
+                <w:noProof/>
+                <w:webHidden/>
               </w:rPr>
               <w:fldChar w:fldCharType="begin"/>
             </w:r>
@@ -1984,26 +1834,23 @@
                 <w:b w:val="0"/>
                 <w:noProof/>
                 <w:webHidden/>
-                <w:sz w:val="24"/>
-              </w:rPr>
-              <w:instrText xml:space="preserve"> PAGEREF _Toc422301551 \h </w:instrText>
-            </w:r>
-            <w:r>
-              <w:rPr>
-                <w:rFonts w:ascii="Times New Roman" w:hAnsi="Times New Roman" w:cs="Times New Roman"/>
-                <w:b w:val="0"/>
-                <w:noProof/>
-                <w:webHidden/>
-                <w:sz w:val="24"/>
-              </w:rPr>
-            </w:r>
-            <w:r>
-              <w:rPr>
-                <w:rFonts w:ascii="Times New Roman" w:hAnsi="Times New Roman" w:cs="Times New Roman"/>
-                <w:b w:val="0"/>
-                <w:noProof/>
-                <w:webHidden/>
-                <w:sz w:val="24"/>
+              </w:rPr>
+              <w:instrText xml:space="preserve"> PAGEREF _Toc422342878 \h </w:instrText>
+            </w:r>
+            <w:r>
+              <w:rPr>
+                <w:rFonts w:ascii="Times New Roman" w:hAnsi="Times New Roman" w:cs="Times New Roman"/>
+                <w:b w:val="0"/>
+                <w:noProof/>
+                <w:webHidden/>
+              </w:rPr>
+            </w:r>
+            <w:r>
+              <w:rPr>
+                <w:rFonts w:ascii="Times New Roman" w:hAnsi="Times New Roman" w:cs="Times New Roman"/>
+                <w:b w:val="0"/>
+                <w:noProof/>
+                <w:webHidden/>
               </w:rPr>
               <w:fldChar w:fldCharType="separate"/>
             </w:r>
@@ -2013,17 +1860,15 @@
                 <w:b w:val="0"/>
                 <w:noProof/>
                 <w:webHidden/>
-                <w:sz w:val="24"/>
-              </w:rPr>
-              <w:t>5</w:t>
-            </w:r>
-            <w:r>
-              <w:rPr>
-                <w:rFonts w:ascii="Times New Roman" w:hAnsi="Times New Roman" w:cs="Times New Roman"/>
-                <w:b w:val="0"/>
-                <w:noProof/>
-                <w:webHidden/>
-                <w:sz w:val="24"/>
+              </w:rPr>
+              <w:t>1</w:t>
+            </w:r>
+            <w:r>
+              <w:rPr>
+                <w:rFonts w:ascii="Times New Roman" w:hAnsi="Times New Roman" w:cs="Times New Roman"/>
+                <w:b w:val="0"/>
+                <w:noProof/>
+                <w:webHidden/>
               </w:rPr>
               <w:fldChar w:fldCharType="end"/>
             </w:r>
@@ -2032,65 +1877,39 @@
         <w:p>
           <w:pPr>
             <w:pStyle w:val="TM1"/>
-            <w:tabs>
-              <w:tab w:val="left" w:pos="400"/>
-            </w:tabs>
             <w:rPr>
               <w:rFonts w:ascii="Times New Roman" w:hAnsi="Times New Roman" w:cs="Times New Roman"/>
               <w:b w:val="0"/>
               <w:caps w:val="0"/>
               <w:noProof/>
-              <w:sz w:val="28"/>
+              <w:lang w:eastAsia="fr-FR"/>
             </w:rPr>
           </w:pPr>
-          <w:hyperlink w:anchor="_Toc422301552" w:history="1">
+          <w:hyperlink w:anchor="_Toc422342879" w:history="1">
             <w:r>
               <w:rPr>
                 <w:rStyle w:val="Lienhypertexte"/>
                 <w:rFonts w:ascii="Times New Roman" w:hAnsi="Times New Roman" w:cs="Times New Roman"/>
                 <w:b w:val="0"/>
                 <w:noProof/>
-                <w:sz w:val="24"/>
-              </w:rPr>
-              <w:t>6</w:t>
-            </w:r>
-            <w:r>
-              <w:rPr>
-                <w:rFonts w:ascii="Times New Roman" w:hAnsi="Times New Roman" w:cs="Times New Roman"/>
-                <w:b w:val="0"/>
-                <w:caps w:val="0"/>
-                <w:noProof/>
-                <w:sz w:val="28"/>
+              </w:rPr>
+              <w:t>Présentation du planning</w:t>
+            </w:r>
+            <w:r>
+              <w:rPr>
+                <w:rFonts w:ascii="Times New Roman" w:hAnsi="Times New Roman" w:cs="Times New Roman"/>
+                <w:b w:val="0"/>
+                <w:noProof/>
+                <w:webHidden/>
               </w:rPr>
               <w:tab/>
             </w:r>
             <w:r>
               <w:rPr>
-                <w:rStyle w:val="Lienhypertexte"/>
-                <w:rFonts w:ascii="Times New Roman" w:hAnsi="Times New Roman" w:cs="Times New Roman"/>
-                <w:b w:val="0"/>
-                <w:noProof/>
-                <w:sz w:val="24"/>
-              </w:rPr>
-              <w:t>Travail réalisé</w:t>
-            </w:r>
-            <w:r>
-              <w:rPr>
-                <w:rFonts w:ascii="Times New Roman" w:hAnsi="Times New Roman" w:cs="Times New Roman"/>
-                <w:b w:val="0"/>
-                <w:noProof/>
-                <w:webHidden/>
-                <w:sz w:val="24"/>
-              </w:rPr>
-              <w:tab/>
-            </w:r>
-            <w:r>
-              <w:rPr>
-                <w:rFonts w:ascii="Times New Roman" w:hAnsi="Times New Roman" w:cs="Times New Roman"/>
-                <w:b w:val="0"/>
-                <w:noProof/>
-                <w:webHidden/>
-                <w:sz w:val="24"/>
+                <w:rFonts w:ascii="Times New Roman" w:hAnsi="Times New Roman" w:cs="Times New Roman"/>
+                <w:b w:val="0"/>
+                <w:noProof/>
+                <w:webHidden/>
               </w:rPr>
               <w:fldChar w:fldCharType="begin"/>
             </w:r>
@@ -2100,26 +1919,23 @@
                 <w:b w:val="0"/>
                 <w:noProof/>
                 <w:webHidden/>
-                <w:sz w:val="24"/>
-              </w:rPr>
-              <w:instrText xml:space="preserve"> PAGEREF _Toc422301552 \h </w:instrText>
-            </w:r>
-            <w:r>
-              <w:rPr>
-                <w:rFonts w:ascii="Times New Roman" w:hAnsi="Times New Roman" w:cs="Times New Roman"/>
-                <w:b w:val="0"/>
-                <w:noProof/>
-                <w:webHidden/>
-                <w:sz w:val="24"/>
-              </w:rPr>
-            </w:r>
-            <w:r>
-              <w:rPr>
-                <w:rFonts w:ascii="Times New Roman" w:hAnsi="Times New Roman" w:cs="Times New Roman"/>
-                <w:b w:val="0"/>
-                <w:noProof/>
-                <w:webHidden/>
-                <w:sz w:val="24"/>
+              </w:rPr>
+              <w:instrText xml:space="preserve"> PAGEREF _Toc422342879 \h </w:instrText>
+            </w:r>
+            <w:r>
+              <w:rPr>
+                <w:rFonts w:ascii="Times New Roman" w:hAnsi="Times New Roman" w:cs="Times New Roman"/>
+                <w:b w:val="0"/>
+                <w:noProof/>
+                <w:webHidden/>
+              </w:rPr>
+            </w:r>
+            <w:r>
+              <w:rPr>
+                <w:rFonts w:ascii="Times New Roman" w:hAnsi="Times New Roman" w:cs="Times New Roman"/>
+                <w:b w:val="0"/>
+                <w:noProof/>
+                <w:webHidden/>
               </w:rPr>
               <w:fldChar w:fldCharType="separate"/>
             </w:r>
@@ -2129,17 +1945,15 @@
                 <w:b w:val="0"/>
                 <w:noProof/>
                 <w:webHidden/>
-                <w:sz w:val="24"/>
-              </w:rPr>
-              <w:t>6</w:t>
-            </w:r>
-            <w:r>
-              <w:rPr>
-                <w:rFonts w:ascii="Times New Roman" w:hAnsi="Times New Roman" w:cs="Times New Roman"/>
-                <w:b w:val="0"/>
-                <w:noProof/>
-                <w:webHidden/>
-                <w:sz w:val="24"/>
+              </w:rPr>
+              <w:t>1</w:t>
+            </w:r>
+            <w:r>
+              <w:rPr>
+                <w:rFonts w:ascii="Times New Roman" w:hAnsi="Times New Roman" w:cs="Times New Roman"/>
+                <w:b w:val="0"/>
+                <w:noProof/>
+                <w:webHidden/>
               </w:rPr>
               <w:fldChar w:fldCharType="end"/>
             </w:r>
@@ -2148,55 +1962,115 @@
         <w:p>
           <w:pPr>
             <w:pStyle w:val="TM1"/>
-            <w:tabs>
-              <w:tab w:val="left" w:pos="400"/>
-            </w:tabs>
             <w:rPr>
               <w:rFonts w:ascii="Times New Roman" w:hAnsi="Times New Roman" w:cs="Times New Roman"/>
               <w:b w:val="0"/>
               <w:caps w:val="0"/>
               <w:noProof/>
-              <w:sz w:val="28"/>
+              <w:lang w:eastAsia="fr-FR"/>
             </w:rPr>
           </w:pPr>
-          <w:hyperlink w:anchor="_Toc422301553" w:history="1">
+          <w:hyperlink w:anchor="_Toc422342880" w:history="1">
             <w:r>
               <w:rPr>
                 <w:rStyle w:val="Lienhypertexte"/>
                 <w:rFonts w:ascii="Times New Roman" w:hAnsi="Times New Roman" w:cs="Times New Roman"/>
                 <w:b w:val="0"/>
                 <w:noProof/>
-                <w:sz w:val="24"/>
-              </w:rPr>
-              <w:t>7</w:t>
-            </w:r>
-            <w:r>
-              <w:rPr>
-                <w:rFonts w:ascii="Times New Roman" w:hAnsi="Times New Roman" w:cs="Times New Roman"/>
-                <w:b w:val="0"/>
-                <w:caps w:val="0"/>
-                <w:noProof/>
-                <w:sz w:val="28"/>
+              </w:rPr>
+              <w:t>Travail réalisé</w:t>
+            </w:r>
+            <w:r>
+              <w:rPr>
+                <w:rFonts w:ascii="Times New Roman" w:hAnsi="Times New Roman" w:cs="Times New Roman"/>
+                <w:b w:val="0"/>
+                <w:noProof/>
+                <w:webHidden/>
               </w:rPr>
               <w:tab/>
             </w:r>
             <w:r>
               <w:rPr>
+                <w:rFonts w:ascii="Times New Roman" w:hAnsi="Times New Roman" w:cs="Times New Roman"/>
+                <w:b w:val="0"/>
+                <w:noProof/>
+                <w:webHidden/>
+              </w:rPr>
+              <w:fldChar w:fldCharType="begin"/>
+            </w:r>
+            <w:r>
+              <w:rPr>
+                <w:rFonts w:ascii="Times New Roman" w:hAnsi="Times New Roman" w:cs="Times New Roman"/>
+                <w:b w:val="0"/>
+                <w:noProof/>
+                <w:webHidden/>
+              </w:rPr>
+              <w:instrText xml:space="preserve"> PAGEREF _Toc422342880 \h </w:instrText>
+            </w:r>
+            <w:r>
+              <w:rPr>
+                <w:rFonts w:ascii="Times New Roman" w:hAnsi="Times New Roman" w:cs="Times New Roman"/>
+                <w:b w:val="0"/>
+                <w:noProof/>
+                <w:webHidden/>
+              </w:rPr>
+            </w:r>
+            <w:r>
+              <w:rPr>
+                <w:rFonts w:ascii="Times New Roman" w:hAnsi="Times New Roman" w:cs="Times New Roman"/>
+                <w:b w:val="0"/>
+                <w:noProof/>
+                <w:webHidden/>
+              </w:rPr>
+              <w:fldChar w:fldCharType="separate"/>
+            </w:r>
+            <w:r>
+              <w:rPr>
+                <w:rFonts w:ascii="Times New Roman" w:hAnsi="Times New Roman" w:cs="Times New Roman"/>
+                <w:b w:val="0"/>
+                <w:noProof/>
+                <w:webHidden/>
+              </w:rPr>
+              <w:t>2</w:t>
+            </w:r>
+            <w:r>
+              <w:rPr>
+                <w:rFonts w:ascii="Times New Roman" w:hAnsi="Times New Roman" w:cs="Times New Roman"/>
+                <w:b w:val="0"/>
+                <w:noProof/>
+                <w:webHidden/>
+              </w:rPr>
+              <w:fldChar w:fldCharType="end"/>
+            </w:r>
+          </w:hyperlink>
+        </w:p>
+        <w:p>
+          <w:pPr>
+            <w:pStyle w:val="TM1"/>
+            <w:rPr>
+              <w:rFonts w:ascii="Times New Roman" w:hAnsi="Times New Roman" w:cs="Times New Roman"/>
+              <w:b w:val="0"/>
+              <w:caps w:val="0"/>
+              <w:noProof/>
+              <w:lang w:eastAsia="fr-FR"/>
+            </w:rPr>
+          </w:pPr>
+          <w:hyperlink w:anchor="_Toc422342881" w:history="1">
+            <w:r>
+              <w:rPr>
                 <w:rStyle w:val="Lienhypertexte"/>
                 <w:rFonts w:ascii="Times New Roman" w:hAnsi="Times New Roman" w:cs="Times New Roman"/>
                 <w:b w:val="0"/>
                 <w:noProof/>
-                <w:sz w:val="24"/>
-              </w:rPr>
-              <w:t>BilanS du projet</w:t>
-            </w:r>
-            <w:r>
-              <w:rPr>
-                <w:rFonts w:ascii="Times New Roman" w:hAnsi="Times New Roman" w:cs="Times New Roman"/>
-                <w:b w:val="0"/>
-                <w:noProof/>
-                <w:webHidden/>
-                <w:sz w:val="24"/>
+              </w:rPr>
+              <w:t>Choix des technologies utilisées</w:t>
+            </w:r>
+            <w:r>
+              <w:rPr>
+                <w:rFonts w:ascii="Times New Roman" w:hAnsi="Times New Roman" w:cs="Times New Roman"/>
+                <w:b w:val="0"/>
+                <w:noProof/>
+                <w:webHidden/>
               </w:rPr>
               <w:tab/>
             </w:r>
@@ -2206,7 +2080,6 @@
                 <w:b w:val="0"/>
                 <w:noProof/>
                 <w:webHidden/>
-                <w:sz w:val="24"/>
               </w:rPr>
               <w:fldChar w:fldCharType="begin"/>
             </w:r>
@@ -2216,26 +2089,23 @@
                 <w:b w:val="0"/>
                 <w:noProof/>
                 <w:webHidden/>
-                <w:sz w:val="24"/>
-              </w:rPr>
-              <w:instrText xml:space="preserve"> PAGEREF _Toc422301553 \h </w:instrText>
-            </w:r>
-            <w:r>
-              <w:rPr>
-                <w:rFonts w:ascii="Times New Roman" w:hAnsi="Times New Roman" w:cs="Times New Roman"/>
-                <w:b w:val="0"/>
-                <w:noProof/>
-                <w:webHidden/>
-                <w:sz w:val="24"/>
-              </w:rPr>
-            </w:r>
-            <w:r>
-              <w:rPr>
-                <w:rFonts w:ascii="Times New Roman" w:hAnsi="Times New Roman" w:cs="Times New Roman"/>
-                <w:b w:val="0"/>
-                <w:noProof/>
-                <w:webHidden/>
-                <w:sz w:val="24"/>
+              </w:rPr>
+              <w:instrText xml:space="preserve"> PAGEREF _Toc422342881 \h </w:instrText>
+            </w:r>
+            <w:r>
+              <w:rPr>
+                <w:rFonts w:ascii="Times New Roman" w:hAnsi="Times New Roman" w:cs="Times New Roman"/>
+                <w:b w:val="0"/>
+                <w:noProof/>
+                <w:webHidden/>
+              </w:rPr>
+            </w:r>
+            <w:r>
+              <w:rPr>
+                <w:rFonts w:ascii="Times New Roman" w:hAnsi="Times New Roman" w:cs="Times New Roman"/>
+                <w:b w:val="0"/>
+                <w:noProof/>
+                <w:webHidden/>
               </w:rPr>
               <w:fldChar w:fldCharType="separate"/>
             </w:r>
@@ -2245,17 +2115,185 @@
                 <w:b w:val="0"/>
                 <w:noProof/>
                 <w:webHidden/>
-                <w:sz w:val="24"/>
-              </w:rPr>
-              <w:t>7</w:t>
-            </w:r>
-            <w:r>
-              <w:rPr>
-                <w:rFonts w:ascii="Times New Roman" w:hAnsi="Times New Roman" w:cs="Times New Roman"/>
-                <w:b w:val="0"/>
-                <w:noProof/>
-                <w:webHidden/>
-                <w:sz w:val="24"/>
+              </w:rPr>
+              <w:t>2</w:t>
+            </w:r>
+            <w:r>
+              <w:rPr>
+                <w:rFonts w:ascii="Times New Roman" w:hAnsi="Times New Roman" w:cs="Times New Roman"/>
+                <w:b w:val="0"/>
+                <w:noProof/>
+                <w:webHidden/>
+              </w:rPr>
+              <w:fldChar w:fldCharType="end"/>
+            </w:r>
+          </w:hyperlink>
+        </w:p>
+        <w:p>
+          <w:pPr>
+            <w:pStyle w:val="TM1"/>
+            <w:rPr>
+              <w:rFonts w:ascii="Times New Roman" w:hAnsi="Times New Roman" w:cs="Times New Roman"/>
+              <w:b w:val="0"/>
+              <w:caps w:val="0"/>
+              <w:noProof/>
+              <w:lang w:eastAsia="fr-FR"/>
+            </w:rPr>
+          </w:pPr>
+          <w:hyperlink w:anchor="_Toc422342882" w:history="1">
+            <w:r>
+              <w:rPr>
+                <w:rStyle w:val="Lienhypertexte"/>
+                <w:rFonts w:ascii="Times New Roman" w:hAnsi="Times New Roman" w:cs="Times New Roman"/>
+                <w:b w:val="0"/>
+                <w:noProof/>
+              </w:rPr>
+              <w:t>Evolution possibles</w:t>
+            </w:r>
+            <w:r>
+              <w:rPr>
+                <w:rFonts w:ascii="Times New Roman" w:hAnsi="Times New Roman" w:cs="Times New Roman"/>
+                <w:b w:val="0"/>
+                <w:noProof/>
+                <w:webHidden/>
+              </w:rPr>
+              <w:tab/>
+            </w:r>
+            <w:r>
+              <w:rPr>
+                <w:rFonts w:ascii="Times New Roman" w:hAnsi="Times New Roman" w:cs="Times New Roman"/>
+                <w:b w:val="0"/>
+                <w:noProof/>
+                <w:webHidden/>
+              </w:rPr>
+              <w:fldChar w:fldCharType="begin"/>
+            </w:r>
+            <w:r>
+              <w:rPr>
+                <w:rFonts w:ascii="Times New Roman" w:hAnsi="Times New Roman" w:cs="Times New Roman"/>
+                <w:b w:val="0"/>
+                <w:noProof/>
+                <w:webHidden/>
+              </w:rPr>
+              <w:instrText xml:space="preserve"> PAGEREF _Toc422342882 \h </w:instrText>
+            </w:r>
+            <w:r>
+              <w:rPr>
+                <w:rFonts w:ascii="Times New Roman" w:hAnsi="Times New Roman" w:cs="Times New Roman"/>
+                <w:b w:val="0"/>
+                <w:noProof/>
+                <w:webHidden/>
+              </w:rPr>
+            </w:r>
+            <w:r>
+              <w:rPr>
+                <w:rFonts w:ascii="Times New Roman" w:hAnsi="Times New Roman" w:cs="Times New Roman"/>
+                <w:b w:val="0"/>
+                <w:noProof/>
+                <w:webHidden/>
+              </w:rPr>
+              <w:fldChar w:fldCharType="separate"/>
+            </w:r>
+            <w:r>
+              <w:rPr>
+                <w:rFonts w:ascii="Times New Roman" w:hAnsi="Times New Roman" w:cs="Times New Roman"/>
+                <w:b w:val="0"/>
+                <w:noProof/>
+                <w:webHidden/>
+              </w:rPr>
+              <w:t>2</w:t>
+            </w:r>
+            <w:r>
+              <w:rPr>
+                <w:rFonts w:ascii="Times New Roman" w:hAnsi="Times New Roman" w:cs="Times New Roman"/>
+                <w:b w:val="0"/>
+                <w:noProof/>
+                <w:webHidden/>
+              </w:rPr>
+              <w:fldChar w:fldCharType="end"/>
+            </w:r>
+          </w:hyperlink>
+        </w:p>
+        <w:p>
+          <w:pPr>
+            <w:pStyle w:val="TM1"/>
+            <w:rPr>
+              <w:rFonts w:ascii="Times New Roman" w:hAnsi="Times New Roman" w:cs="Times New Roman"/>
+              <w:b w:val="0"/>
+              <w:caps w:val="0"/>
+              <w:noProof/>
+              <w:lang w:eastAsia="fr-FR"/>
+            </w:rPr>
+          </w:pPr>
+          <w:hyperlink w:anchor="_Toc422342883" w:history="1">
+            <w:r>
+              <w:rPr>
+                <w:rStyle w:val="Lienhypertexte"/>
+                <w:rFonts w:ascii="Times New Roman" w:hAnsi="Times New Roman" w:cs="Times New Roman"/>
+                <w:b w:val="0"/>
+                <w:noProof/>
+              </w:rPr>
+              <w:t>Bilan</w:t>
+            </w:r>
+            <w:r>
+              <w:rPr>
+                <w:rFonts w:ascii="Times New Roman" w:hAnsi="Times New Roman" w:cs="Times New Roman"/>
+                <w:b w:val="0"/>
+                <w:noProof/>
+                <w:webHidden/>
+              </w:rPr>
+              <w:tab/>
+            </w:r>
+            <w:r>
+              <w:rPr>
+                <w:rFonts w:ascii="Times New Roman" w:hAnsi="Times New Roman" w:cs="Times New Roman"/>
+                <w:b w:val="0"/>
+                <w:noProof/>
+                <w:webHidden/>
+              </w:rPr>
+              <w:fldChar w:fldCharType="begin"/>
+            </w:r>
+            <w:r>
+              <w:rPr>
+                <w:rFonts w:ascii="Times New Roman" w:hAnsi="Times New Roman" w:cs="Times New Roman"/>
+                <w:b w:val="0"/>
+                <w:noProof/>
+                <w:webHidden/>
+              </w:rPr>
+              <w:instrText xml:space="preserve"> PAGEREF _Toc422342883 \h </w:instrText>
+            </w:r>
+            <w:r>
+              <w:rPr>
+                <w:rFonts w:ascii="Times New Roman" w:hAnsi="Times New Roman" w:cs="Times New Roman"/>
+                <w:b w:val="0"/>
+                <w:noProof/>
+                <w:webHidden/>
+              </w:rPr>
+            </w:r>
+            <w:r>
+              <w:rPr>
+                <w:rFonts w:ascii="Times New Roman" w:hAnsi="Times New Roman" w:cs="Times New Roman"/>
+                <w:b w:val="0"/>
+                <w:noProof/>
+                <w:webHidden/>
+              </w:rPr>
+              <w:fldChar w:fldCharType="separate"/>
+            </w:r>
+            <w:r>
+              <w:rPr>
+                <w:rFonts w:ascii="Times New Roman" w:hAnsi="Times New Roman" w:cs="Times New Roman"/>
+                <w:b w:val="0"/>
+                <w:noProof/>
+                <w:webHidden/>
+              </w:rPr>
+              <w:t>3</w:t>
+            </w:r>
+            <w:r>
+              <w:rPr>
+                <w:rFonts w:ascii="Times New Roman" w:hAnsi="Times New Roman" w:cs="Times New Roman"/>
+                <w:b w:val="0"/>
+                <w:noProof/>
+                <w:webHidden/>
               </w:rPr>
               <w:fldChar w:fldCharType="end"/>
             </w:r>
@@ -2264,48 +2302,36 @@
         <w:p>
           <w:pPr>
             <w:pStyle w:val="TM2"/>
-            <w:tabs>
-              <w:tab w:val="left" w:pos="600"/>
-            </w:tabs>
             <w:rPr>
               <w:rFonts w:ascii="Times New Roman" w:hAnsi="Times New Roman" w:cs="Times New Roman"/>
               <w:smallCaps w:val="0"/>
               <w:noProof/>
-              <w:sz w:val="28"/>
+              <w:lang w:eastAsia="fr-FR"/>
             </w:rPr>
           </w:pPr>
           <w:r>
             <w:rPr>
+              <w:rStyle w:val="Lienhypertexte"/>
               <w:rFonts w:ascii="Times New Roman" w:hAnsi="Times New Roman" w:cs="Times New Roman"/>
-              <w:sz w:val="24"/>
+              <w:noProof/>
+              <w:u w:val="none"/>
             </w:rPr>
-            <w:tab/>
+            <w:t xml:space="preserve">         </w:t>
           </w:r>
-          <w:hyperlink w:anchor="_Toc422301554" w:history="1">
+          <w:hyperlink w:anchor="_Toc422342884" w:history="1">
             <w:r>
               <w:rPr>
                 <w:rStyle w:val="Lienhypertexte"/>
                 <w:rFonts w:ascii="Times New Roman" w:hAnsi="Times New Roman" w:cs="Times New Roman"/>
                 <w:noProof/>
-                <w:sz w:val="24"/>
-              </w:rPr>
-              <w:t>T</w:t>
-            </w:r>
-            <w:r>
-              <w:rPr>
-                <w:rStyle w:val="Lienhypertexte"/>
-                <w:rFonts w:ascii="Times New Roman" w:hAnsi="Times New Roman" w:cs="Times New Roman"/>
-                <w:noProof/>
-                <w:sz w:val="24"/>
-              </w:rPr>
-              <w:t>echnique</w:t>
-            </w:r>
-            <w:r>
-              <w:rPr>
-                <w:rFonts w:ascii="Times New Roman" w:hAnsi="Times New Roman" w:cs="Times New Roman"/>
-                <w:noProof/>
-                <w:webHidden/>
-                <w:sz w:val="24"/>
+              </w:rPr>
+              <w:t>Technique</w:t>
+            </w:r>
+            <w:r>
+              <w:rPr>
+                <w:rFonts w:ascii="Times New Roman" w:hAnsi="Times New Roman" w:cs="Times New Roman"/>
+                <w:noProof/>
+                <w:webHidden/>
               </w:rPr>
               <w:tab/>
             </w:r>
@@ -2314,7 +2340,6 @@
                 <w:rFonts w:ascii="Times New Roman" w:hAnsi="Times New Roman" w:cs="Times New Roman"/>
                 <w:noProof/>
                 <w:webHidden/>
-                <w:sz w:val="24"/>
               </w:rPr>
               <w:fldChar w:fldCharType="begin"/>
             </w:r>
@@ -2323,24 +2348,21 @@
                 <w:rFonts w:ascii="Times New Roman" w:hAnsi="Times New Roman" w:cs="Times New Roman"/>
                 <w:noProof/>
                 <w:webHidden/>
-                <w:sz w:val="24"/>
-              </w:rPr>
-              <w:instrText xml:space="preserve"> PAGEREF _Toc422301554 \h </w:instrText>
-            </w:r>
-            <w:r>
-              <w:rPr>
-                <w:rFonts w:ascii="Times New Roman" w:hAnsi="Times New Roman" w:cs="Times New Roman"/>
-                <w:noProof/>
-                <w:webHidden/>
-                <w:sz w:val="24"/>
-              </w:rPr>
-            </w:r>
-            <w:r>
-              <w:rPr>
-                <w:rFonts w:ascii="Times New Roman" w:hAnsi="Times New Roman" w:cs="Times New Roman"/>
-                <w:noProof/>
-                <w:webHidden/>
-                <w:sz w:val="24"/>
+              </w:rPr>
+              <w:instrText xml:space="preserve"> PAGEREF _Toc422342884 \h </w:instrText>
+            </w:r>
+            <w:r>
+              <w:rPr>
+                <w:rFonts w:ascii="Times New Roman" w:hAnsi="Times New Roman" w:cs="Times New Roman"/>
+                <w:noProof/>
+                <w:webHidden/>
+              </w:rPr>
+            </w:r>
+            <w:r>
+              <w:rPr>
+                <w:rFonts w:ascii="Times New Roman" w:hAnsi="Times New Roman" w:cs="Times New Roman"/>
+                <w:noProof/>
+                <w:webHidden/>
               </w:rPr>
               <w:fldChar w:fldCharType="separate"/>
             </w:r>
@@ -2349,16 +2371,14 @@
                 <w:rFonts w:ascii="Times New Roman" w:hAnsi="Times New Roman" w:cs="Times New Roman"/>
                 <w:noProof/>
                 <w:webHidden/>
-                <w:sz w:val="24"/>
-              </w:rPr>
-              <w:t>7</w:t>
-            </w:r>
-            <w:r>
-              <w:rPr>
-                <w:rFonts w:ascii="Times New Roman" w:hAnsi="Times New Roman" w:cs="Times New Roman"/>
-                <w:noProof/>
-                <w:webHidden/>
-                <w:sz w:val="24"/>
+              </w:rPr>
+              <w:t>3</w:t>
+            </w:r>
+            <w:r>
+              <w:rPr>
+                <w:rFonts w:ascii="Times New Roman" w:hAnsi="Times New Roman" w:cs="Times New Roman"/>
+                <w:noProof/>
+                <w:webHidden/>
               </w:rPr>
               <w:fldChar w:fldCharType="end"/>
             </w:r>
@@ -2367,50 +2387,44 @@
         <w:p>
           <w:pPr>
             <w:pStyle w:val="TM2"/>
-            <w:tabs>
-              <w:tab w:val="left" w:pos="600"/>
-            </w:tabs>
             <w:rPr>
               <w:rFonts w:ascii="Times New Roman" w:hAnsi="Times New Roman" w:cs="Times New Roman"/>
               <w:smallCaps w:val="0"/>
               <w:noProof/>
-              <w:sz w:val="28"/>
+              <w:lang w:eastAsia="fr-FR"/>
             </w:rPr>
           </w:pPr>
-          <w:hyperlink w:anchor="_Toc422301555" w:history="1">
+          <w:r>
+            <w:rPr>
+              <w:rStyle w:val="Lienhypertexte"/>
+              <w:rFonts w:ascii="Times New Roman" w:hAnsi="Times New Roman" w:cs="Times New Roman"/>
+              <w:noProof/>
+              <w:u w:val="none"/>
+            </w:rPr>
+            <w:t xml:space="preserve">         </w:t>
+          </w:r>
+          <w:hyperlink w:anchor="_Toc422342885" w:history="1">
             <w:r>
               <w:rPr>
                 <w:rStyle w:val="Lienhypertexte"/>
                 <w:rFonts w:ascii="Times New Roman" w:hAnsi="Times New Roman" w:cs="Times New Roman"/>
                 <w:noProof/>
-                <w:sz w:val="24"/>
+              </w:rPr>
+              <w:t>Humain</w:t>
+            </w:r>
+            <w:r>
+              <w:rPr>
+                <w:rFonts w:ascii="Times New Roman" w:hAnsi="Times New Roman" w:cs="Times New Roman"/>
+                <w:noProof/>
+                <w:webHidden/>
               </w:rPr>
               <w:tab/>
             </w:r>
             <w:r>
               <w:rPr>
-                <w:rStyle w:val="Lienhypertexte"/>
-                <w:rFonts w:ascii="Times New Roman" w:hAnsi="Times New Roman" w:cs="Times New Roman"/>
-                <w:noProof/>
-                <w:sz w:val="24"/>
-              </w:rPr>
-              <w:t>Humain</w:t>
-            </w:r>
-            <w:r>
-              <w:rPr>
-                <w:rFonts w:ascii="Times New Roman" w:hAnsi="Times New Roman" w:cs="Times New Roman"/>
-                <w:noProof/>
-                <w:webHidden/>
-                <w:sz w:val="24"/>
-              </w:rPr>
-              <w:tab/>
-            </w:r>
-            <w:r>
-              <w:rPr>
-                <w:rFonts w:ascii="Times New Roman" w:hAnsi="Times New Roman" w:cs="Times New Roman"/>
-                <w:noProof/>
-                <w:webHidden/>
-                <w:sz w:val="24"/>
+                <w:rFonts w:ascii="Times New Roman" w:hAnsi="Times New Roman" w:cs="Times New Roman"/>
+                <w:noProof/>
+                <w:webHidden/>
               </w:rPr>
               <w:fldChar w:fldCharType="begin"/>
             </w:r>
@@ -2419,24 +2433,21 @@
                 <w:rFonts w:ascii="Times New Roman" w:hAnsi="Times New Roman" w:cs="Times New Roman"/>
                 <w:noProof/>
                 <w:webHidden/>
-                <w:sz w:val="24"/>
-              </w:rPr>
-              <w:instrText xml:space="preserve"> PAGEREF _Toc422301555 \h </w:instrText>
-            </w:r>
-            <w:r>
-              <w:rPr>
-                <w:rFonts w:ascii="Times New Roman" w:hAnsi="Times New Roman" w:cs="Times New Roman"/>
-                <w:noProof/>
-                <w:webHidden/>
-                <w:sz w:val="24"/>
-              </w:rPr>
-            </w:r>
-            <w:r>
-              <w:rPr>
-                <w:rFonts w:ascii="Times New Roman" w:hAnsi="Times New Roman" w:cs="Times New Roman"/>
-                <w:noProof/>
-                <w:webHidden/>
-                <w:sz w:val="24"/>
+              </w:rPr>
+              <w:instrText xml:space="preserve"> PAGEREF _Toc422342885 \h </w:instrText>
+            </w:r>
+            <w:r>
+              <w:rPr>
+                <w:rFonts w:ascii="Times New Roman" w:hAnsi="Times New Roman" w:cs="Times New Roman"/>
+                <w:noProof/>
+                <w:webHidden/>
+              </w:rPr>
+            </w:r>
+            <w:r>
+              <w:rPr>
+                <w:rFonts w:ascii="Times New Roman" w:hAnsi="Times New Roman" w:cs="Times New Roman"/>
+                <w:noProof/>
+                <w:webHidden/>
               </w:rPr>
               <w:fldChar w:fldCharType="separate"/>
             </w:r>
@@ -2445,16 +2456,14 @@
                 <w:rFonts w:ascii="Times New Roman" w:hAnsi="Times New Roman" w:cs="Times New Roman"/>
                 <w:noProof/>
                 <w:webHidden/>
-                <w:sz w:val="24"/>
-              </w:rPr>
-              <w:t>7</w:t>
-            </w:r>
-            <w:r>
-              <w:rPr>
-                <w:rFonts w:ascii="Times New Roman" w:hAnsi="Times New Roman" w:cs="Times New Roman"/>
-                <w:noProof/>
-                <w:webHidden/>
-                <w:sz w:val="24"/>
+              </w:rPr>
+              <w:t>3</w:t>
+            </w:r>
+            <w:r>
+              <w:rPr>
+                <w:rFonts w:ascii="Times New Roman" w:hAnsi="Times New Roman" w:cs="Times New Roman"/>
+                <w:noProof/>
+                <w:webHidden/>
               </w:rPr>
               <w:fldChar w:fldCharType="end"/>
             </w:r>
@@ -2463,65 +2472,39 @@
         <w:p>
           <w:pPr>
             <w:pStyle w:val="TM1"/>
-            <w:tabs>
-              <w:tab w:val="left" w:pos="400"/>
-            </w:tabs>
             <w:rPr>
               <w:rFonts w:ascii="Times New Roman" w:hAnsi="Times New Roman" w:cs="Times New Roman"/>
               <w:b w:val="0"/>
               <w:caps w:val="0"/>
               <w:noProof/>
-              <w:sz w:val="28"/>
+              <w:lang w:eastAsia="fr-FR"/>
             </w:rPr>
           </w:pPr>
-          <w:hyperlink w:anchor="_Toc422301556" w:history="1">
+          <w:hyperlink w:anchor="_Toc422342886" w:history="1">
             <w:r>
               <w:rPr>
                 <w:rStyle w:val="Lienhypertexte"/>
                 <w:rFonts w:ascii="Times New Roman" w:hAnsi="Times New Roman" w:cs="Times New Roman"/>
                 <w:b w:val="0"/>
                 <w:noProof/>
-                <w:sz w:val="24"/>
-              </w:rPr>
-              <w:t>8</w:t>
-            </w:r>
-            <w:r>
-              <w:rPr>
-                <w:rFonts w:ascii="Times New Roman" w:hAnsi="Times New Roman" w:cs="Times New Roman"/>
-                <w:b w:val="0"/>
-                <w:caps w:val="0"/>
-                <w:noProof/>
-                <w:sz w:val="28"/>
+              </w:rPr>
+              <w:t>Conclusion</w:t>
+            </w:r>
+            <w:r>
+              <w:rPr>
+                <w:rFonts w:ascii="Times New Roman" w:hAnsi="Times New Roman" w:cs="Times New Roman"/>
+                <w:b w:val="0"/>
+                <w:noProof/>
+                <w:webHidden/>
               </w:rPr>
               <w:tab/>
             </w:r>
             <w:r>
               <w:rPr>
-                <w:rStyle w:val="Lienhypertexte"/>
-                <w:rFonts w:ascii="Times New Roman" w:hAnsi="Times New Roman" w:cs="Times New Roman"/>
-                <w:b w:val="0"/>
-                <w:noProof/>
-                <w:sz w:val="24"/>
-              </w:rPr>
-              <w:t>Conclusion</w:t>
-            </w:r>
-            <w:r>
-              <w:rPr>
-                <w:rFonts w:ascii="Times New Roman" w:hAnsi="Times New Roman" w:cs="Times New Roman"/>
-                <w:b w:val="0"/>
-                <w:noProof/>
-                <w:webHidden/>
-                <w:sz w:val="24"/>
-              </w:rPr>
-              <w:tab/>
-            </w:r>
-            <w:r>
-              <w:rPr>
-                <w:rFonts w:ascii="Times New Roman" w:hAnsi="Times New Roman" w:cs="Times New Roman"/>
-                <w:b w:val="0"/>
-                <w:noProof/>
-                <w:webHidden/>
-                <w:sz w:val="24"/>
+                <w:rFonts w:ascii="Times New Roman" w:hAnsi="Times New Roman" w:cs="Times New Roman"/>
+                <w:b w:val="0"/>
+                <w:noProof/>
+                <w:webHidden/>
               </w:rPr>
               <w:fldChar w:fldCharType="begin"/>
             </w:r>
@@ -2531,26 +2514,23 @@
                 <w:b w:val="0"/>
                 <w:noProof/>
                 <w:webHidden/>
-                <w:sz w:val="24"/>
-              </w:rPr>
-              <w:instrText xml:space="preserve"> PAGEREF _Toc422301556 \h </w:instrText>
-            </w:r>
-            <w:r>
-              <w:rPr>
-                <w:rFonts w:ascii="Times New Roman" w:hAnsi="Times New Roman" w:cs="Times New Roman"/>
-                <w:b w:val="0"/>
-                <w:noProof/>
-                <w:webHidden/>
-                <w:sz w:val="24"/>
-              </w:rPr>
-            </w:r>
-            <w:r>
-              <w:rPr>
-                <w:rFonts w:ascii="Times New Roman" w:hAnsi="Times New Roman" w:cs="Times New Roman"/>
-                <w:b w:val="0"/>
-                <w:noProof/>
-                <w:webHidden/>
-                <w:sz w:val="24"/>
+              </w:rPr>
+              <w:instrText xml:space="preserve"> PAGEREF _Toc422342886 \h </w:instrText>
+            </w:r>
+            <w:r>
+              <w:rPr>
+                <w:rFonts w:ascii="Times New Roman" w:hAnsi="Times New Roman" w:cs="Times New Roman"/>
+                <w:b w:val="0"/>
+                <w:noProof/>
+                <w:webHidden/>
+              </w:rPr>
+            </w:r>
+            <w:r>
+              <w:rPr>
+                <w:rFonts w:ascii="Times New Roman" w:hAnsi="Times New Roman" w:cs="Times New Roman"/>
+                <w:b w:val="0"/>
+                <w:noProof/>
+                <w:webHidden/>
               </w:rPr>
               <w:fldChar w:fldCharType="separate"/>
             </w:r>
@@ -2560,17 +2540,15 @@
                 <w:b w:val="0"/>
                 <w:noProof/>
                 <w:webHidden/>
-                <w:sz w:val="24"/>
-              </w:rPr>
-              <w:t>8</w:t>
-            </w:r>
-            <w:r>
-              <w:rPr>
-                <w:rFonts w:ascii="Times New Roman" w:hAnsi="Times New Roman" w:cs="Times New Roman"/>
-                <w:b w:val="0"/>
-                <w:noProof/>
-                <w:webHidden/>
-                <w:sz w:val="24"/>
+              </w:rPr>
+              <w:t>3</w:t>
+            </w:r>
+            <w:r>
+              <w:rPr>
+                <w:rFonts w:ascii="Times New Roman" w:hAnsi="Times New Roman" w:cs="Times New Roman"/>
+                <w:b w:val="0"/>
+                <w:noProof/>
+                <w:webHidden/>
               </w:rPr>
               <w:fldChar w:fldCharType="end"/>
             </w:r>
@@ -2579,65 +2557,38 @@
         <w:p>
           <w:pPr>
             <w:pStyle w:val="TM1"/>
-            <w:tabs>
-              <w:tab w:val="left" w:pos="400"/>
-            </w:tabs>
             <w:rPr>
-              <w:rFonts w:ascii="Times New Roman" w:hAnsi="Times New Roman" w:cs="Times New Roman"/>
               <w:b w:val="0"/>
               <w:caps w:val="0"/>
               <w:noProof/>
-              <w:sz w:val="28"/>
+              <w:lang w:eastAsia="fr-FR"/>
             </w:rPr>
           </w:pPr>
-          <w:hyperlink w:anchor="_Toc422301557" w:history="1">
+          <w:hyperlink w:anchor="_Toc422342887" w:history="1">
             <w:r>
               <w:rPr>
                 <w:rStyle w:val="Lienhypertexte"/>
                 <w:rFonts w:ascii="Times New Roman" w:hAnsi="Times New Roman" w:cs="Times New Roman"/>
                 <w:b w:val="0"/>
                 <w:noProof/>
-                <w:sz w:val="24"/>
-              </w:rPr>
-              <w:t>9</w:t>
-            </w:r>
-            <w:r>
-              <w:rPr>
-                <w:rFonts w:ascii="Times New Roman" w:hAnsi="Times New Roman" w:cs="Times New Roman"/>
-                <w:b w:val="0"/>
-                <w:caps w:val="0"/>
-                <w:noProof/>
-                <w:sz w:val="28"/>
+              </w:rPr>
+              <w:t>Annexes</w:t>
+            </w:r>
+            <w:r>
+              <w:rPr>
+                <w:rFonts w:ascii="Times New Roman" w:hAnsi="Times New Roman" w:cs="Times New Roman"/>
+                <w:b w:val="0"/>
+                <w:noProof/>
+                <w:webHidden/>
               </w:rPr>
               <w:tab/>
             </w:r>
             <w:r>
               <w:rPr>
-                <w:rStyle w:val="Lienhypertexte"/>
-                <w:rFonts w:ascii="Times New Roman" w:hAnsi="Times New Roman" w:cs="Times New Roman"/>
-                <w:b w:val="0"/>
-                <w:noProof/>
-                <w:sz w:val="24"/>
-              </w:rPr>
-              <w:t>Annexes</w:t>
-            </w:r>
-            <w:r>
-              <w:rPr>
-                <w:rFonts w:ascii="Times New Roman" w:hAnsi="Times New Roman" w:cs="Times New Roman"/>
-                <w:b w:val="0"/>
-                <w:noProof/>
-                <w:webHidden/>
-                <w:sz w:val="24"/>
-              </w:rPr>
-              <w:tab/>
-            </w:r>
-            <w:r>
-              <w:rPr>
-                <w:rFonts w:ascii="Times New Roman" w:hAnsi="Times New Roman" w:cs="Times New Roman"/>
-                <w:b w:val="0"/>
-                <w:noProof/>
-                <w:webHidden/>
-                <w:sz w:val="24"/>
+                <w:rFonts w:ascii="Times New Roman" w:hAnsi="Times New Roman" w:cs="Times New Roman"/>
+                <w:b w:val="0"/>
+                <w:noProof/>
+                <w:webHidden/>
               </w:rPr>
               <w:fldChar w:fldCharType="begin"/>
             </w:r>
@@ -2647,26 +2598,23 @@
                 <w:b w:val="0"/>
                 <w:noProof/>
                 <w:webHidden/>
-                <w:sz w:val="24"/>
-              </w:rPr>
-              <w:instrText xml:space="preserve"> PAGEREF _Toc422301557 \h </w:instrText>
-            </w:r>
-            <w:r>
-              <w:rPr>
-                <w:rFonts w:ascii="Times New Roman" w:hAnsi="Times New Roman" w:cs="Times New Roman"/>
-                <w:b w:val="0"/>
-                <w:noProof/>
-                <w:webHidden/>
-                <w:sz w:val="24"/>
-              </w:rPr>
-            </w:r>
-            <w:r>
-              <w:rPr>
-                <w:rFonts w:ascii="Times New Roman" w:hAnsi="Times New Roman" w:cs="Times New Roman"/>
-                <w:b w:val="0"/>
-                <w:noProof/>
-                <w:webHidden/>
-                <w:sz w:val="24"/>
+              </w:rPr>
+              <w:instrText xml:space="preserve"> PAGEREF _Toc422342887 \h </w:instrText>
+            </w:r>
+            <w:r>
+              <w:rPr>
+                <w:rFonts w:ascii="Times New Roman" w:hAnsi="Times New Roman" w:cs="Times New Roman"/>
+                <w:b w:val="0"/>
+                <w:noProof/>
+                <w:webHidden/>
+              </w:rPr>
+            </w:r>
+            <w:r>
+              <w:rPr>
+                <w:rFonts w:ascii="Times New Roman" w:hAnsi="Times New Roman" w:cs="Times New Roman"/>
+                <w:b w:val="0"/>
+                <w:noProof/>
+                <w:webHidden/>
               </w:rPr>
               <w:fldChar w:fldCharType="separate"/>
             </w:r>
@@ -2676,17 +2624,15 @@
                 <w:b w:val="0"/>
                 <w:noProof/>
                 <w:webHidden/>
-                <w:sz w:val="24"/>
-              </w:rPr>
-              <w:t>9</w:t>
-            </w:r>
-            <w:r>
-              <w:rPr>
-                <w:rFonts w:ascii="Times New Roman" w:hAnsi="Times New Roman" w:cs="Times New Roman"/>
-                <w:b w:val="0"/>
-                <w:noProof/>
-                <w:webHidden/>
-                <w:sz w:val="24"/>
+              </w:rPr>
+              <w:t>3</w:t>
+            </w:r>
+            <w:r>
+              <w:rPr>
+                <w:rFonts w:ascii="Times New Roman" w:hAnsi="Times New Roman" w:cs="Times New Roman"/>
+                <w:b w:val="0"/>
+                <w:noProof/>
+                <w:webHidden/>
               </w:rPr>
               <w:fldChar w:fldCharType="end"/>
             </w:r>
@@ -2934,7 +2880,7 @@
       <w:pPr>
         <w:pStyle w:val="Titre1"/>
       </w:pPr>
-      <w:bookmarkStart w:id="8" w:name="_Toc422301547"/>
+      <w:bookmarkStart w:id="8" w:name="_Toc422342874"/>
       <w:bookmarkEnd w:id="5"/>
       <w:bookmarkEnd w:id="6"/>
       <w:bookmarkEnd w:id="7"/>
@@ -2948,12 +2894,34 @@
       </w:r>
     </w:p>
     <w:p/>
-    <w:p/>
-    <w:p/>
-    <w:p/>
-    <w:p/>
-    <w:p/>
-    <w:p/>
+    <w:p>
+      <w:pPr>
+        <w:jc w:val="both"/>
+      </w:pPr>
+      <w:r>
+        <w:t>Dans le cadre de notre formation en troisième année à l’</w:t>
+      </w:r>
+      <w:proofErr w:type="spellStart"/>
+      <w:r>
+        <w:t>Exia</w:t>
+      </w:r>
+      <w:proofErr w:type="spellEnd"/>
+      <w:r>
+        <w:t>, nous avons réalisé un projet</w:t>
+      </w:r>
+      <w:r>
+        <w:t xml:space="preserve"> d’une semaine</w:t>
+      </w:r>
+      <w:r>
+        <w:t xml:space="preserve"> inscrit dans la continuité de notre spécialité. En effet, nous sommes </w:t>
+      </w:r>
+      <w:r>
+        <w:t>spécialisés en Ingénierie du Logiciel, et ce projet concerne les technologies JEE et Android. Au cours de ce rapport, nous présenterons notre équipe, puis, suite à un rappel du besoin, nous expliquerons la solution que nous proposons, les technologies utilisées ainsi que le travail accompli. Enfin, nous dresserons un bilan de ce projet</w:t>
+      </w:r>
+      <w:r>
+        <w:t xml:space="preserve"> et chaque membre conclura cette semaine de travail de façon personnelle. </w:t>
+      </w:r>
+    </w:p>
     <w:p/>
     <w:p/>
     <w:p/>
@@ -2961,6 +2929,13 @@
     <w:p/>
     <w:p/>
     <w:p>
+      <w:bookmarkStart w:id="9" w:name="_GoBack"/>
+      <w:bookmarkEnd w:id="9"/>
+    </w:p>
+    <w:p/>
+    <w:p/>
+    <w:p/>
+    <w:p>
       <w:pPr>
         <w:tabs>
           <w:tab w:val="left" w:pos="986"/>
@@ -2974,58 +2949,110 @@
       <w:pPr>
         <w:pStyle w:val="Titre1"/>
       </w:pPr>
+      <w:bookmarkStart w:id="10" w:name="_Toc422342875"/>
       <w:r>
-        <w:t>Equipe</w:t>
+        <w:t>Présentation de l’é</w:t>
       </w:r>
+      <w:r>
+        <w:t>quipe</w:t>
+      </w:r>
+      <w:bookmarkEnd w:id="10"/>
+    </w:p>
+    <w:p/>
+    <w:p/>
+    <w:p>
+      <w:pPr>
+        <w:pStyle w:val="Titre1"/>
+      </w:pPr>
+      <w:bookmarkStart w:id="11" w:name="_Toc422342876"/>
+      <w:r>
+        <w:t>Rappel du contexte</w:t>
+      </w:r>
+      <w:bookmarkEnd w:id="11"/>
+    </w:p>
+    <w:p>
+      <w:pPr>
+        <w:pStyle w:val="Titre1"/>
+      </w:pPr>
+      <w:bookmarkStart w:id="12" w:name="_Toc422342877"/>
+      <w:r>
+        <w:t>Expression</w:t>
+      </w:r>
+      <w:r>
+        <w:t xml:space="preserve"> du besoin</w:t>
+      </w:r>
+      <w:bookmarkEnd w:id="12"/>
     </w:p>
     <w:p/>
     <w:p>
       <w:pPr>
         <w:pStyle w:val="Titre1"/>
       </w:pPr>
+      <w:bookmarkStart w:id="13" w:name="_Toc422342878"/>
       <w:r>
-        <w:t>Rappel du besoin</w:t>
+        <w:t>Proposition d’une solution</w:t>
       </w:r>
+      <w:bookmarkEnd w:id="13"/>
     </w:p>
     <w:p/>
     <w:p>
       <w:pPr>
         <w:pStyle w:val="Titre1"/>
       </w:pPr>
+      <w:bookmarkStart w:id="14" w:name="_Toc422342879"/>
       <w:r>
-        <w:t>Proposition d’une solution</w:t>
+        <w:t>P</w:t>
       </w:r>
+      <w:r>
+        <w:t>résentation du p</w:t>
+      </w:r>
+      <w:r>
+        <w:t>lanning</w:t>
+      </w:r>
+      <w:bookmarkEnd w:id="14"/>
     </w:p>
     <w:p/>
     <w:p>
       <w:pPr>
         <w:pStyle w:val="Titre1"/>
       </w:pPr>
-      <w:bookmarkStart w:id="9" w:name="_Toc422301551"/>
+      <w:bookmarkStart w:id="15" w:name="_Toc422342880"/>
       <w:r>
-        <w:t>Planning</w:t>
-      </w:r>
-      <w:bookmarkEnd w:id="9"/>
-    </w:p>
-    <w:p/>
-    <w:p>
-      <w:pPr>
-        <w:pStyle w:val="Titre1"/>
-      </w:pPr>
-      <w:bookmarkStart w:id="10" w:name="_Toc422301552"/>
-      <w:r>
+        <w:lastRenderedPageBreak/>
         <w:t>Travail réalisé</w:t>
       </w:r>
-      <w:bookmarkEnd w:id="10"/>
+      <w:bookmarkEnd w:id="15"/>
       <w:r>
         <w:t xml:space="preserve"> </w:t>
       </w:r>
     </w:p>
+    <w:p>
+      <w:pPr>
+        <w:pStyle w:val="Titre1"/>
+      </w:pPr>
+      <w:bookmarkStart w:id="16" w:name="_Toc422342881"/>
+      <w:r>
+        <w:t>Choix des technologies utilisées</w:t>
+      </w:r>
+      <w:bookmarkEnd w:id="16"/>
+      <w:r>
+        <w:t xml:space="preserve"> </w:t>
+      </w:r>
+    </w:p>
+    <w:p>
+      <w:pPr>
+        <w:pStyle w:val="Titre1"/>
+      </w:pPr>
+      <w:bookmarkStart w:id="17" w:name="_Toc422342882"/>
+      <w:r>
+        <w:t>Evolution possibles</w:t>
+      </w:r>
+      <w:bookmarkEnd w:id="17"/>
+    </w:p>
     <w:p/>
-    <w:p>
-      <w:bookmarkStart w:id="11" w:name="_GoBack"/>
-      <w:bookmarkEnd w:id="11"/>
-    </w:p>
+    <w:p/>
+    <w:p/>
+    <w:p/>
     <w:p>
       <w:r>
         <w:br w:type="page"/>
@@ -3035,21 +3062,12 @@
       <w:pPr>
         <w:pStyle w:val="Titre1"/>
       </w:pPr>
-      <w:bookmarkStart w:id="12" w:name="_Toc422301553"/>
+      <w:bookmarkStart w:id="18" w:name="_Toc422342883"/>
       <w:r>
         <w:lastRenderedPageBreak/>
         <w:t>Bilan</w:t>
       </w:r>
-      <w:r>
-        <w:t>S</w:t>
-      </w:r>
-      <w:r>
-        <w:t xml:space="preserve"> </w:t>
-      </w:r>
-      <w:r>
-        <w:t>du projet</w:t>
-      </w:r>
-      <w:bookmarkEnd w:id="12"/>
+      <w:bookmarkEnd w:id="18"/>
       <w:r>
         <w:t xml:space="preserve"> </w:t>
       </w:r>
@@ -3058,53 +3076,50 @@
       <w:pPr>
         <w:pStyle w:val="Titre2"/>
       </w:pPr>
-      <w:bookmarkStart w:id="13" w:name="_Toc422301554"/>
+      <w:bookmarkStart w:id="19" w:name="_Toc422342884"/>
       <w:r>
         <w:t>Technique</w:t>
       </w:r>
-      <w:bookmarkEnd w:id="13"/>
+      <w:bookmarkEnd w:id="19"/>
     </w:p>
     <w:p/>
     <w:p>
       <w:pPr>
         <w:pStyle w:val="Titre2"/>
       </w:pPr>
-      <w:bookmarkStart w:id="14" w:name="_Toc422301555"/>
+      <w:bookmarkStart w:id="20" w:name="_Toc422342885"/>
       <w:r>
         <w:t>Humain</w:t>
       </w:r>
-      <w:bookmarkEnd w:id="14"/>
+      <w:bookmarkEnd w:id="20"/>
     </w:p>
     <w:p/>
     <w:p>
       <w:pPr>
         <w:pStyle w:val="Titre1"/>
       </w:pPr>
-      <w:bookmarkStart w:id="15" w:name="_Toc422301556"/>
+      <w:bookmarkStart w:id="21" w:name="_Toc422342886"/>
       <w:r>
         <w:t>Conclusion</w:t>
       </w:r>
-      <w:bookmarkEnd w:id="15"/>
+      <w:bookmarkEnd w:id="21"/>
     </w:p>
     <w:p>
       <w:pPr>
         <w:pStyle w:val="Titre1"/>
       </w:pPr>
-      <w:bookmarkStart w:id="16" w:name="_Toc422301557"/>
+      <w:bookmarkStart w:id="22" w:name="_Toc422342887"/>
       <w:r>
         <w:t>Annexe</w:t>
       </w:r>
       <w:r>
         <w:t>s</w:t>
       </w:r>
-      <w:bookmarkEnd w:id="16"/>
+      <w:bookmarkEnd w:id="22"/>
     </w:p>
     <w:p>
       <w:pPr>
         <w:pStyle w:val="Paragraphedeliste"/>
-        <w:rPr>
-          <w:lang w:val="en-US"/>
-        </w:rPr>
       </w:pPr>
     </w:p>
     <w:sectPr>
@@ -3525,7 +3540,7 @@
         <w:noProof/>
         <w:sz w:val="16"/>
       </w:rPr>
-      <w:t>2</w:t>
+      <w:t>3</w:t>
     </w:r>
     <w:r>
       <w:rPr>
@@ -7747,7 +7762,7 @@
 </file>
 
 <file path=customXml/itemProps2.xml><?xml version="1.0" encoding="utf-8"?>
-<ds:datastoreItem xmlns:ds="http://schemas.openxmlformats.org/officeDocument/2006/customXml" ds:itemID="{CF3EB981-9DA4-425B-B1EE-A77FF8E3F083}">
+<ds:datastoreItem xmlns:ds="http://schemas.openxmlformats.org/officeDocument/2006/customXml" ds:itemID="{3BC6A0A9-DC0E-4247-85EB-367CE76B58CF}">
   <ds:schemaRefs>
     <ds:schemaRef ds:uri="http://schemas.openxmlformats.org/officeDocument/2006/bibliography"/>
   </ds:schemaRefs>

</xml_diff>

<commit_message>
rapport de projet - rappel du contexte fini
</commit_message>
<xml_diff>
--- a/RapportProjet.docx
+++ b/RapportProjet.docx
@@ -402,7 +402,7 @@
               </mc:Choice>
               <mc:Fallback>
                 <w:pict>
-                  <v:rect w14:anchorId="5D3BC4AA" id="Rectangle 468" o:spid="_x0000_s1026" style="position:absolute;margin-left:189.35pt;margin-top:21.35pt;width:378pt;height:585.5pt;z-index:251662336;visibility:visible;mso-wrap-style:square;mso-width-percent:0;mso-height-percent:0;mso-wrap-distance-left:9pt;mso-wrap-distance-top:0;mso-wrap-distance-right:9pt;mso-wrap-distance-bottom:0;mso-position-horizontal:absolute;mso-position-horizontal-relative:page;mso-position-vertical:absolute;mso-position-vertical-relative:page;mso-width-percent:0;mso-height-percent:0;mso-width-relative:page;mso-height-relative:page;v-text-anchor:middle" o:gfxdata="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" fillcolor="white [3212]" strokecolor="#2190c7 [1614]" strokeweight="1.25pt">
+                  <v:rect w14:anchorId="46694749" id="Rectangle 468" o:spid="_x0000_s1026" style="position:absolute;margin-left:189.35pt;margin-top:21.35pt;width:378pt;height:585.5pt;z-index:251662336;visibility:visible;mso-wrap-style:square;mso-width-percent:0;mso-height-percent:0;mso-wrap-distance-left:9pt;mso-wrap-distance-top:0;mso-wrap-distance-right:9pt;mso-wrap-distance-bottom:0;mso-position-horizontal:absolute;mso-position-horizontal-relative:page;mso-position-vertical:absolute;mso-position-vertical-relative:page;mso-width-percent:0;mso-height-percent:0;mso-width-relative:page;mso-height-relative:page;v-text-anchor:middle" o:gfxdata="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" fillcolor="white [3212]" strokecolor="#2190c7 [1614]" strokeweight="1.25pt">
                     <v:stroke endcap="round"/>
                     <w10:wrap anchorx="page" anchory="page"/>
                   </v:rect>
@@ -979,7 +979,7 @@
               </mc:Choice>
               <mc:Fallback>
                 <w:pict>
-                  <v:rect w14:anchorId="6588E4D8" id="Rectangle 469" o:spid="_x0000_s1026" style="position:absolute;margin-left:0;margin-top:0;width:226.45pt;height:9.35pt;z-index:251665408;visibility:visible;mso-wrap-style:square;mso-width-percent:370;mso-height-percent:0;mso-left-percent:455;mso-top-percent:690;mso-wrap-distance-left:9pt;mso-wrap-distance-top:0;mso-wrap-distance-right:9pt;mso-wrap-distance-bottom:0;mso-position-horizontal-relative:page;mso-position-vertical-relative:page;mso-width-percent:370;mso-height-percent:0;mso-left-percent:455;mso-top-percent:690;mso-width-relative:page;mso-height-relative:margin;v-text-anchor:middle" o:gfxdata="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" fillcolor="#0f6fc6 [3204]" stroked="f" strokeweight="1.5pt">
+                  <v:rect w14:anchorId="3599C680" id="Rectangle 469" o:spid="_x0000_s1026" style="position:absolute;margin-left:0;margin-top:0;width:226.45pt;height:9.35pt;z-index:251665408;visibility:visible;mso-wrap-style:square;mso-width-percent:370;mso-height-percent:0;mso-left-percent:455;mso-top-percent:690;mso-wrap-distance-left:9pt;mso-wrap-distance-top:0;mso-wrap-distance-right:9pt;mso-wrap-distance-bottom:0;mso-position-horizontal-relative:page;mso-position-vertical-relative:page;mso-width-percent:370;mso-height-percent:0;mso-left-percent:455;mso-top-percent:690;mso-width-relative:page;mso-height-relative:margin;v-text-anchor:middle" o:gfxdata="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" fillcolor="#0f6fc6 [3204]" stroked="f" strokeweight="1.5pt">
                     <v:stroke endcap="round"/>
                     <w10:wrap anchorx="page" anchory="page"/>
                   </v:rect>
@@ -1410,6 +1410,7 @@
       <w:sdtEndPr>
         <w:rPr>
           <w:rFonts w:eastAsiaTheme="minorEastAsia"/>
+          <w:b w:val="0"/>
           <w:bCs/>
           <w:sz w:val="22"/>
           <w:szCs w:val="22"/>
@@ -1481,7 +1482,7 @@
             </w:rPr>
             <w:fldChar w:fldCharType="separate"/>
           </w:r>
-          <w:hyperlink w:anchor="_Toc422342874" w:history="1">
+          <w:hyperlink w:anchor="_Toc422347004" w:history="1">
             <w:r>
               <w:rPr>
                 <w:rStyle w:val="Lienhypertexte"/>
@@ -1516,7 +1517,7 @@
                 <w:noProof/>
                 <w:webHidden/>
               </w:rPr>
-              <w:instrText xml:space="preserve"> PAGEREF _Toc422342874 \h </w:instrText>
+              <w:instrText xml:space="preserve"> PAGEREF _Toc422347004 \h </w:instrText>
             </w:r>
             <w:r>
               <w:rPr>
@@ -1566,7 +1567,7 @@
               <w:lang w:eastAsia="fr-FR"/>
             </w:rPr>
           </w:pPr>
-          <w:hyperlink w:anchor="_Toc422342875" w:history="1">
+          <w:hyperlink w:anchor="_Toc422347005" w:history="1">
             <w:r>
               <w:rPr>
                 <w:rStyle w:val="Lienhypertexte"/>
@@ -1601,7 +1602,7 @@
                 <w:noProof/>
                 <w:webHidden/>
               </w:rPr>
-              <w:instrText xml:space="preserve"> PAGEREF _Toc422342875 \h </w:instrText>
+              <w:instrText xml:space="preserve"> PAGEREF _Toc422347005 \h </w:instrText>
             </w:r>
             <w:r>
               <w:rPr>
@@ -1627,7 +1628,7 @@
                 <w:noProof/>
                 <w:webHidden/>
               </w:rPr>
-              <w:t>1</w:t>
+              <w:t>2</w:t>
             </w:r>
             <w:r>
               <w:rPr>
@@ -1651,7 +1652,7 @@
               <w:lang w:eastAsia="fr-FR"/>
             </w:rPr>
           </w:pPr>
-          <w:hyperlink w:anchor="_Toc422342876" w:history="1">
+          <w:hyperlink w:anchor="_Toc422347006" w:history="1">
             <w:r>
               <w:rPr>
                 <w:rStyle w:val="Lienhypertexte"/>
@@ -1686,7 +1687,7 @@
                 <w:noProof/>
                 <w:webHidden/>
               </w:rPr>
-              <w:instrText xml:space="preserve"> PAGEREF _Toc422342876 \h </w:instrText>
+              <w:instrText xml:space="preserve"> PAGEREF _Toc422347006 \h </w:instrText>
             </w:r>
             <w:r>
               <w:rPr>
@@ -1712,7 +1713,7 @@
                 <w:noProof/>
                 <w:webHidden/>
               </w:rPr>
-              <w:t>1</w:t>
+              <w:t>3</w:t>
             </w:r>
             <w:r>
               <w:rPr>
@@ -1736,7 +1737,7 @@
               <w:lang w:eastAsia="fr-FR"/>
             </w:rPr>
           </w:pPr>
-          <w:hyperlink w:anchor="_Toc422342877" w:history="1">
+          <w:hyperlink w:anchor="_Toc422347007" w:history="1">
             <w:r>
               <w:rPr>
                 <w:rStyle w:val="Lienhypertexte"/>
@@ -1744,7 +1745,7 @@
                 <w:b w:val="0"/>
                 <w:noProof/>
               </w:rPr>
-              <w:t>Expression du besoin</w:t>
+              <w:t>Proposition d’une solution</w:t>
             </w:r>
             <w:r>
               <w:rPr>
@@ -1771,7 +1772,7 @@
                 <w:noProof/>
                 <w:webHidden/>
               </w:rPr>
-              <w:instrText xml:space="preserve"> PAGEREF _Toc422342877 \h </w:instrText>
+              <w:instrText xml:space="preserve"> PAGEREF _Toc422347007 \h </w:instrText>
             </w:r>
             <w:r>
               <w:rPr>
@@ -1797,7 +1798,7 @@
                 <w:noProof/>
                 <w:webHidden/>
               </w:rPr>
-              <w:t>1</w:t>
+              <w:t>3</w:t>
             </w:r>
             <w:r>
               <w:rPr>
@@ -1821,7 +1822,7 @@
               <w:lang w:eastAsia="fr-FR"/>
             </w:rPr>
           </w:pPr>
-          <w:hyperlink w:anchor="_Toc422342878" w:history="1">
+          <w:hyperlink w:anchor="_Toc422347008" w:history="1">
             <w:r>
               <w:rPr>
                 <w:rStyle w:val="Lienhypertexte"/>
@@ -1829,7 +1830,7 @@
                 <w:b w:val="0"/>
                 <w:noProof/>
               </w:rPr>
-              <w:t>Proposition d’une solution</w:t>
+              <w:t>Présentation du planning</w:t>
             </w:r>
             <w:r>
               <w:rPr>
@@ -1856,7 +1857,7 @@
                 <w:noProof/>
                 <w:webHidden/>
               </w:rPr>
-              <w:instrText xml:space="preserve"> PAGEREF _Toc422342878 \h </w:instrText>
+              <w:instrText xml:space="preserve"> PAGEREF _Toc422347008 \h </w:instrText>
             </w:r>
             <w:r>
               <w:rPr>
@@ -1882,7 +1883,7 @@
                 <w:noProof/>
                 <w:webHidden/>
               </w:rPr>
-              <w:t>1</w:t>
+              <w:t>3</w:t>
             </w:r>
             <w:r>
               <w:rPr>
@@ -1906,7 +1907,7 @@
               <w:lang w:eastAsia="fr-FR"/>
             </w:rPr>
           </w:pPr>
-          <w:hyperlink w:anchor="_Toc422342879" w:history="1">
+          <w:hyperlink w:anchor="_Toc422347009" w:history="1">
             <w:r>
               <w:rPr>
                 <w:rStyle w:val="Lienhypertexte"/>
@@ -1914,7 +1915,7 @@
                 <w:b w:val="0"/>
                 <w:noProof/>
               </w:rPr>
-              <w:t>Présentation du planning</w:t>
+              <w:t>Travail réalisé</w:t>
             </w:r>
             <w:r>
               <w:rPr>
@@ -1941,7 +1942,7 @@
                 <w:noProof/>
                 <w:webHidden/>
               </w:rPr>
-              <w:instrText xml:space="preserve"> PAGEREF _Toc422342879 \h </w:instrText>
+              <w:instrText xml:space="preserve"> PAGEREF _Toc422347009 \h </w:instrText>
             </w:r>
             <w:r>
               <w:rPr>
@@ -1967,7 +1968,7 @@
                 <w:noProof/>
                 <w:webHidden/>
               </w:rPr>
-              <w:t>1</w:t>
+              <w:t>3</w:t>
             </w:r>
             <w:r>
               <w:rPr>
@@ -1991,7 +1992,7 @@
               <w:lang w:eastAsia="fr-FR"/>
             </w:rPr>
           </w:pPr>
-          <w:hyperlink w:anchor="_Toc422342880" w:history="1">
+          <w:hyperlink w:anchor="_Toc422347010" w:history="1">
             <w:r>
               <w:rPr>
                 <w:rStyle w:val="Lienhypertexte"/>
@@ -1999,7 +2000,7 @@
                 <w:b w:val="0"/>
                 <w:noProof/>
               </w:rPr>
-              <w:t>Travail réalisé</w:t>
+              <w:t>Choix des technologies utilisées</w:t>
             </w:r>
             <w:r>
               <w:rPr>
@@ -2026,7 +2027,7 @@
                 <w:noProof/>
                 <w:webHidden/>
               </w:rPr>
-              <w:instrText xml:space="preserve"> PAGEREF _Toc422342880 \h </w:instrText>
+              <w:instrText xml:space="preserve"> PAGEREF _Toc422347010 \h </w:instrText>
             </w:r>
             <w:r>
               <w:rPr>
@@ -2052,7 +2053,7 @@
                 <w:noProof/>
                 <w:webHidden/>
               </w:rPr>
-              <w:t>2</w:t>
+              <w:t>3</w:t>
             </w:r>
             <w:r>
               <w:rPr>
@@ -2076,7 +2077,7 @@
               <w:lang w:eastAsia="fr-FR"/>
             </w:rPr>
           </w:pPr>
-          <w:hyperlink w:anchor="_Toc422342881" w:history="1">
+          <w:hyperlink w:anchor="_Toc422347011" w:history="1">
             <w:r>
               <w:rPr>
                 <w:rStyle w:val="Lienhypertexte"/>
@@ -2084,7 +2085,7 @@
                 <w:b w:val="0"/>
                 <w:noProof/>
               </w:rPr>
-              <w:t>Choix des technologies utilisées</w:t>
+              <w:t>Evolution possibles</w:t>
             </w:r>
             <w:r>
               <w:rPr>
@@ -2111,7 +2112,7 @@
                 <w:noProof/>
                 <w:webHidden/>
               </w:rPr>
-              <w:instrText xml:space="preserve"> PAGEREF _Toc422342881 \h </w:instrText>
+              <w:instrText xml:space="preserve"> PAGEREF _Toc422347011 \h </w:instrText>
             </w:r>
             <w:r>
               <w:rPr>
@@ -2137,7 +2138,7 @@
                 <w:noProof/>
                 <w:webHidden/>
               </w:rPr>
-              <w:t>2</w:t>
+              <w:t>3</w:t>
             </w:r>
             <w:r>
               <w:rPr>
@@ -2161,7 +2162,7 @@
               <w:lang w:eastAsia="fr-FR"/>
             </w:rPr>
           </w:pPr>
-          <w:hyperlink w:anchor="_Toc422342882" w:history="1">
+          <w:hyperlink w:anchor="_Toc422347012" w:history="1">
             <w:r>
               <w:rPr>
                 <w:rStyle w:val="Lienhypertexte"/>
@@ -2169,7 +2170,7 @@
                 <w:b w:val="0"/>
                 <w:noProof/>
               </w:rPr>
-              <w:t>Evolution possibles</w:t>
+              <w:t>Bilan</w:t>
             </w:r>
             <w:r>
               <w:rPr>
@@ -2196,7 +2197,7 @@
                 <w:noProof/>
                 <w:webHidden/>
               </w:rPr>
-              <w:instrText xml:space="preserve"> PAGEREF _Toc422342882 \h </w:instrText>
+              <w:instrText xml:space="preserve"> PAGEREF _Toc422347012 \h </w:instrText>
             </w:r>
             <w:r>
               <w:rPr>
@@ -2222,92 +2223,7 @@
                 <w:noProof/>
                 <w:webHidden/>
               </w:rPr>
-              <w:t>2</w:t>
-            </w:r>
-            <w:r>
-              <w:rPr>
-                <w:rFonts w:asciiTheme="majorHAnsi" w:hAnsiTheme="majorHAnsi" w:cstheme="majorHAnsi"/>
-                <w:b w:val="0"/>
-                <w:noProof/>
-                <w:webHidden/>
-              </w:rPr>
-              <w:fldChar w:fldCharType="end"/>
-            </w:r>
-          </w:hyperlink>
-        </w:p>
-        <w:p>
-          <w:pPr>
-            <w:pStyle w:val="TM1"/>
-            <w:rPr>
-              <w:rFonts w:asciiTheme="majorHAnsi" w:hAnsiTheme="majorHAnsi" w:cstheme="majorHAnsi"/>
-              <w:b w:val="0"/>
-              <w:caps w:val="0"/>
-              <w:noProof/>
-              <w:lang w:eastAsia="fr-FR"/>
-            </w:rPr>
-          </w:pPr>
-          <w:hyperlink w:anchor="_Toc422342883" w:history="1">
-            <w:r>
-              <w:rPr>
-                <w:rStyle w:val="Lienhypertexte"/>
-                <w:rFonts w:asciiTheme="majorHAnsi" w:hAnsiTheme="majorHAnsi" w:cstheme="majorHAnsi"/>
-                <w:b w:val="0"/>
-                <w:noProof/>
-              </w:rPr>
-              <w:t>Bilan</w:t>
-            </w:r>
-            <w:r>
-              <w:rPr>
-                <w:rFonts w:asciiTheme="majorHAnsi" w:hAnsiTheme="majorHAnsi" w:cstheme="majorHAnsi"/>
-                <w:b w:val="0"/>
-                <w:noProof/>
-                <w:webHidden/>
-              </w:rPr>
-              <w:tab/>
-            </w:r>
-            <w:r>
-              <w:rPr>
-                <w:rFonts w:asciiTheme="majorHAnsi" w:hAnsiTheme="majorHAnsi" w:cstheme="majorHAnsi"/>
-                <w:b w:val="0"/>
-                <w:noProof/>
-                <w:webHidden/>
-              </w:rPr>
-              <w:fldChar w:fldCharType="begin"/>
-            </w:r>
-            <w:r>
-              <w:rPr>
-                <w:rFonts w:asciiTheme="majorHAnsi" w:hAnsiTheme="majorHAnsi" w:cstheme="majorHAnsi"/>
-                <w:b w:val="0"/>
-                <w:noProof/>
-                <w:webHidden/>
-              </w:rPr>
-              <w:instrText xml:space="preserve"> PAGEREF _Toc422342883 \h </w:instrText>
-            </w:r>
-            <w:r>
-              <w:rPr>
-                <w:rFonts w:asciiTheme="majorHAnsi" w:hAnsiTheme="majorHAnsi" w:cstheme="majorHAnsi"/>
-                <w:b w:val="0"/>
-                <w:noProof/>
-                <w:webHidden/>
-              </w:rPr>
-            </w:r>
-            <w:r>
-              <w:rPr>
-                <w:rFonts w:asciiTheme="majorHAnsi" w:hAnsiTheme="majorHAnsi" w:cstheme="majorHAnsi"/>
-                <w:b w:val="0"/>
-                <w:noProof/>
-                <w:webHidden/>
-              </w:rPr>
-              <w:fldChar w:fldCharType="separate"/>
-            </w:r>
-            <w:r>
-              <w:rPr>
-                <w:rFonts w:asciiTheme="majorHAnsi" w:hAnsiTheme="majorHAnsi" w:cstheme="majorHAnsi"/>
-                <w:b w:val="0"/>
-                <w:noProof/>
-                <w:webHidden/>
-              </w:rPr>
-              <w:t>3</w:t>
+              <w:t>4</w:t>
             </w:r>
             <w:r>
               <w:rPr>
@@ -2337,9 +2253,9 @@
               <w:noProof/>
               <w:u w:val="none"/>
             </w:rPr>
-            <w:t xml:space="preserve">         </w:t>
+            <w:t xml:space="preserve">     </w:t>
           </w:r>
-          <w:hyperlink w:anchor="_Toc422342884" w:history="1">
+          <w:hyperlink w:anchor="_Toc422347013" w:history="1">
             <w:r>
               <w:rPr>
                 <w:rStyle w:val="Lienhypertexte"/>
@@ -2370,7 +2286,7 @@
                 <w:noProof/>
                 <w:webHidden/>
               </w:rPr>
-              <w:instrText xml:space="preserve"> PAGEREF _Toc422342884 \h </w:instrText>
+              <w:instrText xml:space="preserve"> PAGEREF _Toc422347013 \h </w:instrText>
             </w:r>
             <w:r>
               <w:rPr>
@@ -2393,7 +2309,7 @@
                 <w:noProof/>
                 <w:webHidden/>
               </w:rPr>
-              <w:t>3</w:t>
+              <w:t>4</w:t>
             </w:r>
             <w:r>
               <w:rPr>
@@ -2422,9 +2338,9 @@
               <w:noProof/>
               <w:u w:val="none"/>
             </w:rPr>
-            <w:t xml:space="preserve">         </w:t>
+            <w:t xml:space="preserve">     </w:t>
           </w:r>
-          <w:hyperlink w:anchor="_Toc422342885" w:history="1">
+          <w:hyperlink w:anchor="_Toc422347014" w:history="1">
             <w:r>
               <w:rPr>
                 <w:rStyle w:val="Lienhypertexte"/>
@@ -2455,7 +2371,7 @@
                 <w:noProof/>
                 <w:webHidden/>
               </w:rPr>
-              <w:instrText xml:space="preserve"> PAGEREF _Toc422342885 \h </w:instrText>
+              <w:instrText xml:space="preserve"> PAGEREF _Toc422347014 \h </w:instrText>
             </w:r>
             <w:r>
               <w:rPr>
@@ -2478,7 +2394,7 @@
                 <w:noProof/>
                 <w:webHidden/>
               </w:rPr>
-              <w:t>3</w:t>
+              <w:t>4</w:t>
             </w:r>
             <w:r>
               <w:rPr>
@@ -2501,7 +2417,7 @@
               <w:lang w:eastAsia="fr-FR"/>
             </w:rPr>
           </w:pPr>
-          <w:hyperlink w:anchor="_Toc422342886" w:history="1">
+          <w:hyperlink w:anchor="_Toc422347015" w:history="1">
             <w:r>
               <w:rPr>
                 <w:rStyle w:val="Lienhypertexte"/>
@@ -2536,7 +2452,7 @@
                 <w:noProof/>
                 <w:webHidden/>
               </w:rPr>
-              <w:instrText xml:space="preserve"> PAGEREF _Toc422342886 \h </w:instrText>
+              <w:instrText xml:space="preserve"> PAGEREF _Toc422347015 \h </w:instrText>
             </w:r>
             <w:r>
               <w:rPr>
@@ -2562,7 +2478,7 @@
                 <w:noProof/>
                 <w:webHidden/>
               </w:rPr>
-              <w:t>3</w:t>
+              <w:t>4</w:t>
             </w:r>
             <w:r>
               <w:rPr>
@@ -2586,7 +2502,7 @@
               <w:lang w:eastAsia="fr-FR"/>
             </w:rPr>
           </w:pPr>
-          <w:hyperlink w:anchor="_Toc422342887" w:history="1">
+          <w:hyperlink w:anchor="_Toc422347016" w:history="1">
             <w:r>
               <w:rPr>
                 <w:rStyle w:val="Lienhypertexte"/>
@@ -2621,7 +2537,7 @@
                 <w:noProof/>
                 <w:webHidden/>
               </w:rPr>
-              <w:instrText xml:space="preserve"> PAGEREF _Toc422342887 \h </w:instrText>
+              <w:instrText xml:space="preserve"> PAGEREF _Toc422347016 \h </w:instrText>
             </w:r>
             <w:r>
               <w:rPr>
@@ -2647,7 +2563,7 @@
                 <w:noProof/>
                 <w:webHidden/>
               </w:rPr>
-              <w:t>3</w:t>
+              <w:t>4</w:t>
             </w:r>
             <w:r>
               <w:rPr>
@@ -2664,7 +2580,6 @@
           <w:pPr>
             <w:rPr>
               <w:rFonts w:asciiTheme="majorHAnsi" w:hAnsiTheme="majorHAnsi" w:cstheme="majorHAnsi"/>
-              <w:b/>
             </w:rPr>
           </w:pPr>
           <w:r>
@@ -2898,6 +2813,9 @@
       <w:bookmarkEnd w:id="3"/>
       <w:bookmarkEnd w:id="4"/>
     </w:p>
+    <w:bookmarkEnd w:id="5"/>
+    <w:bookmarkEnd w:id="6"/>
+    <w:bookmarkEnd w:id="7"/>
     <w:p>
       <w:pPr>
         <w:pStyle w:val="Titre1"/>
@@ -2905,10 +2823,6 @@
           <w:rFonts w:cstheme="majorHAnsi"/>
         </w:rPr>
       </w:pPr>
-      <w:bookmarkStart w:id="8" w:name="_Toc422342874"/>
-      <w:bookmarkEnd w:id="5"/>
-      <w:bookmarkEnd w:id="6"/>
-      <w:bookmarkEnd w:id="7"/>
     </w:p>
     <w:p>
       <w:pPr>
@@ -2917,6 +2831,7 @@
           <w:rFonts w:cstheme="majorHAnsi"/>
         </w:rPr>
       </w:pPr>
+      <w:bookmarkStart w:id="8" w:name="_Toc422347004"/>
       <w:r>
         <w:rPr>
           <w:rFonts w:cstheme="majorHAnsi"/>
@@ -3115,7 +3030,7 @@
           <w:rFonts w:cstheme="majorHAnsi"/>
         </w:rPr>
       </w:pPr>
-      <w:bookmarkStart w:id="9" w:name="_Toc422342875"/>
+      <w:bookmarkStart w:id="9" w:name="_Toc422347005"/>
       <w:r>
         <w:rPr>
           <w:rFonts w:cstheme="majorHAnsi"/>
@@ -3314,7 +3229,7 @@
           <w:rFonts w:cstheme="majorHAnsi"/>
         </w:rPr>
       </w:pPr>
-      <w:bookmarkStart w:id="10" w:name="_Toc422342876"/>
+      <w:bookmarkStart w:id="10" w:name="_Toc422347006"/>
       <w:r>
         <w:rPr>
           <w:rFonts w:cstheme="majorHAnsi"/>
@@ -3343,7 +3258,21 @@
           <w:rFonts w:asciiTheme="majorHAnsi" w:hAnsiTheme="majorHAnsi" w:cstheme="majorHAnsi"/>
           <w:sz w:val="24"/>
         </w:rPr>
-        <w:t>Le Puy du Fou, parc à thématique historique, est l’un des quatre plus grands parcs à thème de France,</w:t>
+        <w:t>Le Puy du Fou, parc à thématique historique</w:t>
+      </w:r>
+      <w:r>
+        <w:rPr>
+          <w:rFonts w:asciiTheme="majorHAnsi" w:hAnsiTheme="majorHAnsi" w:cstheme="majorHAnsi"/>
+          <w:sz w:val="24"/>
+        </w:rPr>
+        <w:t xml:space="preserve"> situé dans un petit village de Vendée</w:t>
+      </w:r>
+      <w:r>
+        <w:rPr>
+          <w:rFonts w:asciiTheme="majorHAnsi" w:hAnsiTheme="majorHAnsi" w:cstheme="majorHAnsi"/>
+          <w:sz w:val="24"/>
+        </w:rPr>
+        <w:t>, est l’un des quatre plus grands parcs à thème de France,</w:t>
       </w:r>
       <w:r>
         <w:rPr>
@@ -3411,29 +3340,333 @@
     </w:p>
     <w:p>
       <w:pPr>
-        <w:pStyle w:val="Titre1"/>
-        <w:rPr>
-          <w:rFonts w:cstheme="majorHAnsi"/>
-        </w:rPr>
-      </w:pPr>
-      <w:bookmarkStart w:id="11" w:name="_Toc422342877"/>
-      <w:r>
-        <w:rPr>
-          <w:rFonts w:cstheme="majorHAnsi"/>
-        </w:rPr>
-        <w:br w:type="page"/>
-      </w:r>
+        <w:jc w:val="both"/>
+        <w:rPr>
+          <w:rFonts w:asciiTheme="majorHAnsi" w:hAnsiTheme="majorHAnsi" w:cstheme="majorHAnsi"/>
+          <w:sz w:val="24"/>
+        </w:rPr>
+      </w:pPr>
     </w:p>
     <w:p>
       <w:pPr>
-        <w:pStyle w:val="Titre1"/>
-        <w:rPr>
-          <w:rFonts w:cstheme="majorHAnsi"/>
-        </w:rPr>
-      </w:pPr>
+        <w:jc w:val="both"/>
+        <w:rPr>
+          <w:rFonts w:asciiTheme="majorHAnsi" w:hAnsiTheme="majorHAnsi" w:cstheme="majorHAnsi"/>
+          <w:sz w:val="24"/>
+        </w:rPr>
+      </w:pPr>
+      <w:r>
+        <w:rPr>
+          <w:rFonts w:asciiTheme="majorHAnsi" w:hAnsiTheme="majorHAnsi" w:cstheme="majorHAnsi"/>
+          <w:sz w:val="24"/>
+        </w:rPr>
+        <w:t xml:space="preserve">Notre équipe a été choisie pour fournir un outil permettant à l’utilisateur de rester continuellement informé et connecté à l’application. </w:t>
+      </w:r>
+      <w:r>
+        <w:rPr>
+          <w:rFonts w:asciiTheme="majorHAnsi" w:hAnsiTheme="majorHAnsi" w:cstheme="majorHAnsi"/>
+          <w:sz w:val="24"/>
+        </w:rPr>
+        <w:t>Le but de cet outil est d’</w:t>
+      </w:r>
+      <w:r>
+        <w:rPr>
+          <w:rFonts w:asciiTheme="majorHAnsi" w:hAnsiTheme="majorHAnsi" w:cstheme="majorHAnsi"/>
+          <w:sz w:val="24"/>
+        </w:rPr>
+        <w:t>améliorer la visibilité des visiteurs</w:t>
+      </w:r>
+      <w:r>
+        <w:rPr>
+          <w:rFonts w:asciiTheme="majorHAnsi" w:hAnsiTheme="majorHAnsi" w:cstheme="majorHAnsi"/>
+          <w:sz w:val="24"/>
+        </w:rPr>
+        <w:t xml:space="preserve"> concernant les horaires des programmes, </w:t>
+      </w:r>
+      <w:r>
+        <w:rPr>
+          <w:rFonts w:asciiTheme="majorHAnsi" w:hAnsiTheme="majorHAnsi" w:cstheme="majorHAnsi"/>
+          <w:sz w:val="24"/>
+        </w:rPr>
+        <w:t xml:space="preserve">le parcours personnalisé, le planning des activités etc. </w:t>
+      </w:r>
     </w:p>
     <w:p>
       <w:pPr>
+        <w:jc w:val="both"/>
+        <w:rPr>
+          <w:rFonts w:asciiTheme="majorHAnsi" w:hAnsiTheme="majorHAnsi" w:cstheme="majorHAnsi"/>
+          <w:sz w:val="24"/>
+        </w:rPr>
+      </w:pPr>
+    </w:p>
+    <w:p>
+      <w:pPr>
+        <w:jc w:val="both"/>
+        <w:rPr>
+          <w:rFonts w:asciiTheme="majorHAnsi" w:hAnsiTheme="majorHAnsi" w:cstheme="majorHAnsi"/>
+          <w:sz w:val="24"/>
+        </w:rPr>
+      </w:pPr>
+      <w:r>
+        <w:rPr>
+          <w:rFonts w:asciiTheme="majorHAnsi" w:hAnsiTheme="majorHAnsi" w:cstheme="majorHAnsi"/>
+          <w:sz w:val="24"/>
+        </w:rPr>
+        <w:t>Suite à la refonte annuelle de leur site web, l’application doit être fonctionnelle à 80%</w:t>
+      </w:r>
+      <w:r>
+        <w:rPr>
+          <w:rFonts w:asciiTheme="majorHAnsi" w:hAnsiTheme="majorHAnsi" w:cstheme="majorHAnsi"/>
+          <w:sz w:val="24"/>
+        </w:rPr>
+        <w:t>, posséder toutes les exigences principales,</w:t>
+      </w:r>
+      <w:r>
+        <w:rPr>
+          <w:rFonts w:asciiTheme="majorHAnsi" w:hAnsiTheme="majorHAnsi" w:cstheme="majorHAnsi"/>
+          <w:sz w:val="24"/>
+        </w:rPr>
+        <w:t xml:space="preserve"> et être mise en ligne</w:t>
+      </w:r>
+      <w:r>
+        <w:rPr>
+          <w:rFonts w:asciiTheme="majorHAnsi" w:hAnsiTheme="majorHAnsi" w:cstheme="majorHAnsi"/>
+          <w:sz w:val="24"/>
+        </w:rPr>
+        <w:t xml:space="preserve"> avant le 1</w:t>
+      </w:r>
+      <w:r>
+        <w:rPr>
+          <w:rFonts w:asciiTheme="majorHAnsi" w:hAnsiTheme="majorHAnsi" w:cstheme="majorHAnsi"/>
+          <w:sz w:val="24"/>
+          <w:vertAlign w:val="superscript"/>
+        </w:rPr>
+        <w:t>er</w:t>
+      </w:r>
+      <w:r>
+        <w:rPr>
+          <w:rFonts w:asciiTheme="majorHAnsi" w:hAnsiTheme="majorHAnsi" w:cstheme="majorHAnsi"/>
+          <w:sz w:val="24"/>
+          <w:vertAlign w:val="superscript"/>
+        </w:rPr>
+        <w:t xml:space="preserve"> </w:t>
+      </w:r>
+      <w:r>
+        <w:rPr>
+          <w:rFonts w:asciiTheme="majorHAnsi" w:hAnsiTheme="majorHAnsi" w:cstheme="majorHAnsi"/>
+          <w:sz w:val="24"/>
+        </w:rPr>
+        <w:t>janvier.</w:t>
+      </w:r>
+      <w:r>
+        <w:rPr>
+          <w:rFonts w:asciiTheme="majorHAnsi" w:hAnsiTheme="majorHAnsi" w:cstheme="majorHAnsi"/>
+          <w:sz w:val="24"/>
+        </w:rPr>
+        <w:t xml:space="preserve"> Les modules optionnels seront développés par la suite. </w:t>
+      </w:r>
+    </w:p>
+    <w:p>
+      <w:pPr>
+        <w:jc w:val="both"/>
+        <w:rPr>
+          <w:rFonts w:asciiTheme="majorHAnsi" w:hAnsiTheme="majorHAnsi" w:cstheme="majorHAnsi"/>
+          <w:sz w:val="24"/>
+        </w:rPr>
+      </w:pPr>
+    </w:p>
+    <w:p>
+      <w:pPr>
+        <w:jc w:val="both"/>
+        <w:rPr>
+          <w:rFonts w:asciiTheme="majorHAnsi" w:hAnsiTheme="majorHAnsi" w:cstheme="majorHAnsi"/>
+          <w:sz w:val="24"/>
+        </w:rPr>
+      </w:pPr>
+      <w:r>
+        <w:rPr>
+          <w:rFonts w:asciiTheme="majorHAnsi" w:hAnsiTheme="majorHAnsi" w:cstheme="majorHAnsi"/>
+          <w:sz w:val="24"/>
+        </w:rPr>
+        <w:t>Les exigences principales correspondent à :</w:t>
+      </w:r>
+    </w:p>
+    <w:p>
+      <w:pPr>
+        <w:pStyle w:val="Paragraphedeliste"/>
+        <w:numPr>
+          <w:ilvl w:val="0"/>
+          <w:numId w:val="18"/>
+        </w:numPr>
+        <w:jc w:val="both"/>
+        <w:rPr>
+          <w:rFonts w:asciiTheme="majorHAnsi" w:hAnsiTheme="majorHAnsi" w:cstheme="majorHAnsi"/>
+          <w:sz w:val="24"/>
+        </w:rPr>
+      </w:pPr>
+      <w:r>
+        <w:rPr>
+          <w:rFonts w:asciiTheme="majorHAnsi" w:hAnsiTheme="majorHAnsi" w:cstheme="majorHAnsi"/>
+          <w:sz w:val="24"/>
+        </w:rPr>
+        <w:t>Affichage du planning en temps réel</w:t>
+      </w:r>
+    </w:p>
+    <w:p>
+      <w:pPr>
+        <w:pStyle w:val="Paragraphedeliste"/>
+        <w:numPr>
+          <w:ilvl w:val="0"/>
+          <w:numId w:val="18"/>
+        </w:numPr>
+        <w:jc w:val="both"/>
+        <w:rPr>
+          <w:rFonts w:asciiTheme="majorHAnsi" w:hAnsiTheme="majorHAnsi" w:cstheme="majorHAnsi"/>
+          <w:sz w:val="24"/>
+        </w:rPr>
+      </w:pPr>
+      <w:r>
+        <w:rPr>
+          <w:rFonts w:asciiTheme="majorHAnsi" w:hAnsiTheme="majorHAnsi" w:cstheme="majorHAnsi"/>
+          <w:sz w:val="24"/>
+        </w:rPr>
+        <w:t>Création du programme de la journée</w:t>
+      </w:r>
+    </w:p>
+    <w:p>
+      <w:pPr>
+        <w:pStyle w:val="Paragraphedeliste"/>
+        <w:numPr>
+          <w:ilvl w:val="0"/>
+          <w:numId w:val="18"/>
+        </w:numPr>
+        <w:jc w:val="both"/>
+        <w:rPr>
+          <w:rFonts w:asciiTheme="majorHAnsi" w:hAnsiTheme="majorHAnsi" w:cstheme="majorHAnsi"/>
+          <w:sz w:val="24"/>
+        </w:rPr>
+      </w:pPr>
+      <w:r>
+        <w:rPr>
+          <w:rFonts w:asciiTheme="majorHAnsi" w:hAnsiTheme="majorHAnsi" w:cstheme="majorHAnsi"/>
+          <w:sz w:val="24"/>
+        </w:rPr>
+        <w:t>Proposition d’un planning optimisé</w:t>
+      </w:r>
+    </w:p>
+    <w:p>
+      <w:pPr>
+        <w:pStyle w:val="Paragraphedeliste"/>
+        <w:numPr>
+          <w:ilvl w:val="0"/>
+          <w:numId w:val="18"/>
+        </w:numPr>
+        <w:jc w:val="both"/>
+        <w:rPr>
+          <w:rFonts w:asciiTheme="majorHAnsi" w:hAnsiTheme="majorHAnsi" w:cstheme="majorHAnsi"/>
+          <w:sz w:val="24"/>
+        </w:rPr>
+      </w:pPr>
+      <w:r>
+        <w:rPr>
+          <w:rFonts w:asciiTheme="majorHAnsi" w:hAnsiTheme="majorHAnsi" w:cstheme="majorHAnsi"/>
+          <w:sz w:val="24"/>
+        </w:rPr>
+        <w:t>Obtention des informations des activités</w:t>
+      </w:r>
+    </w:p>
+    <w:p>
+      <w:pPr>
+        <w:pStyle w:val="Paragraphedeliste"/>
+        <w:numPr>
+          <w:ilvl w:val="0"/>
+          <w:numId w:val="18"/>
+        </w:numPr>
+        <w:jc w:val="both"/>
+        <w:rPr>
+          <w:rFonts w:asciiTheme="majorHAnsi" w:hAnsiTheme="majorHAnsi" w:cstheme="majorHAnsi"/>
+          <w:sz w:val="24"/>
+        </w:rPr>
+      </w:pPr>
+      <w:r>
+        <w:rPr>
+          <w:rFonts w:asciiTheme="majorHAnsi" w:hAnsiTheme="majorHAnsi" w:cstheme="majorHAnsi"/>
+          <w:sz w:val="24"/>
+        </w:rPr>
+        <w:t>Notation par le visiteur d’une activité</w:t>
+      </w:r>
+      <w:bookmarkStart w:id="11" w:name="_Toc422347008"/>
+    </w:p>
+    <w:p>
+      <w:pPr>
+        <w:pStyle w:val="Paragraphedeliste"/>
+        <w:jc w:val="both"/>
+        <w:rPr>
+          <w:rFonts w:asciiTheme="majorHAnsi" w:hAnsiTheme="majorHAnsi" w:cstheme="majorHAnsi"/>
+          <w:sz w:val="24"/>
+        </w:rPr>
+      </w:pPr>
+    </w:p>
+    <w:p>
+      <w:pPr>
+        <w:pStyle w:val="Paragraphedeliste"/>
+        <w:jc w:val="both"/>
+        <w:rPr>
+          <w:rFonts w:asciiTheme="majorHAnsi" w:hAnsiTheme="majorHAnsi" w:cstheme="majorHAnsi"/>
+          <w:sz w:val="24"/>
+        </w:rPr>
+      </w:pPr>
+      <w:r>
+        <w:rPr>
+          <w:noProof/>
+          <w:lang w:eastAsia="fr-FR"/>
+        </w:rPr>
+        <w:drawing>
+          <wp:inline distT="0" distB="0" distL="0" distR="0" wp14:anchorId="48C15916" wp14:editId="25E76FBA">
+            <wp:extent cx="4847115" cy="2726267"/>
+            <wp:effectExtent l="0" t="0" r="0" b="0"/>
+            <wp:docPr id="1" name="Image 1"/>
+            <wp:cNvGraphicFramePr>
+              <a:graphicFrameLocks xmlns:a="http://schemas.openxmlformats.org/drawingml/2006/main" noChangeAspect="1"/>
+            </wp:cNvGraphicFramePr>
+            <a:graphic xmlns:a="http://schemas.openxmlformats.org/drawingml/2006/main">
+              <a:graphicData uri="http://schemas.openxmlformats.org/drawingml/2006/picture">
+                <pic:pic xmlns:pic="http://schemas.openxmlformats.org/drawingml/2006/picture">
+                  <pic:nvPicPr>
+                    <pic:cNvPr id="1" name="le-puy-du-fou-vise-les-deux-millions-de-visiteurs0.jpg"/>
+                    <pic:cNvPicPr/>
+                  </pic:nvPicPr>
+                  <pic:blipFill>
+                    <a:blip r:embed="rId17">
+                      <a:extLst>
+                        <a:ext uri="{28A0092B-C50C-407E-A947-70E740481C1C}">
+                          <a14:useLocalDpi xmlns:a14="http://schemas.microsoft.com/office/drawing/2010/main" val="0"/>
+                        </a:ext>
+                      </a:extLst>
+                    </a:blip>
+                    <a:stretch>
+                      <a:fillRect/>
+                    </a:stretch>
+                  </pic:blipFill>
+                  <pic:spPr>
+                    <a:xfrm>
+                      <a:off x="0" y="0"/>
+                      <a:ext cx="4861848" cy="2734554"/>
+                    </a:xfrm>
+                    <a:prstGeom prst="rect">
+                      <a:avLst/>
+                    </a:prstGeom>
+                  </pic:spPr>
+                </pic:pic>
+              </a:graphicData>
+            </a:graphic>
+          </wp:inline>
+        </w:drawing>
+      </w:r>
+    </w:p>
+    <w:p>
+      <w:pPr>
         <w:pStyle w:val="Titre1"/>
         <w:rPr>
           <w:rFonts w:cstheme="majorHAnsi"/>
@@ -3443,96 +3676,122 @@
         <w:rPr>
           <w:rFonts w:cstheme="majorHAnsi"/>
         </w:rPr>
-        <w:t>Expression</w:t>
+        <w:lastRenderedPageBreak/>
+        <w:t>P</w:t>
       </w:r>
       <w:r>
         <w:rPr>
           <w:rFonts w:cstheme="majorHAnsi"/>
         </w:rPr>
-        <w:t xml:space="preserve"> du besoin</w:t>
+        <w:t>résentation du p</w:t>
+      </w:r>
+      <w:r>
+        <w:rPr>
+          <w:rFonts w:cstheme="majorHAnsi"/>
+        </w:rPr>
+        <w:t>lanning</w:t>
       </w:r>
       <w:bookmarkEnd w:id="11"/>
     </w:p>
     <w:p>
       <w:pPr>
-        <w:jc w:val="both"/>
-        <w:rPr>
-          <w:rFonts w:asciiTheme="majorHAnsi" w:hAnsiTheme="majorHAnsi" w:cstheme="majorHAnsi"/>
-          <w:sz w:val="24"/>
-        </w:rPr>
-      </w:pPr>
-      <w:r>
-        <w:rPr>
-          <w:rFonts w:asciiTheme="majorHAnsi" w:hAnsiTheme="majorHAnsi" w:cstheme="majorHAnsi"/>
-          <w:sz w:val="24"/>
-        </w:rPr>
-        <w:t xml:space="preserve">Notre équipe a été choisie pour fournir un outil permettant à l’utilisateur de rester continuellement informé et connecté à l’application. </w:t>
-      </w:r>
-      <w:r>
-        <w:rPr>
-          <w:rFonts w:asciiTheme="majorHAnsi" w:hAnsiTheme="majorHAnsi" w:cstheme="majorHAnsi"/>
-          <w:sz w:val="24"/>
-        </w:rPr>
-        <w:t xml:space="preserve">Le but de cet outil est d’améliorer la visibilité de l’utilisateur concernant les horaires des programmes, </w:t>
-      </w:r>
-      <w:bookmarkStart w:id="12" w:name="_GoBack"/>
-      <w:bookmarkEnd w:id="12"/>
+        <w:rPr>
+          <w:rFonts w:asciiTheme="majorHAnsi" w:hAnsiTheme="majorHAnsi" w:cstheme="majorHAnsi"/>
+        </w:rPr>
+      </w:pPr>
     </w:p>
     <w:p>
       <w:pPr>
-        <w:rPr>
-          <w:rFonts w:asciiTheme="majorHAnsi" w:hAnsiTheme="majorHAnsi" w:cstheme="majorHAnsi"/>
-        </w:rPr>
-      </w:pPr>
+        <w:pStyle w:val="Titre1"/>
+        <w:rPr>
+          <w:rFonts w:cstheme="majorHAnsi"/>
+        </w:rPr>
+      </w:pPr>
+      <w:bookmarkStart w:id="12" w:name="_Toc422347009"/>
+      <w:r>
+        <w:rPr>
+          <w:rFonts w:cstheme="majorHAnsi"/>
+        </w:rPr>
+        <w:t>Travail réalisé</w:t>
+      </w:r>
+      <w:bookmarkEnd w:id="12"/>
+      <w:r>
+        <w:rPr>
+          <w:rFonts w:cstheme="majorHAnsi"/>
+        </w:rPr>
+        <w:t xml:space="preserve"> </w:t>
+      </w:r>
     </w:p>
     <w:p>
-      <w:pPr>
-        <w:pStyle w:val="Titre1"/>
-        <w:rPr>
-          <w:rFonts w:cstheme="majorHAnsi"/>
-        </w:rPr>
-      </w:pPr>
-      <w:bookmarkStart w:id="13" w:name="_Toc422342878"/>
-      <w:r>
-        <w:rPr>
-          <w:rFonts w:cstheme="majorHAnsi"/>
-        </w:rPr>
-        <w:t>Proposition d’une solution</w:t>
-      </w:r>
-      <w:bookmarkEnd w:id="13"/>
+      <w:r>
+        <w:t>Base de données</w:t>
+      </w:r>
     </w:p>
     <w:p>
-      <w:pPr>
-        <w:rPr>
-          <w:rFonts w:asciiTheme="majorHAnsi" w:hAnsiTheme="majorHAnsi" w:cstheme="majorHAnsi"/>
-        </w:rPr>
-      </w:pPr>
+      <w:r>
+        <w:t>Architecture de l’application</w:t>
+      </w:r>
     </w:p>
     <w:p>
+      <w:r>
+        <w:t>- serveur</w:t>
+      </w:r>
+    </w:p>
+    <w:p>
+      <w:r>
+        <w:t>- client</w:t>
+      </w:r>
+    </w:p>
+    <w:p/>
+    <w:p/>
+    <w:p>
       <w:pPr>
         <w:pStyle w:val="Titre1"/>
         <w:rPr>
           <w:rFonts w:cstheme="majorHAnsi"/>
         </w:rPr>
       </w:pPr>
-      <w:bookmarkStart w:id="14" w:name="_Toc422342879"/>
+      <w:bookmarkStart w:id="13" w:name="_Toc422347010"/>
       <w:r>
         <w:rPr>
           <w:rFonts w:cstheme="majorHAnsi"/>
         </w:rPr>
-        <w:t>P</w:t>
-      </w:r>
+        <w:t>Choix des technologies utilisées</w:t>
+      </w:r>
+      <w:bookmarkEnd w:id="13"/>
       <w:r>
         <w:rPr>
           <w:rFonts w:cstheme="majorHAnsi"/>
         </w:rPr>
-        <w:t>résentation du p</w:t>
-      </w:r>
-      <w:r>
+        <w:t xml:space="preserve"> </w:t>
+      </w:r>
+    </w:p>
+    <w:p>
+      <w:r>
+        <w:t>JEE</w:t>
+      </w:r>
+    </w:p>
+    <w:p>
+      <w:proofErr w:type="spellStart"/>
+      <w:r>
+        <w:t>Maven</w:t>
+      </w:r>
+      <w:proofErr w:type="spellEnd"/>
+    </w:p>
+    <w:p/>
+    <w:p>
+      <w:pPr>
+        <w:pStyle w:val="Titre1"/>
         <w:rPr>
           <w:rFonts w:cstheme="majorHAnsi"/>
         </w:rPr>
-        <w:t>lanning</w:t>
+      </w:pPr>
+      <w:bookmarkStart w:id="14" w:name="_Toc422347011"/>
+      <w:r>
+        <w:rPr>
+          <w:rFonts w:cstheme="majorHAnsi"/>
+        </w:rPr>
+        <w:t>Evolution possibles</w:t>
       </w:r>
       <w:bookmarkEnd w:id="14"/>
     </w:p>
@@ -3545,61 +3804,97 @@
     </w:p>
     <w:p>
       <w:pPr>
-        <w:pStyle w:val="Titre1"/>
-        <w:rPr>
-          <w:rFonts w:cstheme="majorHAnsi"/>
-        </w:rPr>
-      </w:pPr>
-      <w:bookmarkStart w:id="15" w:name="_Toc422342880"/>
-      <w:r>
-        <w:rPr>
-          <w:rFonts w:cstheme="majorHAnsi"/>
-        </w:rPr>
-        <w:t>Travail réalisé</w:t>
-      </w:r>
-      <w:bookmarkEnd w:id="15"/>
-      <w:r>
-        <w:rPr>
-          <w:rFonts w:cstheme="majorHAnsi"/>
-        </w:rPr>
-        <w:t xml:space="preserve"> </w:t>
-      </w:r>
+        <w:rPr>
+          <w:rFonts w:asciiTheme="majorHAnsi" w:hAnsiTheme="majorHAnsi" w:cstheme="majorHAnsi"/>
+        </w:rPr>
+      </w:pPr>
     </w:p>
     <w:p>
       <w:pPr>
-        <w:pStyle w:val="Titre1"/>
-        <w:rPr>
-          <w:rFonts w:cstheme="majorHAnsi"/>
-        </w:rPr>
-      </w:pPr>
-      <w:bookmarkStart w:id="16" w:name="_Toc422342881"/>
-      <w:r>
-        <w:rPr>
-          <w:rFonts w:cstheme="majorHAnsi"/>
-        </w:rPr>
-        <w:t>Choix des technologies utilisées</w:t>
-      </w:r>
-      <w:bookmarkEnd w:id="16"/>
-      <w:r>
-        <w:rPr>
-          <w:rFonts w:cstheme="majorHAnsi"/>
-        </w:rPr>
-        <w:t xml:space="preserve"> </w:t>
-      </w:r>
+        <w:rPr>
+          <w:rFonts w:asciiTheme="majorHAnsi" w:hAnsiTheme="majorHAnsi" w:cstheme="majorHAnsi"/>
+        </w:rPr>
+      </w:pPr>
     </w:p>
     <w:p>
       <w:pPr>
+        <w:rPr>
+          <w:rFonts w:asciiTheme="majorHAnsi" w:hAnsiTheme="majorHAnsi" w:cstheme="majorHAnsi"/>
+        </w:rPr>
+      </w:pPr>
+    </w:p>
+    <w:p>
+      <w:pPr>
+        <w:rPr>
+          <w:rFonts w:asciiTheme="majorHAnsi" w:hAnsiTheme="majorHAnsi" w:cstheme="majorHAnsi"/>
+        </w:rPr>
+      </w:pPr>
+      <w:r>
+        <w:rPr>
+          <w:rFonts w:asciiTheme="majorHAnsi" w:hAnsiTheme="majorHAnsi" w:cstheme="majorHAnsi"/>
+        </w:rPr>
+        <w:br w:type="page"/>
+      </w:r>
+    </w:p>
+    <w:p>
+      <w:pPr>
         <w:pStyle w:val="Titre1"/>
         <w:rPr>
           <w:rFonts w:cstheme="majorHAnsi"/>
         </w:rPr>
       </w:pPr>
-      <w:bookmarkStart w:id="17" w:name="_Toc422342882"/>
+      <w:bookmarkStart w:id="15" w:name="_Toc422347012"/>
       <w:r>
         <w:rPr>
           <w:rFonts w:cstheme="majorHAnsi"/>
         </w:rPr>
-        <w:t>Evolution possibles</w:t>
+        <w:lastRenderedPageBreak/>
+        <w:t>Bilan</w:t>
+      </w:r>
+      <w:bookmarkEnd w:id="15"/>
+      <w:r>
+        <w:rPr>
+          <w:rFonts w:cstheme="majorHAnsi"/>
+        </w:rPr>
+        <w:t xml:space="preserve"> </w:t>
+      </w:r>
+    </w:p>
+    <w:p>
+      <w:pPr>
+        <w:pStyle w:val="Titre2"/>
+        <w:rPr>
+          <w:rFonts w:cstheme="majorHAnsi"/>
+        </w:rPr>
+      </w:pPr>
+      <w:bookmarkStart w:id="16" w:name="_Toc422347013"/>
+      <w:r>
+        <w:rPr>
+          <w:rFonts w:cstheme="majorHAnsi"/>
+        </w:rPr>
+        <w:t>Technique</w:t>
+      </w:r>
+      <w:bookmarkEnd w:id="16"/>
+    </w:p>
+    <w:p>
+      <w:pPr>
+        <w:rPr>
+          <w:rFonts w:asciiTheme="majorHAnsi" w:hAnsiTheme="majorHAnsi" w:cstheme="majorHAnsi"/>
+        </w:rPr>
+      </w:pPr>
+    </w:p>
+    <w:p>
+      <w:pPr>
+        <w:pStyle w:val="Titre2"/>
+        <w:rPr>
+          <w:rFonts w:cstheme="majorHAnsi"/>
+        </w:rPr>
+      </w:pPr>
+      <w:bookmarkStart w:id="17" w:name="_Toc422347014"/>
+      <w:r>
+        <w:rPr>
+          <w:rFonts w:cstheme="majorHAnsi"/>
+        </w:rPr>
+        <w:t>Humain</w:t>
       </w:r>
       <w:bookmarkEnd w:id="17"/>
     </w:p>
@@ -3612,147 +3907,46 @@
     </w:p>
     <w:p>
       <w:pPr>
-        <w:rPr>
-          <w:rFonts w:asciiTheme="majorHAnsi" w:hAnsiTheme="majorHAnsi" w:cstheme="majorHAnsi"/>
-        </w:rPr>
-      </w:pPr>
-    </w:p>
-    <w:p>
-      <w:pPr>
-        <w:rPr>
-          <w:rFonts w:asciiTheme="majorHAnsi" w:hAnsiTheme="majorHAnsi" w:cstheme="majorHAnsi"/>
-        </w:rPr>
-      </w:pPr>
-    </w:p>
-    <w:p>
-      <w:pPr>
-        <w:rPr>
-          <w:rFonts w:asciiTheme="majorHAnsi" w:hAnsiTheme="majorHAnsi" w:cstheme="majorHAnsi"/>
-        </w:rPr>
-      </w:pPr>
-    </w:p>
-    <w:p>
-      <w:pPr>
-        <w:rPr>
-          <w:rFonts w:asciiTheme="majorHAnsi" w:hAnsiTheme="majorHAnsi" w:cstheme="majorHAnsi"/>
-        </w:rPr>
-      </w:pPr>
-      <w:r>
-        <w:rPr>
-          <w:rFonts w:asciiTheme="majorHAnsi" w:hAnsiTheme="majorHAnsi" w:cstheme="majorHAnsi"/>
-        </w:rPr>
-        <w:br w:type="page"/>
-      </w:r>
-    </w:p>
-    <w:p>
-      <w:pPr>
         <w:pStyle w:val="Titre1"/>
         <w:rPr>
           <w:rFonts w:cstheme="majorHAnsi"/>
         </w:rPr>
       </w:pPr>
-      <w:bookmarkStart w:id="18" w:name="_Toc422342883"/>
+      <w:bookmarkStart w:id="18" w:name="_Toc422347015"/>
       <w:r>
         <w:rPr>
           <w:rFonts w:cstheme="majorHAnsi"/>
         </w:rPr>
-        <w:lastRenderedPageBreak/>
-        <w:t>Bilan</w:t>
-      </w:r>
+        <w:t>Conclusion</w:t>
+      </w:r>
+      <w:bookmarkStart w:id="19" w:name="_GoBack"/>
       <w:bookmarkEnd w:id="18"/>
-      <w:r>
-        <w:rPr>
-          <w:rFonts w:cstheme="majorHAnsi"/>
-        </w:rPr>
-        <w:t xml:space="preserve"> </w:t>
-      </w:r>
-    </w:p>
-    <w:p>
-      <w:pPr>
-        <w:pStyle w:val="Titre2"/>
-        <w:rPr>
-          <w:rFonts w:cstheme="majorHAnsi"/>
-        </w:rPr>
-      </w:pPr>
-      <w:bookmarkStart w:id="19" w:name="_Toc422342884"/>
-      <w:r>
-        <w:rPr>
-          <w:rFonts w:cstheme="majorHAnsi"/>
-        </w:rPr>
-        <w:t>Technique</w:t>
-      </w:r>
       <w:bookmarkEnd w:id="19"/>
     </w:p>
     <w:p>
       <w:pPr>
-        <w:rPr>
-          <w:rFonts w:asciiTheme="majorHAnsi" w:hAnsiTheme="majorHAnsi" w:cstheme="majorHAnsi"/>
-        </w:rPr>
-      </w:pPr>
-    </w:p>
-    <w:p>
-      <w:pPr>
-        <w:pStyle w:val="Titre2"/>
+        <w:pStyle w:val="Titre1"/>
         <w:rPr>
           <w:rFonts w:cstheme="majorHAnsi"/>
         </w:rPr>
       </w:pPr>
-      <w:bookmarkStart w:id="20" w:name="_Toc422342885"/>
+      <w:bookmarkStart w:id="20" w:name="_Toc422347016"/>
       <w:r>
         <w:rPr>
           <w:rFonts w:cstheme="majorHAnsi"/>
         </w:rPr>
-        <w:t>Humain</w:t>
+        <w:t>Annexe</w:t>
+      </w:r>
+      <w:r>
+        <w:rPr>
+          <w:rFonts w:cstheme="majorHAnsi"/>
+        </w:rPr>
+        <w:t>s</w:t>
       </w:r>
       <w:bookmarkEnd w:id="20"/>
     </w:p>
     <w:p>
       <w:pPr>
-        <w:rPr>
-          <w:rFonts w:asciiTheme="majorHAnsi" w:hAnsiTheme="majorHAnsi" w:cstheme="majorHAnsi"/>
-        </w:rPr>
-      </w:pPr>
-    </w:p>
-    <w:p>
-      <w:pPr>
-        <w:pStyle w:val="Titre1"/>
-        <w:rPr>
-          <w:rFonts w:cstheme="majorHAnsi"/>
-        </w:rPr>
-      </w:pPr>
-      <w:bookmarkStart w:id="21" w:name="_Toc422342886"/>
-      <w:r>
-        <w:rPr>
-          <w:rFonts w:cstheme="majorHAnsi"/>
-        </w:rPr>
-        <w:t>Conclusion</w:t>
-      </w:r>
-      <w:bookmarkEnd w:id="21"/>
-    </w:p>
-    <w:p>
-      <w:pPr>
-        <w:pStyle w:val="Titre1"/>
-        <w:rPr>
-          <w:rFonts w:cstheme="majorHAnsi"/>
-        </w:rPr>
-      </w:pPr>
-      <w:bookmarkStart w:id="22" w:name="_Toc422342887"/>
-      <w:r>
-        <w:rPr>
-          <w:rFonts w:cstheme="majorHAnsi"/>
-        </w:rPr>
-        <w:t>Annexe</w:t>
-      </w:r>
-      <w:r>
-        <w:rPr>
-          <w:rFonts w:cstheme="majorHAnsi"/>
-        </w:rPr>
-        <w:t>s</w:t>
-      </w:r>
-      <w:bookmarkEnd w:id="22"/>
-    </w:p>
-    <w:p>
-      <w:pPr>
         <w:pStyle w:val="Paragraphedeliste"/>
         <w:rPr>
           <w:rFonts w:asciiTheme="majorHAnsi" w:hAnsiTheme="majorHAnsi" w:cstheme="majorHAnsi"/>
@@ -3760,7 +3954,7 @@
       </w:pPr>
     </w:p>
     <w:sectPr>
-      <w:footerReference w:type="default" r:id="rId17"/>
+      <w:footerReference w:type="default" r:id="rId18"/>
       <w:pgSz w:w="11907" w:h="16840" w:code="9"/>
       <w:pgMar w:top="1134" w:right="1418" w:bottom="1418" w:left="1418" w:header="454" w:footer="680" w:gutter="0"/>
       <w:paperSrc w:first="7" w:other="7"/>
@@ -4177,7 +4371,7 @@
         <w:noProof/>
         <w:sz w:val="16"/>
       </w:rPr>
-      <w:t>4</w:t>
+      <w:t>5</w:t>
     </w:r>
     <w:r>
       <w:rPr>
@@ -6291,6 +6485,119 @@
       </w:rPr>
     </w:lvl>
   </w:abstractNum>
+  <w:abstractNum w:abstractNumId="17" w15:restartNumberingAfterBreak="0">
+    <w:nsid w:val="7ED462D3"/>
+    <w:multiLevelType w:val="hybridMultilevel"/>
+    <w:tmpl w:val="18E67CF2"/>
+    <w:lvl w:ilvl="0" w:tplc="040C0009">
+      <w:start w:val="1"/>
+      <w:numFmt w:val="bullet"/>
+      <w:lvlText w:val=""/>
+      <w:lvlJc w:val="left"/>
+      <w:pPr>
+        <w:ind w:left="720" w:hanging="360"/>
+      </w:pPr>
+      <w:rPr>
+        <w:rFonts w:ascii="Wingdings" w:hAnsi="Wingdings" w:hint="default"/>
+      </w:rPr>
+    </w:lvl>
+    <w:lvl w:ilvl="1" w:tplc="040C0003" w:tentative="1">
+      <w:start w:val="1"/>
+      <w:numFmt w:val="bullet"/>
+      <w:lvlText w:val="o"/>
+      <w:lvlJc w:val="left"/>
+      <w:pPr>
+        <w:ind w:left="1440" w:hanging="360"/>
+      </w:pPr>
+      <w:rPr>
+        <w:rFonts w:ascii="Courier New" w:hAnsi="Courier New" w:cs="Courier New" w:hint="default"/>
+      </w:rPr>
+    </w:lvl>
+    <w:lvl w:ilvl="2" w:tplc="040C0005" w:tentative="1">
+      <w:start w:val="1"/>
+      <w:numFmt w:val="bullet"/>
+      <w:lvlText w:val=""/>
+      <w:lvlJc w:val="left"/>
+      <w:pPr>
+        <w:ind w:left="2160" w:hanging="360"/>
+      </w:pPr>
+      <w:rPr>
+        <w:rFonts w:ascii="Wingdings" w:hAnsi="Wingdings" w:hint="default"/>
+      </w:rPr>
+    </w:lvl>
+    <w:lvl w:ilvl="3" w:tplc="040C0001" w:tentative="1">
+      <w:start w:val="1"/>
+      <w:numFmt w:val="bullet"/>
+      <w:lvlText w:val=""/>
+      <w:lvlJc w:val="left"/>
+      <w:pPr>
+        <w:ind w:left="2880" w:hanging="360"/>
+      </w:pPr>
+      <w:rPr>
+        <w:rFonts w:ascii="Symbol" w:hAnsi="Symbol" w:hint="default"/>
+      </w:rPr>
+    </w:lvl>
+    <w:lvl w:ilvl="4" w:tplc="040C0003" w:tentative="1">
+      <w:start w:val="1"/>
+      <w:numFmt w:val="bullet"/>
+      <w:lvlText w:val="o"/>
+      <w:lvlJc w:val="left"/>
+      <w:pPr>
+        <w:ind w:left="3600" w:hanging="360"/>
+      </w:pPr>
+      <w:rPr>
+        <w:rFonts w:ascii="Courier New" w:hAnsi="Courier New" w:cs="Courier New" w:hint="default"/>
+      </w:rPr>
+    </w:lvl>
+    <w:lvl w:ilvl="5" w:tplc="040C0005" w:tentative="1">
+      <w:start w:val="1"/>
+      <w:numFmt w:val="bullet"/>
+      <w:lvlText w:val=""/>
+      <w:lvlJc w:val="left"/>
+      <w:pPr>
+        <w:ind w:left="4320" w:hanging="360"/>
+      </w:pPr>
+      <w:rPr>
+        <w:rFonts w:ascii="Wingdings" w:hAnsi="Wingdings" w:hint="default"/>
+      </w:rPr>
+    </w:lvl>
+    <w:lvl w:ilvl="6" w:tplc="040C0001" w:tentative="1">
+      <w:start w:val="1"/>
+      <w:numFmt w:val="bullet"/>
+      <w:lvlText w:val=""/>
+      <w:lvlJc w:val="left"/>
+      <w:pPr>
+        <w:ind w:left="5040" w:hanging="360"/>
+      </w:pPr>
+      <w:rPr>
+        <w:rFonts w:ascii="Symbol" w:hAnsi="Symbol" w:hint="default"/>
+      </w:rPr>
+    </w:lvl>
+    <w:lvl w:ilvl="7" w:tplc="040C0003" w:tentative="1">
+      <w:start w:val="1"/>
+      <w:numFmt w:val="bullet"/>
+      <w:lvlText w:val="o"/>
+      <w:lvlJc w:val="left"/>
+      <w:pPr>
+        <w:ind w:left="5760" w:hanging="360"/>
+      </w:pPr>
+      <w:rPr>
+        <w:rFonts w:ascii="Courier New" w:hAnsi="Courier New" w:cs="Courier New" w:hint="default"/>
+      </w:rPr>
+    </w:lvl>
+    <w:lvl w:ilvl="8" w:tplc="040C0005" w:tentative="1">
+      <w:start w:val="1"/>
+      <w:numFmt w:val="bullet"/>
+      <w:lvlText w:val=""/>
+      <w:lvlJc w:val="left"/>
+      <w:pPr>
+        <w:ind w:left="6480" w:hanging="360"/>
+      </w:pPr>
+      <w:rPr>
+        <w:rFonts w:ascii="Wingdings" w:hAnsi="Wingdings" w:hint="default"/>
+      </w:rPr>
+    </w:lvl>
+  </w:abstractNum>
   <w:num w:numId="1">
     <w:abstractNumId w:val="3"/>
   </w:num>
@@ -6341,6 +6648,9 @@
   </w:num>
   <w:num w:numId="17">
     <w:abstractNumId w:val="7"/>
+  </w:num>
+  <w:num w:numId="18">
+    <w:abstractNumId w:val="17"/>
   </w:num>
   <w:numIdMacAtCleanup w:val="6"/>
 </w:numbering>
@@ -8515,7 +8825,7 @@
 </file>
 
 <file path=customXml/itemProps2.xml><?xml version="1.0" encoding="utf-8"?>
-<ds:datastoreItem xmlns:ds="http://schemas.openxmlformats.org/officeDocument/2006/customXml" ds:itemID="{8D15E51A-2D2C-4169-B998-A2FB0195B55B}">
+<ds:datastoreItem xmlns:ds="http://schemas.openxmlformats.org/officeDocument/2006/customXml" ds:itemID="{D2590F77-B7A1-4699-8577-DF14A8A42225}">
   <ds:schemaRefs>
     <ds:schemaRef ds:uri="http://schemas.openxmlformats.org/officeDocument/2006/bibliography"/>
   </ds:schemaRefs>

</xml_diff>

<commit_message>
maj mcd, rapport & securite
</commit_message>
<xml_diff>
--- a/RapportProjet.docx
+++ b/RapportProjet.docx
@@ -261,8 +261,19 @@
                                     <w:sz w:val="28"/>
                                     <w:lang w:val="en-US"/>
                                   </w:rPr>
-                                  <w:t>BETHENOD Florent</w:t>
+                                  <w:t xml:space="preserve">BETHENOD </w:t>
                                 </w:r>
+                                <w:proofErr w:type="spellStart"/>
+                                <w:r>
+                                  <w:rPr>
+                                    <w:rFonts w:ascii="Times New Roman" w:hAnsi="Times New Roman" w:cs="Times New Roman"/>
+                                    <w:color w:val="17406D" w:themeColor="text2"/>
+                                    <w:sz w:val="28"/>
+                                    <w:lang w:val="en-US"/>
+                                  </w:rPr>
+                                  <w:t>Florent</w:t>
+                                </w:r>
+                                <w:proofErr w:type="spellEnd"/>
                               </w:p>
                               <w:p>
                                 <w:pPr>
@@ -431,8 +442,19 @@
                               <w:sz w:val="28"/>
                               <w:lang w:val="en-US"/>
                             </w:rPr>
-                            <w:t>BETHENOD Florent</w:t>
+                            <w:t xml:space="preserve">BETHENOD </w:t>
                           </w:r>
+                          <w:proofErr w:type="spellStart"/>
+                          <w:r>
+                            <w:rPr>
+                              <w:rFonts w:ascii="Times New Roman" w:hAnsi="Times New Roman" w:cs="Times New Roman"/>
+                              <w:color w:val="17406D" w:themeColor="text2"/>
+                              <w:sz w:val="28"/>
+                              <w:lang w:val="en-US"/>
+                            </w:rPr>
+                            <w:t>Florent</w:t>
+                          </w:r>
+                          <w:proofErr w:type="spellEnd"/>
                         </w:p>
                         <w:p>
                           <w:pPr>
@@ -2602,7 +2624,23 @@
           <w:rFonts w:asciiTheme="majorHAnsi" w:hAnsiTheme="majorHAnsi" w:cstheme="majorHAnsi"/>
           <w:sz w:val="24"/>
         </w:rPr>
-        <w:t>Dans le cadre de notre formation en troisième année à l’Exia, nous avons réalisé un projet</w:t>
+        <w:t>Dans le cadre de notre formation en troisième année à l’</w:t>
+      </w:r>
+      <w:proofErr w:type="spellStart"/>
+      <w:r>
+        <w:rPr>
+          <w:rFonts w:asciiTheme="majorHAnsi" w:hAnsiTheme="majorHAnsi" w:cstheme="majorHAnsi"/>
+          <w:sz w:val="24"/>
+        </w:rPr>
+        <w:t>Exia</w:t>
+      </w:r>
+      <w:proofErr w:type="spellEnd"/>
+      <w:r>
+        <w:rPr>
+          <w:rFonts w:asciiTheme="majorHAnsi" w:hAnsiTheme="majorHAnsi" w:cstheme="majorHAnsi"/>
+          <w:sz w:val="24"/>
+        </w:rPr>
+        <w:t>, nous avons réalisé un projet</w:t>
       </w:r>
       <w:r>
         <w:rPr>
@@ -2885,7 +2923,23 @@
           <w:rFonts w:asciiTheme="majorHAnsi" w:hAnsiTheme="majorHAnsi" w:cstheme="majorHAnsi"/>
           <w:sz w:val="24"/>
         </w:rPr>
-        <w:t>Alexandre Raguin :</w:t>
+        <w:t xml:space="preserve">Alexandre </w:t>
+      </w:r>
+      <w:proofErr w:type="spellStart"/>
+      <w:r>
+        <w:rPr>
+          <w:rFonts w:asciiTheme="majorHAnsi" w:hAnsiTheme="majorHAnsi" w:cstheme="majorHAnsi"/>
+          <w:sz w:val="24"/>
+        </w:rPr>
+        <w:t>Raguin</w:t>
+      </w:r>
+      <w:proofErr w:type="spellEnd"/>
+      <w:r>
+        <w:rPr>
+          <w:rFonts w:asciiTheme="majorHAnsi" w:hAnsiTheme="majorHAnsi" w:cstheme="majorHAnsi"/>
+          <w:sz w:val="24"/>
+        </w:rPr>
+        <w:t> :</w:t>
       </w:r>
       <w:r>
         <w:rPr>
@@ -3474,7 +3528,15 @@
         <w:jc w:val="both"/>
       </w:pPr>
       <w:r>
-        <w:t>Une mise en commun des ressources s’est fait par l’utilisation de Git via un dépôt disponible sur GitHub.</w:t>
+        <w:t xml:space="preserve">Une mise en commun des ressources s’est fait par l’utilisation de Git via un dépôt disponible sur </w:t>
+      </w:r>
+      <w:proofErr w:type="spellStart"/>
+      <w:r>
+        <w:t>GitHub</w:t>
+      </w:r>
+      <w:proofErr w:type="spellEnd"/>
+      <w:r>
+        <w:t>.</w:t>
       </w:r>
     </w:p>
     <w:p>
@@ -3518,9 +3580,11 @@
         </w:numPr>
         <w:jc w:val="both"/>
       </w:pPr>
+      <w:proofErr w:type="spellStart"/>
       <w:r>
         <w:t>Maven</w:t>
       </w:r>
+      <w:proofErr w:type="spellEnd"/>
     </w:p>
     <w:p>
       <w:pPr>
@@ -3531,9 +3595,11 @@
         </w:numPr>
         <w:jc w:val="both"/>
       </w:pPr>
+      <w:proofErr w:type="spellStart"/>
       <w:r>
         <w:t>Tomcat</w:t>
       </w:r>
+      <w:proofErr w:type="spellEnd"/>
     </w:p>
     <w:p>
       <w:pPr>
@@ -3593,7 +3659,15 @@
         <w:jc w:val="both"/>
       </w:pPr>
       <w:r>
-        <w:t>Concernant la base de données, la version de développement est une liquibase H2 qui est stockée en mémoire sans déploiement de serveur annexe, ce qui est beaucoup plus léger et donc rapide pour le développement, cependant la mise en production nécessite un serveur MySQL</w:t>
+        <w:t xml:space="preserve">Concernant la base de données, la version de développement est une </w:t>
+      </w:r>
+      <w:proofErr w:type="spellStart"/>
+      <w:r>
+        <w:t>liquibase</w:t>
+      </w:r>
+      <w:proofErr w:type="spellEnd"/>
+      <w:r>
+        <w:t xml:space="preserve"> H2 qui est stockée en mémoire sans déploiement de serveur annexe, ce qui est beaucoup plus léger et donc rapide pour le développement, cependant la mise en production nécessite un serveur MySQL</w:t>
       </w:r>
       <w:r>
         <w:t xml:space="preserve"> fonctionnel</w:t>
@@ -3774,32 +3848,120 @@
         <w:t>Création des Entités</w:t>
       </w:r>
     </w:p>
+    <w:p>
+      <w:r>
+        <w:rPr>
+          <w:noProof/>
+          <w:lang w:eastAsia="fr-FR"/>
+        </w:rPr>
+        <w:drawing>
+          <wp:anchor distT="0" distB="0" distL="114300" distR="114300" simplePos="0" relativeHeight="251670528" behindDoc="0" locked="0" layoutInCell="1" allowOverlap="1" wp14:anchorId="7BF0E7EF" wp14:editId="2C108B0D">
+            <wp:simplePos x="0" y="0"/>
+            <wp:positionH relativeFrom="margin">
+              <wp:align>center</wp:align>
+            </wp:positionH>
+            <wp:positionV relativeFrom="paragraph">
+              <wp:posOffset>245110</wp:posOffset>
+            </wp:positionV>
+            <wp:extent cx="7343140" cy="3680879"/>
+            <wp:effectExtent l="0" t="0" r="0" b="0"/>
+            <wp:wrapTopAndBottom/>
+            <wp:docPr id="8" name="Image 8"/>
+            <wp:cNvGraphicFramePr>
+              <a:graphicFrameLocks xmlns:a="http://schemas.openxmlformats.org/drawingml/2006/main" noChangeAspect="1"/>
+            </wp:cNvGraphicFramePr>
+            <a:graphic xmlns:a="http://schemas.openxmlformats.org/drawingml/2006/main">
+              <a:graphicData uri="http://schemas.openxmlformats.org/drawingml/2006/picture">
+                <pic:pic xmlns:pic="http://schemas.openxmlformats.org/drawingml/2006/picture">
+                  <pic:nvPicPr>
+                    <pic:cNvPr id="8" name="mcd.jpg"/>
+                    <pic:cNvPicPr/>
+                  </pic:nvPicPr>
+                  <pic:blipFill>
+                    <a:blip r:embed="rId19">
+                      <a:extLst>
+                        <a:ext uri="{28A0092B-C50C-407E-A947-70E740481C1C}">
+                          <a14:useLocalDpi xmlns:a14="http://schemas.microsoft.com/office/drawing/2010/main" val="0"/>
+                        </a:ext>
+                      </a:extLst>
+                    </a:blip>
+                    <a:stretch>
+                      <a:fillRect/>
+                    </a:stretch>
+                  </pic:blipFill>
+                  <pic:spPr>
+                    <a:xfrm>
+                      <a:off x="0" y="0"/>
+                      <a:ext cx="7343140" cy="3680879"/>
+                    </a:xfrm>
+                    <a:prstGeom prst="rect">
+                      <a:avLst/>
+                    </a:prstGeom>
+                  </pic:spPr>
+                </pic:pic>
+              </a:graphicData>
+            </a:graphic>
+            <wp14:sizeRelH relativeFrom="margin">
+              <wp14:pctWidth>0</wp14:pctWidth>
+            </wp14:sizeRelH>
+            <wp14:sizeRelV relativeFrom="margin">
+              <wp14:pctHeight>0</wp14:pctHeight>
+            </wp14:sizeRelV>
+          </wp:anchor>
+        </w:drawing>
+      </w:r>
+      <w:r>
+        <w:t>Nous avons créé les entités en à partir du mcd suivant :</w:t>
+      </w:r>
+    </w:p>
+    <w:p>
+      <w:pPr>
+        <w:jc w:val="both"/>
+      </w:pPr>
+    </w:p>
+    <w:p>
+      <w:pPr>
+        <w:jc w:val="both"/>
+      </w:pPr>
+    </w:p>
+    <w:p>
+      <w:pPr>
+        <w:pStyle w:val="Titre3"/>
+      </w:pPr>
+      <w:r>
+        <w:t>Création des Services</w:t>
+      </w:r>
+    </w:p>
     <w:p/>
+    <w:p/>
     <w:p>
       <w:pPr>
         <w:pStyle w:val="Titre3"/>
       </w:pPr>
       <w:r>
-        <w:t>Création des Services</w:t>
-      </w:r>
+        <w:t xml:space="preserve">Création des </w:t>
+      </w:r>
+      <w:proofErr w:type="spellStart"/>
+      <w:r>
+        <w:t>listeners</w:t>
+      </w:r>
+      <w:proofErr w:type="spellEnd"/>
+      <w:r>
+        <w:t xml:space="preserve"> </w:t>
+      </w:r>
+      <w:proofErr w:type="spellStart"/>
+      <w:r>
+        <w:t>Rest</w:t>
+      </w:r>
+      <w:proofErr w:type="spellEnd"/>
     </w:p>
     <w:p/>
     <w:p>
       <w:pPr>
-        <w:pStyle w:val="Titre3"/>
-      </w:pPr>
-      <w:r>
-        <w:t>Création des listeners Rest</w:t>
-      </w:r>
-    </w:p>
-    <w:p>
+        <w:jc w:val="both"/>
+      </w:pPr>
       <w:bookmarkStart w:id="18" w:name="_GoBack"/>
       <w:bookmarkEnd w:id="18"/>
-    </w:p>
-    <w:p>
-      <w:pPr>
-        <w:jc w:val="both"/>
-      </w:pPr>
       <w:r>
         <w:br w:type="page"/>
       </w:r>
@@ -3815,10 +3977,12 @@
         <w:jc w:val="both"/>
       </w:pPr>
       <w:bookmarkStart w:id="19" w:name="_Toc422390482"/>
+      <w:proofErr w:type="spellStart"/>
       <w:r>
         <w:t>Andoid</w:t>
       </w:r>
       <w:bookmarkEnd w:id="19"/>
+      <w:proofErr w:type="spellEnd"/>
     </w:p>
     <w:p>
       <w:pPr>
@@ -3956,7 +4120,7 @@
       </w:pPr>
     </w:p>
     <w:sectPr>
-      <w:footerReference w:type="default" r:id="rId19"/>
+      <w:footerReference w:type="default" r:id="rId20"/>
       <w:pgSz w:w="11907" w:h="16840" w:code="9"/>
       <w:pgMar w:top="1134" w:right="1418" w:bottom="1418" w:left="1418" w:header="454" w:footer="680" w:gutter="0"/>
       <w:paperSrc w:first="7" w:other="7"/>
@@ -4335,8 +4499,17 @@
         <w:sz w:val="16"/>
       </w:rPr>
       <w:tab/>
-      <w:t>Page :</w:t>
+      <w:t xml:space="preserve">Page </w:t>
     </w:r>
+    <w:proofErr w:type="gramStart"/>
+    <w:r>
+      <w:rPr>
+        <w:rFonts w:ascii="Arial" w:hAnsi="Arial"/>
+        <w:sz w:val="16"/>
+      </w:rPr>
+      <w:t>:</w:t>
+    </w:r>
+    <w:proofErr w:type="gramEnd"/>
     <w:r>
       <w:rPr>
         <w:rFonts w:ascii="Arial" w:hAnsi="Arial"/>
@@ -4364,7 +4537,7 @@
         <w:noProof/>
         <w:sz w:val="16"/>
       </w:rPr>
-      <w:t>6</w:t>
+      <w:t>10</w:t>
     </w:r>
     <w:r>
       <w:rPr>
@@ -9051,7 +9224,7 @@
 </file>
 
 <file path=customXml/itemProps2.xml><?xml version="1.0" encoding="utf-8"?>
-<ds:datastoreItem xmlns:ds="http://schemas.openxmlformats.org/officeDocument/2006/customXml" ds:itemID="{EF79D727-049C-46BD-8232-510212C6C560}">
+<ds:datastoreItem xmlns:ds="http://schemas.openxmlformats.org/officeDocument/2006/customXml" ds:itemID="{192C3B72-FC1A-4833-AE5C-E03D3C9C4417}">
   <ds:schemaRefs>
     <ds:schemaRef ds:uri="http://schemas.openxmlformats.org/officeDocument/2006/bibliography"/>
   </ds:schemaRefs>

</xml_diff>

<commit_message>
correction rapport + maj droits
</commit_message>
<xml_diff>
--- a/RapportProjet.docx
+++ b/RapportProjet.docx
@@ -26,7 +26,7 @@
             <w:rPr>
               <w:rFonts w:asciiTheme="majorHAnsi" w:hAnsiTheme="majorHAnsi" w:cstheme="majorHAnsi"/>
               <w:noProof/>
-              <w:lang w:eastAsia="ja-JP"/>
+              <w:lang w:eastAsia="fr-FR"/>
             </w:rPr>
             <w:drawing>
               <wp:anchor distT="0" distB="0" distL="114300" distR="114300" simplePos="0" relativeHeight="251660288" behindDoc="0" locked="0" layoutInCell="1" allowOverlap="1" wp14:anchorId="72CFC1F3" wp14:editId="2802CBD4">
@@ -88,7 +88,7 @@
             <w:rPr>
               <w:rFonts w:asciiTheme="majorHAnsi" w:hAnsiTheme="majorHAnsi" w:cstheme="majorHAnsi"/>
               <w:noProof/>
-              <w:lang w:eastAsia="ja-JP"/>
+              <w:lang w:eastAsia="fr-FR"/>
             </w:rPr>
             <mc:AlternateContent>
               <mc:Choice Requires="wps">
@@ -492,7 +492,7 @@
             <w:rPr>
               <w:rFonts w:asciiTheme="majorHAnsi" w:hAnsiTheme="majorHAnsi" w:cstheme="majorHAnsi"/>
               <w:noProof/>
-              <w:lang w:eastAsia="ja-JP"/>
+              <w:lang w:eastAsia="fr-FR"/>
             </w:rPr>
             <mc:AlternateContent>
               <mc:Choice Requires="wps">
@@ -574,7 +574,7 @@
             <w:rPr>
               <w:rFonts w:asciiTheme="majorHAnsi" w:hAnsiTheme="majorHAnsi" w:cstheme="majorHAnsi"/>
               <w:noProof/>
-              <w:lang w:eastAsia="ja-JP"/>
+              <w:lang w:eastAsia="fr-FR"/>
             </w:rPr>
             <mc:AlternateContent>
               <mc:Choice Requires="wps">
@@ -691,7 +691,7 @@
             <w:rPr>
               <w:rFonts w:asciiTheme="majorHAnsi" w:hAnsiTheme="majorHAnsi" w:cstheme="majorHAnsi"/>
               <w:noProof/>
-              <w:lang w:eastAsia="ja-JP"/>
+              <w:lang w:eastAsia="fr-FR"/>
             </w:rPr>
             <mc:AlternateContent>
               <mc:Choice Requires="wps">
@@ -938,7 +938,7 @@
             <w:rPr>
               <w:rFonts w:asciiTheme="majorHAnsi" w:hAnsiTheme="majorHAnsi" w:cstheme="majorHAnsi"/>
               <w:noProof/>
-              <w:lang w:eastAsia="ja-JP"/>
+              <w:lang w:eastAsia="fr-FR"/>
             </w:rPr>
             <mc:AlternateContent>
               <mc:Choice Requires="wps">
@@ -1243,7 +1243,7 @@
             <w:rPr>
               <w:rFonts w:asciiTheme="majorHAnsi" w:hAnsiTheme="majorHAnsi" w:cstheme="majorHAnsi"/>
               <w:noProof/>
-              <w:lang w:eastAsia="ja-JP"/>
+              <w:lang w:eastAsia="fr-FR"/>
             </w:rPr>
             <mc:AlternateContent>
               <mc:Choice Requires="wps">
@@ -1462,7 +1462,7 @@
             </w:rPr>
             <w:fldChar w:fldCharType="separate"/>
           </w:r>
-          <w:hyperlink w:anchor="_Toc422390473" w:history="1">
+          <w:hyperlink w:anchor="_Toc422406109" w:history="1">
             <w:r>
               <w:rPr>
                 <w:rStyle w:val="Lienhypertexte"/>
@@ -1490,7 +1490,7 @@
                 <w:noProof/>
                 <w:webHidden/>
               </w:rPr>
-              <w:instrText xml:space="preserve"> PAGEREF _Toc422390473 \h </w:instrText>
+              <w:instrText xml:space="preserve"> PAGEREF _Toc422406109 \h </w:instrText>
             </w:r>
             <w:r>
               <w:rPr>
@@ -1531,7 +1531,7 @@
               <w:lang w:eastAsia="fr-FR"/>
             </w:rPr>
           </w:pPr>
-          <w:hyperlink w:anchor="_Toc422390474" w:history="1">
+          <w:hyperlink w:anchor="_Toc422406110" w:history="1">
             <w:r>
               <w:rPr>
                 <w:rStyle w:val="Lienhypertexte"/>
@@ -1559,7 +1559,7 @@
                 <w:noProof/>
                 <w:webHidden/>
               </w:rPr>
-              <w:instrText xml:space="preserve"> PAGEREF _Toc422390474 \h </w:instrText>
+              <w:instrText xml:space="preserve"> PAGEREF _Toc422406110 \h </w:instrText>
             </w:r>
             <w:r>
               <w:rPr>
@@ -1600,7 +1600,7 @@
               <w:lang w:eastAsia="fr-FR"/>
             </w:rPr>
           </w:pPr>
-          <w:hyperlink w:anchor="_Toc422390475" w:history="1">
+          <w:hyperlink w:anchor="_Toc422406111" w:history="1">
             <w:r>
               <w:rPr>
                 <w:rStyle w:val="Lienhypertexte"/>
@@ -1628,7 +1628,7 @@
                 <w:noProof/>
                 <w:webHidden/>
               </w:rPr>
-              <w:instrText xml:space="preserve"> PAGEREF _Toc422390475 \h </w:instrText>
+              <w:instrText xml:space="preserve"> PAGEREF _Toc422406111 \h </w:instrText>
             </w:r>
             <w:r>
               <w:rPr>
@@ -1669,7 +1669,7 @@
               <w:lang w:eastAsia="fr-FR"/>
             </w:rPr>
           </w:pPr>
-          <w:hyperlink w:anchor="_Toc422390476" w:history="1">
+          <w:hyperlink w:anchor="_Toc422406112" w:history="1">
             <w:r>
               <w:rPr>
                 <w:rStyle w:val="Lienhypertexte"/>
@@ -1696,7 +1696,7 @@
                 <w:noProof/>
                 <w:webHidden/>
               </w:rPr>
-              <w:instrText xml:space="preserve"> PAGEREF _Toc422390476 \h </w:instrText>
+              <w:instrText xml:space="preserve"> PAGEREF _Toc422406112 \h </w:instrText>
             </w:r>
             <w:r>
               <w:rPr>
@@ -1736,7 +1736,7 @@
               <w:lang w:eastAsia="fr-FR"/>
             </w:rPr>
           </w:pPr>
-          <w:hyperlink w:anchor="_Toc422390477" w:history="1">
+          <w:hyperlink w:anchor="_Toc422406113" w:history="1">
             <w:r>
               <w:rPr>
                 <w:rStyle w:val="Lienhypertexte"/>
@@ -1763,7 +1763,7 @@
                 <w:noProof/>
                 <w:webHidden/>
               </w:rPr>
-              <w:instrText xml:space="preserve"> PAGEREF _Toc422390477 \h </w:instrText>
+              <w:instrText xml:space="preserve"> PAGEREF _Toc422406113 \h </w:instrText>
             </w:r>
             <w:r>
               <w:rPr>
@@ -1803,7 +1803,7 @@
               <w:lang w:eastAsia="fr-FR"/>
             </w:rPr>
           </w:pPr>
-          <w:hyperlink w:anchor="_Toc422390478" w:history="1">
+          <w:hyperlink w:anchor="_Toc422406114" w:history="1">
             <w:r>
               <w:rPr>
                 <w:rStyle w:val="Lienhypertexte"/>
@@ -1830,7 +1830,7 @@
                 <w:noProof/>
                 <w:webHidden/>
               </w:rPr>
-              <w:instrText xml:space="preserve"> PAGEREF _Toc422390478 \h </w:instrText>
+              <w:instrText xml:space="preserve"> PAGEREF _Toc422406114 \h </w:instrText>
             </w:r>
             <w:r>
               <w:rPr>
@@ -1871,7 +1871,7 @@
               <w:lang w:eastAsia="fr-FR"/>
             </w:rPr>
           </w:pPr>
-          <w:hyperlink w:anchor="_Toc422390479" w:history="1">
+          <w:hyperlink w:anchor="_Toc422406115" w:history="1">
             <w:r>
               <w:rPr>
                 <w:rStyle w:val="Lienhypertexte"/>
@@ -1906,7 +1906,7 @@
                 <w:noProof/>
                 <w:webHidden/>
               </w:rPr>
-              <w:instrText xml:space="preserve"> PAGEREF _Toc422390479 \h </w:instrText>
+              <w:instrText xml:space="preserve"> PAGEREF _Toc422406115 \h </w:instrText>
             </w:r>
             <w:r>
               <w:rPr>
@@ -1947,7 +1947,7 @@
               <w:lang w:eastAsia="fr-FR"/>
             </w:rPr>
           </w:pPr>
-          <w:hyperlink w:anchor="_Toc422390480" w:history="1">
+          <w:hyperlink w:anchor="_Toc422406116" w:history="1">
             <w:r>
               <w:rPr>
                 <w:rStyle w:val="Lienhypertexte"/>
@@ -1975,7 +1975,7 @@
                 <w:noProof/>
                 <w:webHidden/>
               </w:rPr>
-              <w:instrText xml:space="preserve"> PAGEREF _Toc422390480 \h </w:instrText>
+              <w:instrText xml:space="preserve"> PAGEREF _Toc422406116 \h </w:instrText>
             </w:r>
             <w:r>
               <w:rPr>
@@ -2015,7 +2015,7 @@
               <w:lang w:eastAsia="fr-FR"/>
             </w:rPr>
           </w:pPr>
-          <w:hyperlink w:anchor="_Toc422390481" w:history="1">
+          <w:hyperlink w:anchor="_Toc422406117" w:history="1">
             <w:r>
               <w:rPr>
                 <w:rStyle w:val="Lienhypertexte"/>
@@ -2042,7 +2042,7 @@
                 <w:noProof/>
                 <w:webHidden/>
               </w:rPr>
-              <w:instrText xml:space="preserve"> PAGEREF _Toc422390481 \h </w:instrText>
+              <w:instrText xml:space="preserve"> PAGEREF _Toc422406117 \h </w:instrText>
             </w:r>
             <w:r>
               <w:rPr>
@@ -2063,6 +2063,207 @@
                 <w:webHidden/>
               </w:rPr>
               <w:t>6</w:t>
+            </w:r>
+            <w:r>
+              <w:rPr>
+                <w:noProof/>
+                <w:webHidden/>
+              </w:rPr>
+              <w:fldChar w:fldCharType="end"/>
+            </w:r>
+          </w:hyperlink>
+        </w:p>
+        <w:p>
+          <w:pPr>
+            <w:pStyle w:val="TM3"/>
+            <w:rPr>
+              <w:i w:val="0"/>
+              <w:noProof/>
+              <w:lang w:eastAsia="fr-FR"/>
+            </w:rPr>
+          </w:pPr>
+          <w:hyperlink w:anchor="_Toc422406118" w:history="1">
+            <w:r>
+              <w:rPr>
+                <w:rStyle w:val="Lienhypertexte"/>
+                <w:noProof/>
+              </w:rPr>
+              <w:t>Création des Entités</w:t>
+            </w:r>
+            <w:r>
+              <w:rPr>
+                <w:noProof/>
+                <w:webHidden/>
+              </w:rPr>
+              <w:tab/>
+            </w:r>
+            <w:r>
+              <w:rPr>
+                <w:noProof/>
+                <w:webHidden/>
+              </w:rPr>
+              <w:fldChar w:fldCharType="begin"/>
+            </w:r>
+            <w:r>
+              <w:rPr>
+                <w:noProof/>
+                <w:webHidden/>
+              </w:rPr>
+              <w:instrText xml:space="preserve"> PAGEREF _Toc422406118 \h </w:instrText>
+            </w:r>
+            <w:r>
+              <w:rPr>
+                <w:noProof/>
+                <w:webHidden/>
+              </w:rPr>
+            </w:r>
+            <w:r>
+              <w:rPr>
+                <w:noProof/>
+                <w:webHidden/>
+              </w:rPr>
+              <w:fldChar w:fldCharType="separate"/>
+            </w:r>
+            <w:r>
+              <w:rPr>
+                <w:noProof/>
+                <w:webHidden/>
+              </w:rPr>
+              <w:t>6</w:t>
+            </w:r>
+            <w:r>
+              <w:rPr>
+                <w:noProof/>
+                <w:webHidden/>
+              </w:rPr>
+              <w:fldChar w:fldCharType="end"/>
+            </w:r>
+          </w:hyperlink>
+        </w:p>
+        <w:p>
+          <w:pPr>
+            <w:pStyle w:val="TM3"/>
+            <w:rPr>
+              <w:i w:val="0"/>
+              <w:noProof/>
+              <w:lang w:eastAsia="fr-FR"/>
+            </w:rPr>
+          </w:pPr>
+          <w:hyperlink w:anchor="_Toc422406119" w:history="1">
+            <w:r>
+              <w:rPr>
+                <w:rStyle w:val="Lienhypertexte"/>
+                <w:noProof/>
+              </w:rPr>
+              <w:t>Création des Services</w:t>
+            </w:r>
+            <w:r>
+              <w:rPr>
+                <w:noProof/>
+                <w:webHidden/>
+              </w:rPr>
+              <w:tab/>
+            </w:r>
+            <w:r>
+              <w:rPr>
+                <w:noProof/>
+                <w:webHidden/>
+              </w:rPr>
+              <w:fldChar w:fldCharType="begin"/>
+            </w:r>
+            <w:r>
+              <w:rPr>
+                <w:noProof/>
+                <w:webHidden/>
+              </w:rPr>
+              <w:instrText xml:space="preserve"> PAGEREF _Toc422406119 \h </w:instrText>
+            </w:r>
+            <w:r>
+              <w:rPr>
+                <w:noProof/>
+                <w:webHidden/>
+              </w:rPr>
+            </w:r>
+            <w:r>
+              <w:rPr>
+                <w:noProof/>
+                <w:webHidden/>
+              </w:rPr>
+              <w:fldChar w:fldCharType="separate"/>
+            </w:r>
+            <w:r>
+              <w:rPr>
+                <w:noProof/>
+                <w:webHidden/>
+              </w:rPr>
+              <w:t>7</w:t>
+            </w:r>
+            <w:r>
+              <w:rPr>
+                <w:noProof/>
+                <w:webHidden/>
+              </w:rPr>
+              <w:fldChar w:fldCharType="end"/>
+            </w:r>
+          </w:hyperlink>
+        </w:p>
+        <w:p>
+          <w:pPr>
+            <w:pStyle w:val="TM3"/>
+            <w:rPr>
+              <w:i w:val="0"/>
+              <w:noProof/>
+              <w:lang w:eastAsia="fr-FR"/>
+            </w:rPr>
+          </w:pPr>
+          <w:hyperlink w:anchor="_Toc422406120" w:history="1">
+            <w:r>
+              <w:rPr>
+                <w:rStyle w:val="Lienhypertexte"/>
+                <w:noProof/>
+              </w:rPr>
+              <w:t>Création des listeners Rest</w:t>
+            </w:r>
+            <w:r>
+              <w:rPr>
+                <w:noProof/>
+                <w:webHidden/>
+              </w:rPr>
+              <w:tab/>
+            </w:r>
+            <w:r>
+              <w:rPr>
+                <w:noProof/>
+                <w:webHidden/>
+              </w:rPr>
+              <w:fldChar w:fldCharType="begin"/>
+            </w:r>
+            <w:r>
+              <w:rPr>
+                <w:noProof/>
+                <w:webHidden/>
+              </w:rPr>
+              <w:instrText xml:space="preserve"> PAGEREF _Toc422406120 \h </w:instrText>
+            </w:r>
+            <w:r>
+              <w:rPr>
+                <w:noProof/>
+                <w:webHidden/>
+              </w:rPr>
+            </w:r>
+            <w:r>
+              <w:rPr>
+                <w:noProof/>
+                <w:webHidden/>
+              </w:rPr>
+              <w:fldChar w:fldCharType="separate"/>
+            </w:r>
+            <w:r>
+              <w:rPr>
+                <w:noProof/>
+                <w:webHidden/>
+              </w:rPr>
+              <w:t>7</w:t>
             </w:r>
             <w:r>
               <w:rPr>
@@ -2082,7 +2283,7 @@
               <w:lang w:eastAsia="fr-FR"/>
             </w:rPr>
           </w:pPr>
-          <w:hyperlink w:anchor="_Toc422390482" w:history="1">
+          <w:hyperlink w:anchor="_Toc422406121" w:history="1">
             <w:r>
               <w:rPr>
                 <w:rStyle w:val="Lienhypertexte"/>
@@ -2109,7 +2310,7 @@
                 <w:noProof/>
                 <w:webHidden/>
               </w:rPr>
-              <w:instrText xml:space="preserve"> PAGEREF _Toc422390482 \h </w:instrText>
+              <w:instrText xml:space="preserve"> PAGEREF _Toc422406121 \h </w:instrText>
             </w:r>
             <w:r>
               <w:rPr>
@@ -2150,7 +2351,7 @@
               <w:lang w:eastAsia="fr-FR"/>
             </w:rPr>
           </w:pPr>
-          <w:hyperlink w:anchor="_Toc422390483" w:history="1">
+          <w:hyperlink w:anchor="_Toc422406122" w:history="1">
             <w:r>
               <w:rPr>
                 <w:rStyle w:val="Lienhypertexte"/>
@@ -2178,7 +2379,7 @@
                 <w:noProof/>
                 <w:webHidden/>
               </w:rPr>
-              <w:instrText xml:space="preserve"> PAGEREF _Toc422390483 \h </w:instrText>
+              <w:instrText xml:space="preserve"> PAGEREF _Toc422406122 \h </w:instrText>
             </w:r>
             <w:r>
               <w:rPr>
@@ -2219,7 +2420,7 @@
               <w:lang w:eastAsia="fr-FR"/>
             </w:rPr>
           </w:pPr>
-          <w:hyperlink w:anchor="_Toc422390484" w:history="1">
+          <w:hyperlink w:anchor="_Toc422406123" w:history="1">
             <w:r>
               <w:rPr>
                 <w:rStyle w:val="Lienhypertexte"/>
@@ -2247,7 +2448,7 @@
                 <w:noProof/>
                 <w:webHidden/>
               </w:rPr>
-              <w:instrText xml:space="preserve"> PAGEREF _Toc422390484 \h </w:instrText>
+              <w:instrText xml:space="preserve"> PAGEREF _Toc422406123 \h </w:instrText>
             </w:r>
             <w:r>
               <w:rPr>
@@ -2288,7 +2489,7 @@
               <w:lang w:eastAsia="fr-FR"/>
             </w:rPr>
           </w:pPr>
-          <w:hyperlink w:anchor="_Toc422390485" w:history="1">
+          <w:hyperlink w:anchor="_Toc422406124" w:history="1">
             <w:r>
               <w:rPr>
                 <w:rStyle w:val="Lienhypertexte"/>
@@ -2316,7 +2517,7 @@
                 <w:noProof/>
                 <w:webHidden/>
               </w:rPr>
-              <w:instrText xml:space="preserve"> PAGEREF _Toc422390485 \h </w:instrText>
+              <w:instrText xml:space="preserve"> PAGEREF _Toc422406124 \h </w:instrText>
             </w:r>
             <w:r>
               <w:rPr>
@@ -2560,7 +2761,7 @@
           <w:rFonts w:cstheme="majorHAnsi"/>
         </w:rPr>
       </w:pPr>
-      <w:bookmarkStart w:id="8" w:name="_Toc422390473"/>
+      <w:bookmarkStart w:id="8" w:name="_Toc422406109"/>
       <w:r>
         <w:rPr>
           <w:rFonts w:cstheme="majorHAnsi"/>
@@ -2757,7 +2958,7 @@
           <w:rFonts w:cstheme="majorHAnsi"/>
         </w:rPr>
       </w:pPr>
-      <w:bookmarkStart w:id="9" w:name="_Toc422390474"/>
+      <w:bookmarkStart w:id="9" w:name="_Toc422406110"/>
       <w:r>
         <w:rPr>
           <w:rFonts w:cstheme="majorHAnsi"/>
@@ -2974,7 +3175,7 @@
           <w:rFonts w:cstheme="majorHAnsi"/>
         </w:rPr>
       </w:pPr>
-      <w:bookmarkStart w:id="10" w:name="_Toc422390475"/>
+      <w:bookmarkStart w:id="10" w:name="_Toc422406111"/>
       <w:r>
         <w:rPr>
           <w:rFonts w:cstheme="majorHAnsi"/>
@@ -3375,7 +3576,7 @@
       <w:r>
         <w:rPr>
           <w:noProof/>
-          <w:lang w:eastAsia="ja-JP"/>
+          <w:lang w:eastAsia="fr-FR"/>
         </w:rPr>
         <w:drawing>
           <wp:inline distT="0" distB="0" distL="0" distR="0" wp14:anchorId="48C15916" wp14:editId="25E76FBA">
@@ -3436,7 +3637,7 @@
         <w:jc w:val="both"/>
       </w:pPr>
       <w:bookmarkStart w:id="11" w:name="_Toc422385002"/>
-      <w:bookmarkStart w:id="12" w:name="_Toc422390476"/>
+      <w:bookmarkStart w:id="12" w:name="_Toc422406112"/>
       <w:r>
         <w:lastRenderedPageBreak/>
         <w:t>Description de la Solution Proposée</w:t>
@@ -3455,7 +3656,7 @@
         <w:pStyle w:val="Titre2"/>
         <w:jc w:val="both"/>
       </w:pPr>
-      <w:bookmarkStart w:id="13" w:name="_Toc422390477"/>
+      <w:bookmarkStart w:id="13" w:name="_Toc422406113"/>
       <w:r>
         <w:t>Liste des Technologies Utilisées</w:t>
       </w:r>
@@ -3558,7 +3759,7 @@
         <w:pStyle w:val="Titre2"/>
         <w:jc w:val="both"/>
       </w:pPr>
-      <w:bookmarkStart w:id="14" w:name="_Toc422390478"/>
+      <w:bookmarkStart w:id="14" w:name="_Toc422406114"/>
       <w:r>
         <w:t>Choix Technologiques</w:t>
       </w:r>
@@ -3623,7 +3824,7 @@
         <w:pStyle w:val="Titre1"/>
         <w:jc w:val="both"/>
       </w:pPr>
-      <w:bookmarkStart w:id="15" w:name="_Toc422390479"/>
+      <w:bookmarkStart w:id="15" w:name="_Toc422406115"/>
       <w:r>
         <w:rPr>
           <w:rFonts w:cstheme="majorHAnsi"/>
@@ -3666,7 +3867,7 @@
       <w:r>
         <w:rPr>
           <w:noProof/>
-          <w:lang w:eastAsia="ja-JP"/>
+          <w:lang w:eastAsia="fr-FR"/>
         </w:rPr>
         <w:drawing>
           <wp:anchor distT="0" distB="0" distL="114300" distR="114300" simplePos="0" relativeHeight="251669504" behindDoc="0" locked="0" layoutInCell="1" allowOverlap="1" wp14:anchorId="0ED31A01" wp14:editId="48EC59B0">
@@ -3741,7 +3942,7 @@
           <w:rFonts w:cstheme="majorHAnsi"/>
         </w:rPr>
       </w:pPr>
-      <w:bookmarkStart w:id="16" w:name="_Toc422390480"/>
+      <w:bookmarkStart w:id="16" w:name="_Toc422406116"/>
       <w:r>
         <w:rPr>
           <w:rFonts w:cstheme="majorHAnsi"/>
@@ -3760,7 +3961,7 @@
         <w:pStyle w:val="Titre2"/>
         <w:jc w:val="both"/>
       </w:pPr>
-      <w:bookmarkStart w:id="17" w:name="_Toc422390481"/>
+      <w:bookmarkStart w:id="17" w:name="_Toc422406117"/>
       <w:r>
         <w:t>JEE</w:t>
       </w:r>
@@ -3770,15 +3971,17 @@
       <w:pPr>
         <w:pStyle w:val="Titre3"/>
       </w:pPr>
+      <w:bookmarkStart w:id="18" w:name="_Toc422406118"/>
       <w:r>
         <w:t>Création des Entités</w:t>
       </w:r>
+      <w:bookmarkEnd w:id="18"/>
     </w:p>
     <w:p>
       <w:r>
         <w:rPr>
           <w:noProof/>
-          <w:lang w:eastAsia="ja-JP"/>
+          <w:lang w:eastAsia="fr-FR"/>
         </w:rPr>
         <w:drawing>
           <wp:anchor distT="0" distB="0" distL="114300" distR="114300" simplePos="0" relativeHeight="251670528" behindDoc="0" locked="0" layoutInCell="1" allowOverlap="1" wp14:anchorId="7BF0E7EF" wp14:editId="2C108B0D">
@@ -3859,12 +4062,7 @@
         <w:jc w:val="both"/>
       </w:pPr>
       <w:r>
-        <w:t xml:space="preserve">Nous avons créé les entités via JHipster. Lors de leur création, nous avons donné un nom à l’entité puis avons renseigné ses champs </w:t>
-      </w:r>
-      <w:bookmarkStart w:id="18" w:name="_GoBack"/>
-      <w:bookmarkEnd w:id="18"/>
-      <w:r>
-        <w:t xml:space="preserve">ainsi que leurs types. Ensuite nous avons établis les liaisons relationnelles entre chaque entité. </w:t>
+        <w:t xml:space="preserve">Nous avons créé les entités via JHipster. Lors de leur création, nous avons donné un nom à l’entité puis avons renseigné ses champs ainsi que leurs types. Ensuite nous avons établis les liaisons relationnelles entre chaque entité. </w:t>
       </w:r>
     </w:p>
     <w:p>
@@ -3884,7 +4082,13 @@
         <w:t>many-to-many avec l’entité</w:t>
       </w:r>
       <w:r>
-        <w:t xml:space="preserve"> « Horaire » et des liaisons one-to-many envers les autres entités. </w:t>
+        <w:t xml:space="preserve"> « Horaire »</w:t>
+      </w:r>
+      <w:r>
+        <w:t>,many to one avec Parc</w:t>
+      </w:r>
+      <w:r>
+        <w:t xml:space="preserve"> et des liaisons one-to-many envers les autres entités. </w:t>
       </w:r>
     </w:p>
     <w:p>
@@ -3929,10 +4133,12 @@
       <w:pPr>
         <w:pStyle w:val="Titre3"/>
       </w:pPr>
+      <w:bookmarkStart w:id="19" w:name="_Toc422406119"/>
       <w:r>
         <w:lastRenderedPageBreak/>
         <w:t>Création des Services</w:t>
       </w:r>
+      <w:bookmarkEnd w:id="19"/>
     </w:p>
     <w:p/>
     <w:p>
@@ -4032,9 +4238,11 @@
       <w:pPr>
         <w:pStyle w:val="Titre3"/>
       </w:pPr>
+      <w:bookmarkStart w:id="20" w:name="_Toc422406120"/>
       <w:r>
         <w:t>Création des listeners Rest</w:t>
       </w:r>
+      <w:bookmarkEnd w:id="20"/>
     </w:p>
     <w:p/>
     <w:p>
@@ -4042,15 +4250,22 @@
         <w:t xml:space="preserve">L’un des concepts de Rest est la ressource. Celle-ci est un objet possédant </w:t>
       </w:r>
       <w:r>
-        <w:t xml:space="preserve">un </w:t>
-      </w:r>
-      <w:proofErr w:type="gramStart"/>
-      <w:r>
-        <w:t>type ,</w:t>
-      </w:r>
-      <w:proofErr w:type="gramEnd"/>
-      <w:r>
-        <w:t xml:space="preserve"> données associées , relations à d'autres ressources , et un ensemble de m</w:t>
+        <w:t xml:space="preserve">un type, </w:t>
+      </w:r>
+      <w:r>
+        <w:t xml:space="preserve">données </w:t>
+      </w:r>
+      <w:r>
+        <w:t>associées,</w:t>
+      </w:r>
+      <w:r>
+        <w:t xml:space="preserve"> relations à d'autres </w:t>
+      </w:r>
+      <w:r>
+        <w:t>ressources,</w:t>
+      </w:r>
+      <w:r>
+        <w:t xml:space="preserve"> et un ensemble de m</w:t>
       </w:r>
       <w:r>
         <w:t>éthodes qui agissent sur ​​elle</w:t>
@@ -4107,7 +4322,13 @@
     </w:p>
     <w:p>
       <w:r>
-        <w:t xml:space="preserve">Dans le listener Rest « PlanningResource » on retrouve un getteur « getPlaningOpti » qui va appeler la méthode « planingOpti » dans le service associé. </w:t>
+        <w:t>Dans le listener Rest « Planning</w:t>
+      </w:r>
+      <w:r>
+        <w:t>Resource » on retrouve un gette</w:t>
+      </w:r>
+      <w:r>
+        <w:t xml:space="preserve">r « getPlaningOpti » qui va appeler la méthode « planingOpti » dans le service associé. </w:t>
       </w:r>
     </w:p>
     <w:p>
@@ -4120,7 +4341,15 @@
         <w:jc w:val="both"/>
       </w:pPr>
       <w:r>
-        <w:t xml:space="preserve">On peut ainsi retrouve les mêmes méthodes dans « HoraireResource » que dans celle de « Note Resource ». Celles-ci seront simplement </w:t>
+        <w:t>On peut ainsi retrouve les mêmes méthodes dans « HoraireReso</w:t>
+      </w:r>
+      <w:r>
+        <w:t>urce » que dans celle de « Note</w:t>
+      </w:r>
+      <w:bookmarkStart w:id="21" w:name="_GoBack"/>
+      <w:bookmarkEnd w:id="21"/>
+      <w:r>
+        <w:t xml:space="preserve">Resource ». Celles-ci seront simplement </w:t>
       </w:r>
       <w:r>
         <w:t>adaptées</w:t>
@@ -4130,20 +4359,21 @@
       </w:r>
     </w:p>
     <w:p>
-      <w:pPr>
-        <w:jc w:val="both"/>
-      </w:pPr>
+      <w:r>
+        <w:br w:type="page"/>
+      </w:r>
     </w:p>
     <w:p>
       <w:pPr>
         <w:pStyle w:val="Titre2"/>
         <w:jc w:val="both"/>
       </w:pPr>
-      <w:bookmarkStart w:id="19" w:name="_Toc422390482"/>
-      <w:r>
+      <w:bookmarkStart w:id="22" w:name="_Toc422406121"/>
+      <w:r>
+        <w:lastRenderedPageBreak/>
         <w:t>Andoid</w:t>
       </w:r>
-      <w:bookmarkEnd w:id="19"/>
+      <w:bookmarkEnd w:id="22"/>
     </w:p>
     <w:p>
       <w:pPr>
@@ -4161,7 +4391,7 @@
           <w:rFonts w:cstheme="majorHAnsi"/>
         </w:rPr>
       </w:pPr>
-      <w:bookmarkStart w:id="20" w:name="_Toc422390483"/>
+      <w:bookmarkStart w:id="23" w:name="_Toc422406122"/>
       <w:r>
         <w:rPr>
           <w:rFonts w:cstheme="majorHAnsi"/>
@@ -4169,7 +4399,7 @@
         <w:lastRenderedPageBreak/>
         <w:t>Evolution possibles</w:t>
       </w:r>
-      <w:bookmarkEnd w:id="20"/>
+      <w:bookmarkEnd w:id="23"/>
     </w:p>
     <w:p>
       <w:pPr>
@@ -4225,7 +4455,7 @@
           <w:rFonts w:cstheme="majorHAnsi"/>
         </w:rPr>
       </w:pPr>
-      <w:bookmarkStart w:id="21" w:name="_Toc422390484"/>
+      <w:bookmarkStart w:id="24" w:name="_Toc422406123"/>
       <w:r>
         <w:rPr>
           <w:rFonts w:cstheme="majorHAnsi"/>
@@ -4233,7 +4463,7 @@
         <w:lastRenderedPageBreak/>
         <w:t>Conclusion</w:t>
       </w:r>
-      <w:bookmarkEnd w:id="21"/>
+      <w:bookmarkEnd w:id="24"/>
     </w:p>
     <w:p>
       <w:pPr>
@@ -4256,7 +4486,7 @@
           <w:rFonts w:cstheme="majorHAnsi"/>
         </w:rPr>
       </w:pPr>
-      <w:bookmarkStart w:id="22" w:name="_Toc422390485"/>
+      <w:bookmarkStart w:id="25" w:name="_Toc422406124"/>
       <w:r>
         <w:rPr>
           <w:rFonts w:cstheme="majorHAnsi"/>
@@ -4269,7 +4499,7 @@
         </w:rPr>
         <w:t>s</w:t>
       </w:r>
-      <w:bookmarkEnd w:id="22"/>
+      <w:bookmarkEnd w:id="25"/>
     </w:p>
     <w:p>
       <w:pPr>
@@ -4660,17 +4890,8 @@
         <w:sz w:val="16"/>
       </w:rPr>
       <w:tab/>
-      <w:t xml:space="preserve">Page </w:t>
+      <w:t>Page :</w:t>
     </w:r>
-    <w:proofErr w:type="gramStart"/>
-    <w:r>
-      <w:rPr>
-        <w:rFonts w:ascii="Arial" w:hAnsi="Arial"/>
-        <w:sz w:val="16"/>
-      </w:rPr>
-      <w:t>:</w:t>
-    </w:r>
-    <w:proofErr w:type="gramEnd"/>
     <w:r>
       <w:rPr>
         <w:rFonts w:ascii="Arial" w:hAnsi="Arial"/>
@@ -4872,7 +5093,7 @@
     <w:r>
       <w:rPr>
         <w:noProof/>
-        <w:lang w:eastAsia="ja-JP"/>
+        <w:lang w:eastAsia="fr-FR"/>
       </w:rPr>
       <w:drawing>
         <wp:anchor distT="0" distB="0" distL="114300" distR="114300" simplePos="0" relativeHeight="251659264" behindDoc="0" locked="0" layoutInCell="1" allowOverlap="1" wp14:anchorId="0FF1E587" wp14:editId="4DFF1315">
@@ -9397,7 +9618,7 @@
 </file>
 
 <file path=customXml/itemProps2.xml><?xml version="1.0" encoding="utf-8"?>
-<ds:datastoreItem xmlns:ds="http://schemas.openxmlformats.org/officeDocument/2006/customXml" ds:itemID="{BCF9691E-B2C7-4A2D-A797-DA4D9CF4C620}">
+<ds:datastoreItem xmlns:ds="http://schemas.openxmlformats.org/officeDocument/2006/customXml" ds:itemID="{D14F2CC3-52A9-4109-B977-BBE1CA36B932}">
   <ds:schemaRefs>
     <ds:schemaRef ds:uri="http://schemas.openxmlformats.org/officeDocument/2006/bibliography"/>
   </ds:schemaRefs>

</xml_diff>